<commit_message>
First commit with GDD version 1.0 uncompleted
</commit_message>
<xml_diff>
--- a/_GDD/Vermicompostagem_Game_Design_Document.docx
+++ b/_GDD/Vermicompostagem_Game_Design_Document.docx
@@ -8,6 +8,12 @@
           <w:lang w:val="pt-BR"/>
         </w:rPr>
       </w:pPr>
+      <w:r>
+        <w:rPr>
+          <w:lang w:val="pt-BR"/>
+        </w:rPr>
+        <w:tab/>
+      </w:r>
     </w:p>
     <w:p>
       <w:pPr>
@@ -1273,12 +1279,14 @@
         </w:tabs>
         <w:ind w:left="0" w:firstLine="360"/>
         <w:rPr>
-          <w:sz w:val="24"/>
-          <w:lang w:val="pt-BR"/>
-        </w:rPr>
-      </w:pPr>
-      <w:r>
-        <w:rPr>
+          <w:b/>
+          <w:sz w:val="24"/>
+          <w:lang w:val="pt-BR"/>
+        </w:rPr>
+      </w:pPr>
+      <w:r>
+        <w:rPr>
+          <w:b/>
           <w:sz w:val="24"/>
           <w:lang w:val="pt-BR"/>
         </w:rPr>
@@ -1286,6 +1294,7 @@
       </w:r>
       <w:r>
         <w:rPr>
+          <w:b/>
           <w:sz w:val="24"/>
           <w:lang w:val="pt-BR"/>
         </w:rPr>
@@ -1293,6 +1302,7 @@
       </w:r>
       <w:r>
         <w:rPr>
+          <w:b/>
           <w:sz w:val="24"/>
           <w:lang w:val="pt-BR"/>
         </w:rPr>
@@ -1320,12 +1330,14 @@
         </w:tabs>
         <w:ind w:left="0" w:firstLine="360"/>
         <w:rPr>
-          <w:sz w:val="24"/>
-          <w:lang w:val="pt-BR"/>
-        </w:rPr>
-      </w:pPr>
-      <w:r>
-        <w:rPr>
+          <w:b/>
+          <w:sz w:val="24"/>
+          <w:lang w:val="pt-BR"/>
+        </w:rPr>
+      </w:pPr>
+      <w:r>
+        <w:rPr>
+          <w:b/>
           <w:sz w:val="24"/>
           <w:lang w:val="pt-BR"/>
         </w:rPr>
@@ -1333,6 +1345,7 @@
       </w:r>
       <w:r>
         <w:rPr>
+          <w:b/>
           <w:sz w:val="24"/>
           <w:lang w:val="pt-BR"/>
         </w:rPr>
@@ -1340,6 +1353,7 @@
       </w:r>
       <w:r>
         <w:rPr>
+          <w:b/>
           <w:sz w:val="24"/>
           <w:lang w:val="pt-BR"/>
         </w:rPr>
@@ -1347,6 +1361,7 @@
       </w:r>
       <w:r>
         <w:rPr>
+          <w:b/>
           <w:sz w:val="24"/>
           <w:lang w:val="pt-BR"/>
         </w:rPr>
@@ -1354,6 +1369,7 @@
       </w:r>
       <w:r>
         <w:rPr>
+          <w:b/>
           <w:sz w:val="24"/>
           <w:lang w:val="pt-BR"/>
         </w:rPr>
@@ -1361,6 +1377,7 @@
       </w:r>
       <w:r>
         <w:rPr>
+          <w:b/>
           <w:sz w:val="24"/>
           <w:lang w:val="pt-BR"/>
         </w:rPr>
@@ -1368,6 +1385,7 @@
       </w:r>
       <w:r>
         <w:rPr>
+          <w:b/>
           <w:sz w:val="24"/>
           <w:lang w:val="pt-BR"/>
         </w:rPr>
@@ -1467,7 +1485,21 @@
           <w:sz w:val="24"/>
           <w:lang w:val="pt-BR"/>
         </w:rPr>
-        <w:t xml:space="preserve"> infecte a caixa de terra com lixo tóxico. Carmen sempre abastece a caixa de </w:t>
+        <w:t xml:space="preserve"> infecte a caixa de terra com </w:t>
+      </w:r>
+      <w:r>
+        <w:rPr>
+          <w:sz w:val="24"/>
+          <w:lang w:val="pt-BR"/>
+        </w:rPr>
+        <w:t>agente ecotóxico</w:t>
+      </w:r>
+      <w:r>
+        <w:rPr>
+          <w:sz w:val="24"/>
+          <w:lang w:val="pt-BR"/>
+        </w:rPr>
+        <w:t xml:space="preserve">. Carmen sempre abastece a caixa de </w:t>
       </w:r>
       <w:r>
         <w:rPr>
@@ -1530,14 +1562,7 @@
           <w:sz w:val="24"/>
           <w:lang w:val="pt-BR"/>
         </w:rPr>
-        <w:t>roubar comidas</w:t>
-      </w:r>
-      <w:r>
-        <w:rPr>
-          <w:sz w:val="24"/>
-          <w:lang w:val="pt-BR"/>
-        </w:rPr>
-        <w:t xml:space="preserve"> e </w:t>
+        <w:t xml:space="preserve">roubar comidas e </w:t>
       </w:r>
       <w:r>
         <w:rPr>
@@ -1567,15 +1592,13 @@
         </w:rPr>
         <w:t xml:space="preserve">. O passarinho, com a rapidez de bicar, consegue roubar as melhores comidas, deixando </w:t>
       </w:r>
-      <w:proofErr w:type="spellStart"/>
-      <w:r>
-        <w:rPr>
-          <w:sz w:val="24"/>
-          <w:lang w:val="pt-BR"/>
-        </w:rPr>
-        <w:t>Vermica</w:t>
-      </w:r>
-      <w:proofErr w:type="spellEnd"/>
+      <w:r>
+        <w:rPr>
+          <w:sz w:val="24"/>
+          <w:lang w:val="pt-BR"/>
+        </w:rPr>
+        <w:t>Lili</w:t>
+      </w:r>
       <w:r>
         <w:rPr>
           <w:sz w:val="24"/>
@@ -1615,14 +1638,49 @@
           <w:sz w:val="24"/>
           <w:lang w:val="pt-BR"/>
         </w:rPr>
-        <w:t xml:space="preserve"> cansada de ter seu território invadido por inimigos, resolveu declarar guerra para defender sua terra fértil, cheia de compostos</w:t>
-      </w:r>
-      <w:r>
-        <w:rPr>
-          <w:sz w:val="24"/>
-          <w:lang w:val="pt-BR"/>
-        </w:rPr>
-        <w:t xml:space="preserve"> orgânicos responsável pela fertilização do solo. Ela sabe exatamente quem vai em qual horário, então ela planejou vencer eles por etapas, de acordo com a forca de cada um.</w:t>
+        <w:t xml:space="preserve"> cansada de ter seu território invadido por inimigos, resolveu declarar guerra para defender sua terra</w:t>
+      </w:r>
+      <w:r>
+        <w:rPr>
+          <w:sz w:val="24"/>
+          <w:lang w:val="pt-BR"/>
+        </w:rPr>
+        <w:t xml:space="preserve"> que está repleta</w:t>
+      </w:r>
+      <w:r>
+        <w:rPr>
+          <w:sz w:val="24"/>
+          <w:lang w:val="pt-BR"/>
+        </w:rPr>
+        <w:t xml:space="preserve"> de compostos</w:t>
+      </w:r>
+      <w:r>
+        <w:rPr>
+          <w:sz w:val="24"/>
+          <w:lang w:val="pt-BR"/>
+        </w:rPr>
+        <w:t xml:space="preserve"> orgânicos responsável pela fertilização do solo. Ela sabe exatamente quem vai </w:t>
+      </w:r>
+      <w:r>
+        <w:rPr>
+          <w:sz w:val="24"/>
+          <w:lang w:val="pt-BR"/>
+        </w:rPr>
+        <w:t xml:space="preserve">e </w:t>
+      </w:r>
+      <w:r>
+        <w:rPr>
+          <w:sz w:val="24"/>
+          <w:lang w:val="pt-BR"/>
+        </w:rPr>
+        <w:t>em qual horário</w:t>
+      </w:r>
+      <w:r>
+        <w:rPr>
+          <w:sz w:val="24"/>
+          <w:lang w:val="pt-BR"/>
+        </w:rPr>
+        <w:t>.</w:t>
       </w:r>
       <w:r>
         <w:rPr>
@@ -1631,6 +1689,27 @@
         </w:rPr>
         <w:t xml:space="preserve"> </w:t>
       </w:r>
+      <w:r>
+        <w:rPr>
+          <w:sz w:val="24"/>
+          <w:lang w:val="pt-BR"/>
+        </w:rPr>
+        <w:t>Lili</w:t>
+      </w:r>
+      <w:r>
+        <w:rPr>
+          <w:sz w:val="24"/>
+          <w:lang w:val="pt-BR"/>
+        </w:rPr>
+        <w:t xml:space="preserve"> planejou vencer eles por etapas, de acordo com a forca de cada um.</w:t>
+      </w:r>
+      <w:r>
+        <w:rPr>
+          <w:sz w:val="24"/>
+          <w:lang w:val="pt-BR"/>
+        </w:rPr>
+        <w:t xml:space="preserve"> </w:t>
+      </w:r>
     </w:p>
     <w:p>
       <w:pPr>
@@ -1850,14 +1929,21 @@
           <w:sz w:val="24"/>
           <w:lang w:val="pt-BR"/>
         </w:rPr>
-        <w:t xml:space="preserve">Foi então que amanheceu o dia e logo os pássaros começaram a cantar, procurar comida. É claro que o bem-te-vi, tratou de ir logo no minhocário tentar apanhar algo para comer, e quem sabe tirar a vida da Lili, inclusive foi ali que conseguiu eliminar muitas outras minhocas que tentaram defender a casa que a Carmen tinha preparado com carinho. </w:t>
-      </w:r>
-      <w:r>
-        <w:rPr>
-          <w:sz w:val="24"/>
-          <w:lang w:val="pt-BR"/>
-        </w:rPr>
-        <w:t xml:space="preserve">Mas era o dia de sorte </w:t>
+        <w:t>Foi então que amanheceu o dia e logo os pássaros começaram a cantar, procurar comida</w:t>
+      </w:r>
+      <w:r>
+        <w:rPr>
+          <w:sz w:val="24"/>
+          <w:lang w:val="pt-BR"/>
+        </w:rPr>
+        <w:t xml:space="preserve"> para se alimentar</w:t>
+      </w:r>
+      <w:r>
+        <w:rPr>
+          <w:sz w:val="24"/>
+          <w:lang w:val="pt-BR"/>
+        </w:rPr>
+        <w:t xml:space="preserve">. É claro que o bem-te-vi, tratou de ir logo no minhocário tentar apanhar algo para comer, e quem sabe tirar a vida da Lili, inclusive foi ali que conseguiu eliminar muitas outras minhocas que tentaram defender a casa que a Carmen tinha preparado com carinho. </w:t>
       </w:r>
       <w:r>
         <w:rPr>
@@ -1865,14 +1951,89 @@
           <w:lang w:val="pt-BR"/>
         </w:rPr>
         <w:lastRenderedPageBreak/>
-        <w:t>da Lili. Ela acordou mais cedo e conseguiu comer todos alimentos no topo da caixa que Carmen tinha jogado. O bem-te-vi chegou e com seu bico tentou alcançar a minhoca e</w:t>
-      </w:r>
-      <w:r>
-        <w:rPr>
-          <w:sz w:val="24"/>
-          <w:lang w:val="pt-BR"/>
-        </w:rPr>
-        <w:t xml:space="preserve"> suas comidas e quase conseguiu, mas ela estava atenta com todos movimentos desse pássaro malvado. Vitória para Lili, que usou de rapidez e conseguiu passar o resto da manha com uma somatória de 2000 pontos.</w:t>
+        <w:t>Mas era o dia de sorte da Lili. Ela acordou mais cedo e conseguiu comer todos alimentos no topo da caixa que Carmen tinha jogado. O bem-te-vi chegou e com seu bico tentou alcançar a minhoca e</w:t>
+      </w:r>
+      <w:r>
+        <w:rPr>
+          <w:sz w:val="24"/>
+          <w:lang w:val="pt-BR"/>
+        </w:rPr>
+        <w:t xml:space="preserve"> suas comidas. Q</w:t>
+      </w:r>
+      <w:r>
+        <w:rPr>
+          <w:sz w:val="24"/>
+          <w:lang w:val="pt-BR"/>
+        </w:rPr>
+        <w:t>uase conseguiu, mas ela estava atenta com todos movimentos desse pássaro malvado. Vitória para Lili, que usou de rapidez e c</w:t>
+      </w:r>
+      <w:r>
+        <w:rPr>
+          <w:sz w:val="24"/>
+          <w:lang w:val="pt-BR"/>
+        </w:rPr>
+        <w:t>onseguiu passar o resto da manha</w:t>
+      </w:r>
+      <w:r>
+        <w:rPr>
+          <w:sz w:val="24"/>
+          <w:lang w:val="pt-BR"/>
+        </w:rPr>
+        <w:t xml:space="preserve"> com uma somatória de 2000 pontos.</w:t>
+      </w:r>
+    </w:p>
+    <w:p>
+      <w:pPr>
+        <w:pStyle w:val="ListParagraph"/>
+        <w:tabs>
+          <w:tab w:val="left" w:pos="7672"/>
+        </w:tabs>
+        <w:ind w:left="0" w:firstLine="360"/>
+        <w:rPr>
+          <w:sz w:val="24"/>
+          <w:lang w:val="pt-BR"/>
+        </w:rPr>
+      </w:pPr>
+      <w:r>
+        <w:rPr>
+          <w:sz w:val="24"/>
+          <w:lang w:val="pt-BR"/>
+        </w:rPr>
+        <w:t xml:space="preserve">O último e algoz inimigo é um reinado de formigas. Às vezes vai só uma, as vezes aparece o formigueiro para destruir a pequena casa de Lili. Novamente a sorte estava do lado de Lili, pois apenas algumas formigas apareceram. </w:t>
+      </w:r>
+      <w:r>
+        <w:rPr>
+          <w:sz w:val="24"/>
+          <w:lang w:val="pt-BR"/>
+        </w:rPr>
+        <w:t xml:space="preserve">As formigas tinham a intenção de tomar posse uma vez por todas, e começaram invadindo a caixa, comendo a comida da Lili. Foi então que Lili começou a jogar carvão moído no caminho, fazendo com que as formigas ficassem desnorteadas. Com a ajuda de bomba acidas, Lili venceu o desafio e conseguiu fazer as formigas se afastarem da sua caixa. </w:t>
+      </w:r>
+    </w:p>
+    <w:p>
+      <w:pPr>
+        <w:pStyle w:val="ListParagraph"/>
+        <w:tabs>
+          <w:tab w:val="left" w:pos="7672"/>
+        </w:tabs>
+        <w:ind w:left="0" w:firstLine="360"/>
+        <w:rPr>
+          <w:sz w:val="24"/>
+          <w:lang w:val="pt-BR"/>
+        </w:rPr>
+      </w:pPr>
+      <w:r>
+        <w:rPr>
+          <w:sz w:val="24"/>
+          <w:lang w:val="pt-BR"/>
+        </w:rPr>
+        <w:t xml:space="preserve">A partir desse dia, nenhum inimigo quis rodear a caixa de Lili para roubar nada. Ela então teve mais tempo para cuidar </w:t>
+      </w:r>
+      <w:r>
+        <w:rPr>
+          <w:sz w:val="24"/>
+          <w:lang w:val="pt-BR"/>
+        </w:rPr>
+        <w:t>da caixa, e consequentemente trazer adubos com mais qualidade.</w:t>
       </w:r>
     </w:p>
     <w:p>
@@ -2251,14 +2412,42 @@
           <w:sz w:val="24"/>
           <w:lang w:val="pt-BR"/>
         </w:rPr>
-        <w:t>as Bombas Á</w:t>
-      </w:r>
-      <w:r>
-        <w:rPr>
-          <w:sz w:val="24"/>
-          <w:lang w:val="pt-BR"/>
-        </w:rPr>
-        <w:t>cidas</w:t>
+        <w:t xml:space="preserve">as Bombas Ácidas </w:t>
+      </w:r>
+      <w:r>
+        <w:rPr>
+          <w:sz w:val="24"/>
+          <w:lang w:val="pt-BR"/>
+        </w:rPr>
+        <w:t>apresenta</w:t>
+      </w:r>
+      <w:r>
+        <w:rPr>
+          <w:sz w:val="24"/>
+          <w:lang w:val="pt-BR"/>
+        </w:rPr>
+        <w:t>m</w:t>
+      </w:r>
+      <w:r>
+        <w:rPr>
+          <w:sz w:val="24"/>
+          <w:lang w:val="pt-BR"/>
+        </w:rPr>
+        <w:t xml:space="preserve"> perigo ao jogador </w:t>
+      </w:r>
+      <w:r>
+        <w:rPr>
+          <w:sz w:val="24"/>
+          <w:lang w:val="pt-BR"/>
+        </w:rPr>
+        <w:t>que podem explodir próximo ao jogador</w:t>
+      </w:r>
+      <w:r>
+        <w:rPr>
+          <w:sz w:val="24"/>
+          <w:lang w:val="pt-BR"/>
+        </w:rPr>
+        <w:t>. Para ajudar o jogador, precisa tocar na Bomba Ácida, quando estiver longe e fazer ela explodir.</w:t>
       </w:r>
       <w:r>
         <w:rPr>
@@ -2272,35 +2461,7 @@
           <w:sz w:val="24"/>
           <w:lang w:val="pt-BR"/>
         </w:rPr>
-        <w:t>apresenta</w:t>
-      </w:r>
-      <w:r>
-        <w:rPr>
-          <w:sz w:val="24"/>
-          <w:lang w:val="pt-BR"/>
-        </w:rPr>
-        <w:t>m</w:t>
-      </w:r>
-      <w:r>
-        <w:rPr>
-          <w:sz w:val="24"/>
-          <w:lang w:val="pt-BR"/>
-        </w:rPr>
-        <w:t xml:space="preserve"> perigo ao jogador </w:t>
-      </w:r>
-      <w:r>
-        <w:rPr>
-          <w:sz w:val="24"/>
-          <w:lang w:val="pt-BR"/>
-        </w:rPr>
-        <w:t>que podem explodir próximo ao jogador</w:t>
-      </w:r>
-      <w:r>
-        <w:rPr>
-          <w:sz w:val="24"/>
-          <w:lang w:val="pt-BR"/>
-        </w:rPr>
-        <w:t>. Para ajudar o jogador, precisa tocar na Bomba Ácida, quando estiver longe e fazer ela explodir.</w:t>
+        <w:t>Outro perigo é</w:t>
       </w:r>
       <w:r>
         <w:rPr>
@@ -2314,7 +2475,7 @@
           <w:sz w:val="24"/>
           <w:lang w:val="pt-BR"/>
         </w:rPr>
-        <w:t>Outro perigo é</w:t>
+        <w:t>o ataque dos inimigos. Os ataques entendem-se pelo fato do inimigo tocar no personagem.</w:t>
       </w:r>
       <w:r>
         <w:rPr>
@@ -2328,10 +2489,122 @@
           <w:sz w:val="24"/>
           <w:lang w:val="pt-BR"/>
         </w:rPr>
-        <w:t>o ataque dos inimigos. Os ataques entendem-se pelo fato do inimigo tocar no personagem.</w:t>
-      </w:r>
-      <w:r>
-        <w:rPr>
+        <w:t>Cada toque, o personag</w:t>
+      </w:r>
+      <w:r>
+        <w:rPr>
+          <w:sz w:val="24"/>
+          <w:lang w:val="pt-BR"/>
+        </w:rPr>
+        <w:t>em perde energia.</w:t>
+      </w:r>
+    </w:p>
+    <w:p>
+      <w:pPr>
+        <w:pStyle w:val="ListParagraph"/>
+        <w:tabs>
+          <w:tab w:val="left" w:pos="7672"/>
+        </w:tabs>
+        <w:ind w:left="0" w:firstLine="360"/>
+        <w:rPr>
+          <w:sz w:val="24"/>
+          <w:lang w:val="pt-BR"/>
+        </w:rPr>
+      </w:pPr>
+      <w:r>
+        <w:rPr>
+          <w:sz w:val="24"/>
+          <w:lang w:val="pt-BR"/>
+        </w:rPr>
+        <w:t>Da</w:t>
+      </w:r>
+      <w:r>
+        <w:rPr>
+          <w:sz w:val="24"/>
+          <w:lang w:val="pt-BR"/>
+        </w:rPr>
+        <w:t xml:space="preserve"> sexta fase</w:t>
+      </w:r>
+      <w:r>
+        <w:rPr>
+          <w:sz w:val="24"/>
+          <w:lang w:val="pt-BR"/>
+        </w:rPr>
+        <w:t xml:space="preserve"> à</w:t>
+      </w:r>
+      <w:r>
+        <w:rPr>
+          <w:sz w:val="24"/>
+          <w:lang w:val="pt-BR"/>
+        </w:rPr>
+        <w:t xml:space="preserve"> oitava</w:t>
+      </w:r>
+      <w:r>
+        <w:rPr>
+          <w:sz w:val="24"/>
+          <w:lang w:val="pt-BR"/>
+        </w:rPr>
+        <w:t xml:space="preserve"> fase são apresentados</w:t>
+      </w:r>
+      <w:r>
+        <w:rPr>
+          <w:sz w:val="24"/>
+          <w:lang w:val="pt-BR"/>
+        </w:rPr>
+        <w:t xml:space="preserve"> o Ataque dos Inimigos. Eles vêm em </w:t>
+      </w:r>
+      <w:proofErr w:type="spellStart"/>
+      <w:r>
+        <w:rPr>
+          <w:i/>
+          <w:sz w:val="24"/>
+          <w:lang w:val="pt-BR"/>
+        </w:rPr>
+        <w:t>waves</w:t>
+      </w:r>
+      <w:proofErr w:type="spellEnd"/>
+      <w:r>
+        <w:rPr>
+          <w:i/>
+          <w:sz w:val="24"/>
+          <w:lang w:val="pt-BR"/>
+        </w:rPr>
+        <w:t xml:space="preserve">, </w:t>
+      </w:r>
+      <w:r>
+        <w:rPr>
+          <w:sz w:val="24"/>
+          <w:lang w:val="pt-BR"/>
+        </w:rPr>
+        <w:t>porém um inimigo cada fase.</w:t>
+      </w:r>
+      <w:r>
+        <w:rPr>
+          <w:sz w:val="24"/>
+          <w:lang w:val="pt-BR"/>
+        </w:rPr>
+        <w:t xml:space="preserve"> Vai apresentar muitas Bombas Ácidas para auxiliar o jogador a vencer. Tamb</w:t>
+      </w:r>
+      <w:r>
+        <w:rPr>
+          <w:sz w:val="24"/>
+          <w:lang w:val="pt-BR"/>
+        </w:rPr>
+        <w:t xml:space="preserve">ém terá o auxílio de </w:t>
+      </w:r>
+      <w:proofErr w:type="spellStart"/>
+      <w:r>
+        <w:rPr>
+          <w:i/>
+          <w:sz w:val="24"/>
+          <w:lang w:val="pt-BR"/>
+        </w:rPr>
+        <w:t>power-ups</w:t>
+      </w:r>
+      <w:proofErr w:type="spellEnd"/>
+      <w:r>
+        <w:rPr>
+          <w:i/>
           <w:sz w:val="24"/>
           <w:lang w:val="pt-BR"/>
         </w:rPr>
@@ -2342,133 +2615,53 @@
           <w:sz w:val="24"/>
           <w:lang w:val="pt-BR"/>
         </w:rPr>
-        <w:t>Cada toque, o personagem perde energia (vida).</w:t>
-      </w:r>
-    </w:p>
-    <w:p>
-      <w:pPr>
-        <w:pStyle w:val="ListParagraph"/>
-        <w:tabs>
-          <w:tab w:val="left" w:pos="7672"/>
-        </w:tabs>
-        <w:ind w:left="0" w:firstLine="360"/>
-        <w:rPr>
-          <w:sz w:val="24"/>
-          <w:lang w:val="pt-BR"/>
-        </w:rPr>
-      </w:pPr>
-      <w:r>
-        <w:rPr>
-          <w:sz w:val="24"/>
-          <w:lang w:val="pt-BR"/>
-        </w:rPr>
-        <w:t>Da</w:t>
-      </w:r>
-      <w:r>
-        <w:rPr>
-          <w:sz w:val="24"/>
-          <w:lang w:val="pt-BR"/>
-        </w:rPr>
-        <w:t xml:space="preserve"> sexta fase</w:t>
-      </w:r>
-      <w:r>
-        <w:rPr>
-          <w:sz w:val="24"/>
-          <w:lang w:val="pt-BR"/>
-        </w:rPr>
-        <w:t xml:space="preserve"> à</w:t>
-      </w:r>
-      <w:r>
-        <w:rPr>
-          <w:sz w:val="24"/>
-          <w:lang w:val="pt-BR"/>
-        </w:rPr>
-        <w:t xml:space="preserve"> oitava</w:t>
-      </w:r>
-      <w:r>
-        <w:rPr>
-          <w:sz w:val="24"/>
-          <w:lang w:val="pt-BR"/>
-        </w:rPr>
-        <w:t xml:space="preserve"> fase são apresentados</w:t>
-      </w:r>
-      <w:r>
-        <w:rPr>
-          <w:sz w:val="24"/>
-          <w:lang w:val="pt-BR"/>
-        </w:rPr>
-        <w:t xml:space="preserve"> o Ataque dos Inimigos. Eles vêm em </w:t>
-      </w:r>
-      <w:proofErr w:type="spellStart"/>
-      <w:r>
-        <w:rPr>
-          <w:i/>
-          <w:sz w:val="24"/>
-          <w:lang w:val="pt-BR"/>
-        </w:rPr>
-        <w:t>waves</w:t>
-      </w:r>
-      <w:proofErr w:type="spellEnd"/>
-      <w:r>
-        <w:rPr>
-          <w:i/>
-          <w:sz w:val="24"/>
-          <w:lang w:val="pt-BR"/>
-        </w:rPr>
-        <w:t xml:space="preserve">, </w:t>
-      </w:r>
-      <w:r>
-        <w:rPr>
-          <w:sz w:val="24"/>
-          <w:lang w:val="pt-BR"/>
-        </w:rPr>
-        <w:t>porém um inimigo cada fase.</w:t>
-      </w:r>
-      <w:r>
-        <w:rPr>
-          <w:sz w:val="24"/>
-          <w:lang w:val="pt-BR"/>
-        </w:rPr>
-        <w:t xml:space="preserve"> Vai apresentar muitas Bombas Ácidas para auxiliar o jogador a vencer. Tamb</w:t>
-      </w:r>
-      <w:r>
-        <w:rPr>
-          <w:sz w:val="24"/>
-          <w:lang w:val="pt-BR"/>
-        </w:rPr>
-        <w:t xml:space="preserve">ém terá o auxílio de </w:t>
-      </w:r>
-      <w:proofErr w:type="spellStart"/>
-      <w:r>
-        <w:rPr>
-          <w:i/>
-          <w:sz w:val="24"/>
-          <w:lang w:val="pt-BR"/>
-        </w:rPr>
-        <w:t>power-ups</w:t>
-      </w:r>
-      <w:proofErr w:type="spellEnd"/>
-      <w:r>
-        <w:rPr>
-          <w:i/>
-          <w:sz w:val="24"/>
-          <w:lang w:val="pt-BR"/>
-        </w:rPr>
-        <w:t xml:space="preserve"> </w:t>
-      </w:r>
-      <w:r>
-        <w:rPr>
-          <w:sz w:val="24"/>
-          <w:lang w:val="pt-BR"/>
-        </w:rPr>
-        <w:t xml:space="preserve">como o Borro de Café. O jogador pode coletar esse item para restaurar a vida </w:t>
-      </w:r>
-      <w:r>
-        <w:rPr>
-          <w:sz w:val="24"/>
-          <w:lang w:val="pt-BR"/>
-        </w:rPr>
-        <w:t>em 100%.</w:t>
+        <w:t xml:space="preserve">como o Borro de Café. O jogador pode coletar esse item para </w:t>
+      </w:r>
+      <w:r>
+        <w:rPr>
+          <w:sz w:val="24"/>
+          <w:lang w:val="pt-BR"/>
+        </w:rPr>
+        <w:t xml:space="preserve">restaurar 100% da </w:t>
+      </w:r>
+      <w:r>
+        <w:rPr>
+          <w:sz w:val="24"/>
+          <w:lang w:val="pt-BR"/>
+        </w:rPr>
+        <w:t>sua vida</w:t>
+      </w:r>
+      <w:r>
+        <w:rPr>
+          <w:sz w:val="24"/>
+          <w:lang w:val="pt-BR"/>
+        </w:rPr>
+        <w:t>. (</w:t>
+      </w:r>
+      <w:proofErr w:type="gramStart"/>
+      <w:r>
+        <w:rPr>
+          <w:sz w:val="24"/>
+          <w:lang w:val="pt-BR"/>
+        </w:rPr>
+        <w:t>ga</w:t>
+      </w:r>
+      <w:bookmarkStart w:id="2" w:name="_GoBack"/>
+      <w:bookmarkEnd w:id="2"/>
+      <w:r>
+        <w:rPr>
+          <w:sz w:val="24"/>
+          <w:lang w:val="pt-BR"/>
+        </w:rPr>
+        <w:t>nhar</w:t>
+      </w:r>
+      <w:proofErr w:type="gramEnd"/>
+      <w:r>
+        <w:rPr>
+          <w:sz w:val="24"/>
+          <w:lang w:val="pt-BR"/>
+        </w:rPr>
+        <w:t xml:space="preserve"> mais energia)</w:t>
       </w:r>
     </w:p>
     <w:p>
@@ -2559,6 +2752,13 @@
           <w:sz w:val="24"/>
           <w:lang w:val="pt-BR"/>
         </w:rPr>
+        <w:t xml:space="preserve">Desafio 1: </w:t>
+      </w:r>
+      <w:r>
+        <w:rPr>
+          <w:sz w:val="24"/>
+          <w:lang w:val="pt-BR"/>
+        </w:rPr>
         <w:t>Alimentar – Procurar somente o que faz bem para saúde do personagem</w:t>
       </w:r>
     </w:p>
@@ -2579,6 +2779,13 @@
           <w:sz w:val="24"/>
           <w:lang w:val="pt-BR"/>
         </w:rPr>
+        <w:t xml:space="preserve">Desafio 2: </w:t>
+      </w:r>
+      <w:r>
+        <w:rPr>
+          <w:sz w:val="24"/>
+          <w:lang w:val="pt-BR"/>
+        </w:rPr>
         <w:t xml:space="preserve">Proteger Casa – Não deixar os inimigos roubar as comidas nem fazer ninho </w:t>
       </w:r>
     </w:p>
@@ -2594,6 +2801,13 @@
           <w:lang w:val="pt-BR"/>
         </w:rPr>
       </w:pPr>
+      <w:r>
+        <w:rPr>
+          <w:sz w:val="24"/>
+          <w:lang w:val="pt-BR"/>
+        </w:rPr>
+        <w:t xml:space="preserve">Desafio 3: </w:t>
+      </w:r>
       <w:r>
         <w:rPr>
           <w:sz w:val="24"/>
@@ -2683,7 +2897,21 @@
           <w:sz w:val="24"/>
           <w:lang w:val="pt-BR"/>
         </w:rPr>
-        <w:t>A cada fase, o jogador receberá um novo inimigo para combater e a pontuação sobe. Conforme a fase fica mais difícil, o jogador vai ter que lidar com uma combinação de inimigos e vencê-los.</w:t>
+        <w:t>A cada fase, o jogador receberá um novo inimigo para combater e a pontuação</w:t>
+      </w:r>
+      <w:r>
+        <w:rPr>
+          <w:sz w:val="24"/>
+          <w:lang w:val="pt-BR"/>
+        </w:rPr>
+        <w:t xml:space="preserve"> aumenta</w:t>
+      </w:r>
+      <w:r>
+        <w:rPr>
+          <w:sz w:val="24"/>
+          <w:lang w:val="pt-BR"/>
+        </w:rPr>
+        <w:t>. Conforme a fase fica mais difícil, o jogador vai ter que lidar com uma combinação de inimigos e vencê-los.</w:t>
       </w:r>
     </w:p>
     <w:p>
@@ -3283,6 +3511,63 @@
         <w:pStyle w:val="NoSpacing"/>
         <w:ind w:left="720"/>
         <w:rPr>
+          <w:shd w:val="clear" w:color="auto" w:fill="FFFFFF"/>
+        </w:rPr>
+      </w:pPr>
+      <w:r>
+        <w:rPr>
+          <w:shd w:val="clear" w:color="auto" w:fill="FFFFFF"/>
+        </w:rPr>
+        <w:t xml:space="preserve">- </w:t>
+      </w:r>
+      <w:proofErr w:type="spellStart"/>
+      <w:r>
+        <w:rPr>
+          <w:shd w:val="clear" w:color="auto" w:fill="FFFFFF"/>
+        </w:rPr>
+        <w:t>Proteger</w:t>
+      </w:r>
+      <w:proofErr w:type="spellEnd"/>
+      <w:r>
+        <w:rPr>
+          <w:shd w:val="clear" w:color="auto" w:fill="FFFFFF"/>
+        </w:rPr>
+        <w:t xml:space="preserve"> dos </w:t>
+      </w:r>
+      <w:proofErr w:type="spellStart"/>
+      <w:r>
+        <w:rPr>
+          <w:shd w:val="clear" w:color="auto" w:fill="FFFFFF"/>
+        </w:rPr>
+        <w:t>inimigos</w:t>
+      </w:r>
+      <w:proofErr w:type="spellEnd"/>
+      <w:r>
+        <w:rPr>
+          <w:shd w:val="clear" w:color="auto" w:fill="FFFFFF"/>
+        </w:rPr>
+        <w:t xml:space="preserve"> e </w:t>
+      </w:r>
+      <w:proofErr w:type="spellStart"/>
+      <w:r>
+        <w:rPr>
+          <w:shd w:val="clear" w:color="auto" w:fill="FFFFFF"/>
+        </w:rPr>
+        <w:t>Matá</w:t>
+      </w:r>
+      <w:proofErr w:type="spellEnd"/>
+      <w:r>
+        <w:rPr>
+          <w:shd w:val="clear" w:color="auto" w:fill="FFFFFF"/>
+        </w:rPr>
+        <w:t>-los</w:t>
+      </w:r>
+    </w:p>
+    <w:p>
+      <w:pPr>
+        <w:pStyle w:val="NoSpacing"/>
+        <w:ind w:left="720"/>
+        <w:rPr>
           <w:rFonts w:ascii="Times New Roman" w:hAnsi="Times New Roman" w:cs="Times New Roman"/>
           <w:sz w:val="24"/>
           <w:szCs w:val="24"/>
@@ -3299,51 +3584,37 @@
         <w:rPr>
           <w:shd w:val="clear" w:color="auto" w:fill="FFFFFF"/>
         </w:rPr>
-        <w:t>Proteger</w:t>
+        <w:t>Salvar</w:t>
       </w:r>
       <w:proofErr w:type="spellEnd"/>
       <w:r>
         <w:rPr>
           <w:shd w:val="clear" w:color="auto" w:fill="FFFFFF"/>
         </w:rPr>
-        <w:t xml:space="preserve"> dos </w:t>
+        <w:t xml:space="preserve"> a </w:t>
       </w:r>
       <w:proofErr w:type="spellStart"/>
-      <w:proofErr w:type="gramStart"/>
       <w:r>
         <w:rPr>
           <w:shd w:val="clear" w:color="auto" w:fill="FFFFFF"/>
         </w:rPr>
-        <w:t>inimigos</w:t>
+        <w:t>caixa</w:t>
       </w:r>
       <w:proofErr w:type="spellEnd"/>
       <w:r>
         <w:rPr>
           <w:shd w:val="clear" w:color="auto" w:fill="FFFFFF"/>
         </w:rPr>
-        <w:t xml:space="preserve">  e</w:t>
-      </w:r>
-      <w:proofErr w:type="gramEnd"/>
+        <w:t xml:space="preserve"> de </w:t>
+      </w:r>
+      <w:proofErr w:type="spellStart"/>
       <w:r>
         <w:rPr>
           <w:shd w:val="clear" w:color="auto" w:fill="FFFFFF"/>
         </w:rPr>
-        <w:t xml:space="preserve"> </w:t>
-      </w:r>
-      <w:proofErr w:type="spellStart"/>
-      <w:r>
-        <w:rPr>
-          <w:shd w:val="clear" w:color="auto" w:fill="FFFFFF"/>
-        </w:rPr>
-        <w:t>Matá</w:t>
+        <w:t>compostagem</w:t>
       </w:r>
       <w:proofErr w:type="spellEnd"/>
-      <w:r>
-        <w:rPr>
-          <w:shd w:val="clear" w:color="auto" w:fill="FFFFFF"/>
-        </w:rPr>
-        <w:t>-los</w:t>
-      </w:r>
     </w:p>
     <w:p>
       <w:pPr>
@@ -3560,12 +3831,18 @@
         </w:rPr>
         <w:t xml:space="preserve">- Se </w:t>
       </w:r>
+      <w:r>
+        <w:rPr>
+          <w:shd w:val="clear" w:color="auto" w:fill="FFFFFF"/>
+        </w:rPr>
+        <w:t xml:space="preserve">o </w:t>
+      </w:r>
       <w:proofErr w:type="spellStart"/>
       <w:r>
         <w:rPr>
           <w:shd w:val="clear" w:color="auto" w:fill="FFFFFF"/>
         </w:rPr>
-        <w:t>ele</w:t>
+        <w:t>jogador</w:t>
       </w:r>
       <w:proofErr w:type="spellEnd"/>
       <w:r>
@@ -3733,7 +4010,7 @@
         <w:rPr>
           <w:shd w:val="clear" w:color="auto" w:fill="FFFFFF"/>
         </w:rPr>
-        <w:t>indicacao</w:t>
+        <w:t>indicação</w:t>
       </w:r>
       <w:proofErr w:type="spellEnd"/>
       <w:r>
@@ -3747,7 +4024,13 @@
         <w:rPr>
           <w:shd w:val="clear" w:color="auto" w:fill="FFFFFF"/>
         </w:rPr>
-        <w:t>nivel</w:t>
+        <w:t>ní</w:t>
+      </w:r>
+      <w:r>
+        <w:rPr>
+          <w:shd w:val="clear" w:color="auto" w:fill="FFFFFF"/>
+        </w:rPr>
+        <w:t>vel</w:t>
       </w:r>
       <w:proofErr w:type="spellEnd"/>
       <w:r>
@@ -3836,37 +4119,76 @@
         </w:rPr>
         <w:t>-</w:t>
       </w:r>
-      <w:proofErr w:type="spellStart"/>
       <w:r>
         <w:rPr>
           <w:rFonts w:eastAsia="Times New Roman"/>
           <w:shd w:val="clear" w:color="auto" w:fill="FFFFFF"/>
         </w:rPr>
-        <w:t>Ser</w:t>
-      </w:r>
-      <w:proofErr w:type="spellEnd"/>
+        <w:t xml:space="preserve"> </w:t>
+      </w:r>
+      <w:proofErr w:type="spellStart"/>
       <w:r>
         <w:rPr>
           <w:rFonts w:eastAsia="Times New Roman"/>
           <w:shd w:val="clear" w:color="auto" w:fill="FFFFFF"/>
         </w:rPr>
-        <w:t xml:space="preserve"> </w:t>
-      </w:r>
-      <w:proofErr w:type="spellStart"/>
+        <w:t>Ser</w:t>
+      </w:r>
+      <w:proofErr w:type="spellEnd"/>
       <w:r>
         <w:rPr>
           <w:rFonts w:eastAsia="Times New Roman"/>
           <w:shd w:val="clear" w:color="auto" w:fill="FFFFFF"/>
         </w:rPr>
-        <w:t>atingido</w:t>
-      </w:r>
-      <w:proofErr w:type="spellEnd"/>
+        <w:t xml:space="preserve"> </w:t>
+      </w:r>
+      <w:proofErr w:type="spellStart"/>
       <w:r>
         <w:rPr>
           <w:rFonts w:eastAsia="Times New Roman"/>
           <w:shd w:val="clear" w:color="auto" w:fill="FFFFFF"/>
         </w:rPr>
-        <w:t xml:space="preserve"> Comida </w:t>
+        <w:t>atingido</w:t>
+      </w:r>
+      <w:proofErr w:type="spellEnd"/>
+      <w:r>
+        <w:rPr>
+          <w:rFonts w:eastAsia="Times New Roman"/>
+          <w:shd w:val="clear" w:color="auto" w:fill="FFFFFF"/>
+        </w:rPr>
+        <w:t xml:space="preserve"> </w:t>
+      </w:r>
+      <w:proofErr w:type="spellStart"/>
+      <w:r>
+        <w:rPr>
+          <w:rFonts w:eastAsia="Times New Roman"/>
+          <w:shd w:val="clear" w:color="auto" w:fill="FFFFFF"/>
+        </w:rPr>
+        <w:t>por</w:t>
+      </w:r>
+      <w:proofErr w:type="spellEnd"/>
+      <w:r>
+        <w:rPr>
+          <w:rFonts w:eastAsia="Times New Roman"/>
+          <w:shd w:val="clear" w:color="auto" w:fill="FFFFFF"/>
+        </w:rPr>
+        <w:t xml:space="preserve"> </w:t>
+      </w:r>
+      <w:proofErr w:type="spellStart"/>
+      <w:r>
+        <w:rPr>
+          <w:rFonts w:eastAsia="Times New Roman"/>
+          <w:shd w:val="clear" w:color="auto" w:fill="FFFFFF"/>
+        </w:rPr>
+        <w:t>bomba</w:t>
+      </w:r>
+      <w:proofErr w:type="spellEnd"/>
+      <w:r>
+        <w:rPr>
+          <w:rFonts w:eastAsia="Times New Roman"/>
+          <w:shd w:val="clear" w:color="auto" w:fill="FFFFFF"/>
+        </w:rPr>
+        <w:t xml:space="preserve"> </w:t>
       </w:r>
       <w:proofErr w:type="spellStart"/>
       <w:r>
@@ -3911,7 +4233,7 @@
           <w:lang w:val="pt-BR"/>
         </w:rPr>
       </w:pPr>
-      <w:bookmarkStart w:id="2" w:name="_Toc381728153"/>
+      <w:bookmarkStart w:id="3" w:name="_Toc381728153"/>
       <w:r>
         <w:rPr>
           <w:b/>
@@ -3921,7 +4243,7 @@
         <w:lastRenderedPageBreak/>
         <w:t>Personagens</w:t>
       </w:r>
-      <w:bookmarkEnd w:id="2"/>
+      <w:bookmarkEnd w:id="3"/>
     </w:p>
     <w:p>
       <w:pPr>
@@ -3938,25 +4260,6 @@
     </w:p>
     <w:p>
       <w:pPr>
-        <w:rPr>
-          <w:lang w:val="pt-BR"/>
-        </w:rPr>
-      </w:pPr>
-      <w:r>
-        <w:rPr>
-          <w:lang w:val="pt-BR"/>
-        </w:rPr>
-        <w:t>Lili</w:t>
-      </w:r>
-      <w:r>
-        <w:rPr>
-          <w:lang w:val="pt-BR"/>
-        </w:rPr>
-        <w:t xml:space="preserve"> tem 1 ano de idade, é uma minhoca.</w:t>
-      </w:r>
-    </w:p>
-    <w:p>
-      <w:pPr>
         <w:pStyle w:val="ListParagraph"/>
         <w:tabs>
           <w:tab w:val="left" w:pos="7672"/>
@@ -3977,16 +4280,31 @@
     </w:p>
     <w:p>
       <w:pPr>
-        <w:pStyle w:val="ListParagraph"/>
-        <w:tabs>
-          <w:tab w:val="left" w:pos="7672"/>
-        </w:tabs>
-        <w:ind w:left="0" w:firstLine="360"/>
-        <w:rPr>
-          <w:sz w:val="24"/>
-          <w:lang w:val="pt-BR"/>
-        </w:rPr>
-      </w:pPr>
+        <w:ind w:firstLine="360"/>
+        <w:rPr>
+          <w:lang w:val="pt-BR"/>
+        </w:rPr>
+      </w:pPr>
+      <w:r>
+        <w:rPr>
+          <w:lang w:val="pt-BR"/>
+        </w:rPr>
+        <w:t xml:space="preserve">Lili tem 1 ano de idade, é uma minhoca (anelídeo), tem um tamanho padrão </w:t>
+      </w:r>
+      <w:proofErr w:type="gramStart"/>
+      <w:r>
+        <w:rPr>
+          <w:lang w:val="pt-BR"/>
+        </w:rPr>
+        <w:t>pra</w:t>
+      </w:r>
+      <w:proofErr w:type="gramEnd"/>
+      <w:r>
+        <w:rPr>
+          <w:lang w:val="pt-BR"/>
+        </w:rPr>
+        <w:t xml:space="preserve"> uma minhoca.</w:t>
+      </w:r>
     </w:p>
     <w:p>
       <w:pPr>
@@ -4043,12 +4361,250 @@
         </w:tabs>
         <w:ind w:left="0" w:firstLine="360"/>
         <w:rPr>
-          <w:sz w:val="24"/>
-          <w:lang w:val="pt-BR"/>
-        </w:rPr>
-      </w:pPr>
-      <w:r>
-        <w:rPr>
+          <w:b/>
+          <w:sz w:val="24"/>
+          <w:lang w:val="pt-BR"/>
+        </w:rPr>
+      </w:pPr>
+      <w:r>
+        <w:rPr>
+          <w:b/>
+          <w:sz w:val="24"/>
+          <w:lang w:val="pt-BR"/>
+        </w:rPr>
+        <w:t>- Personalidade dos personagens;</w:t>
+      </w:r>
+    </w:p>
+    <w:p>
+      <w:pPr>
+        <w:pStyle w:val="ListParagraph"/>
+        <w:tabs>
+          <w:tab w:val="left" w:pos="7672"/>
+        </w:tabs>
+        <w:ind w:left="0" w:firstLine="360"/>
+        <w:rPr>
+          <w:sz w:val="24"/>
+          <w:lang w:val="pt-BR"/>
+        </w:rPr>
+      </w:pPr>
+      <w:r>
+        <w:rPr>
+          <w:sz w:val="24"/>
+          <w:lang w:val="pt-BR"/>
+        </w:rPr>
+        <w:t xml:space="preserve">Lili é calma, trabalhadeira e protetora. </w:t>
+      </w:r>
+    </w:p>
+    <w:p>
+      <w:pPr>
+        <w:pStyle w:val="ListParagraph"/>
+        <w:tabs>
+          <w:tab w:val="left" w:pos="7672"/>
+        </w:tabs>
+        <w:ind w:left="0" w:firstLine="360"/>
+        <w:rPr>
+          <w:b/>
+          <w:sz w:val="24"/>
+          <w:lang w:val="pt-BR"/>
+        </w:rPr>
+      </w:pPr>
+      <w:r>
+        <w:rPr>
+          <w:b/>
+          <w:sz w:val="24"/>
+          <w:lang w:val="pt-BR"/>
+        </w:rPr>
+        <w:t>- Habilidades características de cada personagem (poderes especiais, golpes especiais, armas...);</w:t>
+      </w:r>
+    </w:p>
+    <w:p>
+      <w:pPr>
+        <w:pStyle w:val="ListParagraph"/>
+        <w:tabs>
+          <w:tab w:val="left" w:pos="7672"/>
+        </w:tabs>
+        <w:ind w:left="0" w:firstLine="360"/>
+        <w:rPr>
+          <w:sz w:val="24"/>
+          <w:lang w:val="pt-BR"/>
+        </w:rPr>
+      </w:pPr>
+      <w:r>
+        <w:rPr>
+          <w:sz w:val="24"/>
+          <w:lang w:val="pt-BR"/>
+        </w:rPr>
+        <w:t>Lili não possui poderes especiais.</w:t>
+      </w:r>
+      <w:r>
+        <w:rPr>
+          <w:sz w:val="24"/>
+          <w:lang w:val="pt-BR"/>
+        </w:rPr>
+        <w:t xml:space="preserve"> </w:t>
+      </w:r>
+    </w:p>
+    <w:p>
+      <w:pPr>
+        <w:pStyle w:val="ListParagraph"/>
+        <w:tabs>
+          <w:tab w:val="left" w:pos="7672"/>
+        </w:tabs>
+        <w:ind w:left="0" w:firstLine="360"/>
+        <w:rPr>
+          <w:sz w:val="24"/>
+          <w:lang w:val="pt-BR"/>
+        </w:rPr>
+      </w:pPr>
+    </w:p>
+    <w:p>
+      <w:pPr>
+        <w:pStyle w:val="ListParagraph"/>
+        <w:tabs>
+          <w:tab w:val="left" w:pos="7672"/>
+        </w:tabs>
+        <w:ind w:left="0" w:firstLine="360"/>
+        <w:rPr>
+          <w:sz w:val="24"/>
+          <w:lang w:val="pt-BR"/>
+        </w:rPr>
+      </w:pPr>
+      <w:r>
+        <w:rPr>
+          <w:sz w:val="24"/>
+          <w:highlight w:val="yellow"/>
+          <w:lang w:val="pt-BR"/>
+        </w:rPr>
+        <w:t>- Ilustração visual dos personagens;</w:t>
+      </w:r>
+    </w:p>
+    <w:p>
+      <w:pPr>
+        <w:pStyle w:val="ListParagraph"/>
+        <w:tabs>
+          <w:tab w:val="left" w:pos="7672"/>
+        </w:tabs>
+        <w:ind w:left="0" w:firstLine="360"/>
+        <w:rPr>
+          <w:sz w:val="24"/>
+          <w:lang w:val="pt-BR"/>
+        </w:rPr>
+      </w:pPr>
+    </w:p>
+    <w:p>
+      <w:pPr>
+        <w:pStyle w:val="ListParagraph"/>
+        <w:tabs>
+          <w:tab w:val="left" w:pos="7672"/>
+        </w:tabs>
+        <w:ind w:left="0" w:firstLine="360"/>
+        <w:rPr>
+          <w:b/>
+          <w:sz w:val="24"/>
+          <w:lang w:val="pt-BR"/>
+        </w:rPr>
+      </w:pPr>
+      <w:r>
+        <w:rPr>
+          <w:b/>
+          <w:sz w:val="24"/>
+          <w:lang w:val="pt-BR"/>
+        </w:rPr>
+        <w:t>- Ações que os personagens pode</w:t>
+      </w:r>
+      <w:r>
+        <w:rPr>
+          <w:b/>
+          <w:sz w:val="24"/>
+          <w:lang w:val="pt-BR"/>
+        </w:rPr>
+        <w:t>m</w:t>
+      </w:r>
+      <w:r>
+        <w:rPr>
+          <w:b/>
+          <w:sz w:val="24"/>
+          <w:lang w:val="pt-BR"/>
+        </w:rPr>
+        <w:t xml:space="preserve"> executar (andar, correr, pular, pulo duplo, escalar, voar, nadar...);</w:t>
+      </w:r>
+    </w:p>
+    <w:p>
+      <w:pPr>
+        <w:pStyle w:val="ListParagraph"/>
+        <w:tabs>
+          <w:tab w:val="left" w:pos="7672"/>
+        </w:tabs>
+        <w:ind w:left="0" w:firstLine="360"/>
+        <w:rPr>
+          <w:sz w:val="24"/>
+          <w:lang w:val="pt-BR"/>
+        </w:rPr>
+      </w:pPr>
+      <w:r>
+        <w:rPr>
+          <w:sz w:val="24"/>
+          <w:lang w:val="pt-BR"/>
+        </w:rPr>
+        <w:t>A Lili pode andar, correr, arremessar bombas ácidas</w:t>
+      </w:r>
+      <w:r>
+        <w:rPr>
+          <w:sz w:val="24"/>
+          <w:lang w:val="pt-BR"/>
+        </w:rPr>
+        <w:t xml:space="preserve">. </w:t>
+      </w:r>
+    </w:p>
+    <w:p>
+      <w:pPr>
+        <w:pStyle w:val="ListParagraph"/>
+        <w:tabs>
+          <w:tab w:val="left" w:pos="7672"/>
+        </w:tabs>
+        <w:ind w:left="0" w:firstLine="360"/>
+        <w:rPr>
+          <w:sz w:val="24"/>
+          <w:lang w:val="pt-BR"/>
+        </w:rPr>
+      </w:pPr>
+      <w:r>
+        <w:rPr>
+          <w:sz w:val="24"/>
+          <w:lang w:val="pt-BR"/>
+        </w:rPr>
+        <w:t>Lili defeca para adubar a terra.</w:t>
+      </w:r>
+    </w:p>
+    <w:p>
+      <w:pPr>
+        <w:pStyle w:val="ListParagraph"/>
+        <w:tabs>
+          <w:tab w:val="left" w:pos="7672"/>
+        </w:tabs>
+        <w:ind w:left="0" w:firstLine="360"/>
+        <w:rPr>
+          <w:sz w:val="24"/>
+          <w:lang w:val="pt-BR"/>
+        </w:rPr>
+      </w:pPr>
+    </w:p>
+    <w:p>
+      <w:pPr>
+        <w:pStyle w:val="ListParagraph"/>
+        <w:tabs>
+          <w:tab w:val="left" w:pos="7672"/>
+        </w:tabs>
+        <w:ind w:left="0" w:firstLine="360"/>
+        <w:rPr>
+          <w:b/>
+          <w:sz w:val="24"/>
+          <w:lang w:val="pt-BR"/>
+        </w:rPr>
+      </w:pPr>
+      <w:r>
+        <w:rPr>
+          <w:b/>
           <w:sz w:val="24"/>
           <w:lang w:val="pt-BR"/>
         </w:rPr>
@@ -4056,191 +4612,37 @@
       </w:r>
       <w:r>
         <w:rPr>
-          <w:sz w:val="24"/>
-          <w:lang w:val="pt-BR"/>
-        </w:rPr>
-        <w:t>Personalidade dos personagens;</w:t>
-      </w:r>
-    </w:p>
-    <w:p>
-      <w:pPr>
-        <w:pStyle w:val="ListParagraph"/>
-        <w:tabs>
-          <w:tab w:val="left" w:pos="7672"/>
-        </w:tabs>
-        <w:ind w:left="0" w:firstLine="360"/>
-        <w:rPr>
-          <w:sz w:val="24"/>
-          <w:lang w:val="pt-BR"/>
-        </w:rPr>
-      </w:pPr>
-    </w:p>
-    <w:p>
-      <w:pPr>
-        <w:pStyle w:val="ListParagraph"/>
-        <w:tabs>
-          <w:tab w:val="left" w:pos="7672"/>
-        </w:tabs>
-        <w:ind w:left="0" w:firstLine="360"/>
-        <w:rPr>
-          <w:sz w:val="24"/>
-          <w:lang w:val="pt-BR"/>
-        </w:rPr>
-      </w:pPr>
-      <w:r>
-        <w:rPr>
-          <w:sz w:val="24"/>
-          <w:lang w:val="pt-BR"/>
-        </w:rPr>
-        <w:t xml:space="preserve">- </w:t>
-      </w:r>
-      <w:r>
-        <w:rPr>
-          <w:sz w:val="24"/>
-          <w:lang w:val="pt-BR"/>
-        </w:rPr>
-        <w:t>Habilidades características de cada personagem (poderes especiais, golpes especiais, armas...);</w:t>
-      </w:r>
-    </w:p>
-    <w:p>
-      <w:pPr>
-        <w:pStyle w:val="ListParagraph"/>
-        <w:tabs>
-          <w:tab w:val="left" w:pos="7672"/>
-        </w:tabs>
-        <w:ind w:left="0" w:firstLine="360"/>
-        <w:rPr>
-          <w:sz w:val="24"/>
-          <w:lang w:val="pt-BR"/>
-        </w:rPr>
-      </w:pPr>
-    </w:p>
-    <w:p>
-      <w:pPr>
-        <w:pStyle w:val="ListParagraph"/>
-        <w:tabs>
-          <w:tab w:val="left" w:pos="7672"/>
-        </w:tabs>
-        <w:ind w:left="0" w:firstLine="360"/>
-        <w:rPr>
-          <w:sz w:val="24"/>
-          <w:lang w:val="pt-BR"/>
-        </w:rPr>
-      </w:pPr>
-      <w:r>
-        <w:rPr>
-          <w:sz w:val="24"/>
-          <w:lang w:val="pt-BR"/>
-        </w:rPr>
-        <w:t xml:space="preserve">- </w:t>
-      </w:r>
-      <w:r>
-        <w:rPr>
-          <w:sz w:val="24"/>
-          <w:lang w:val="pt-BR"/>
-        </w:rPr>
-        <w:t>Ilustração visual dos personagens;</w:t>
-      </w:r>
-    </w:p>
-    <w:p>
-      <w:pPr>
-        <w:pStyle w:val="ListParagraph"/>
-        <w:tabs>
-          <w:tab w:val="left" w:pos="7672"/>
-        </w:tabs>
-        <w:ind w:left="0" w:firstLine="360"/>
-        <w:rPr>
-          <w:sz w:val="24"/>
-          <w:lang w:val="pt-BR"/>
-        </w:rPr>
-      </w:pPr>
-    </w:p>
-    <w:p>
-      <w:pPr>
-        <w:pStyle w:val="ListParagraph"/>
-        <w:tabs>
-          <w:tab w:val="left" w:pos="7672"/>
-        </w:tabs>
-        <w:ind w:left="0" w:firstLine="360"/>
-        <w:rPr>
-          <w:sz w:val="24"/>
-          <w:lang w:val="pt-BR"/>
-        </w:rPr>
-      </w:pPr>
-      <w:r>
-        <w:rPr>
-          <w:sz w:val="24"/>
-          <w:lang w:val="pt-BR"/>
-        </w:rPr>
-        <w:t xml:space="preserve">- </w:t>
-      </w:r>
-      <w:r>
-        <w:rPr>
-          <w:sz w:val="24"/>
-          <w:lang w:val="pt-BR"/>
-        </w:rPr>
-        <w:t>Ações que os personagens pode</w:t>
-      </w:r>
-      <w:r>
-        <w:rPr>
-          <w:sz w:val="24"/>
-          <w:lang w:val="pt-BR"/>
-        </w:rPr>
-        <w:t>m</w:t>
-      </w:r>
-      <w:r>
-        <w:rPr>
-          <w:sz w:val="24"/>
-          <w:lang w:val="pt-BR"/>
-        </w:rPr>
-        <w:t xml:space="preserve"> executar (andar, correr, pular, pulo duplo, escalar, voar, nadar...);</w:t>
-      </w:r>
-    </w:p>
-    <w:p>
-      <w:pPr>
-        <w:pStyle w:val="ListParagraph"/>
-        <w:tabs>
-          <w:tab w:val="left" w:pos="7672"/>
-        </w:tabs>
-        <w:ind w:left="0" w:firstLine="360"/>
-        <w:rPr>
-          <w:sz w:val="24"/>
-          <w:lang w:val="pt-BR"/>
-        </w:rPr>
-      </w:pPr>
-    </w:p>
-    <w:p>
-      <w:pPr>
-        <w:pStyle w:val="ListParagraph"/>
-        <w:tabs>
-          <w:tab w:val="left" w:pos="7672"/>
-        </w:tabs>
-        <w:ind w:left="0" w:firstLine="360"/>
-        <w:rPr>
-          <w:sz w:val="24"/>
-          <w:lang w:val="pt-BR"/>
-        </w:rPr>
-      </w:pPr>
-      <w:r>
-        <w:rPr>
-          <w:sz w:val="24"/>
-          <w:lang w:val="pt-BR"/>
-        </w:rPr>
-        <w:t xml:space="preserve">- </w:t>
-      </w:r>
-      <w:r>
-        <w:rPr>
+          <w:b/>
           <w:sz w:val="24"/>
           <w:lang w:val="pt-PT"/>
         </w:rPr>
-        <w:t>Metricas de gameplay do personagem principal</w:t>
-      </w:r>
-      <w:r>
-        <w:rPr>
+        <w:t>Mé</w:t>
+      </w:r>
+      <w:r>
+        <w:rPr>
+          <w:b/>
           <w:sz w:val="24"/>
           <w:lang w:val="pt-PT"/>
         </w:rPr>
-        <w:t>;</w:t>
+        <w:t xml:space="preserve">tricas de </w:t>
+      </w:r>
+      <w:proofErr w:type="spellStart"/>
+      <w:r>
+        <w:rPr>
+          <w:b/>
+          <w:sz w:val="24"/>
+          <w:lang w:val="pt-PT"/>
+        </w:rPr>
+        <w:t>gameplay</w:t>
+      </w:r>
+      <w:proofErr w:type="spellEnd"/>
+      <w:r>
+        <w:rPr>
+          <w:b/>
+          <w:sz w:val="24"/>
+          <w:lang w:val="pt-PT"/>
+        </w:rPr>
+        <w:t xml:space="preserve"> do personagem principal;</w:t>
       </w:r>
     </w:p>
     <w:p>
@@ -4275,7 +4677,7 @@
           <w:lang w:val="pt-BR"/>
         </w:rPr>
       </w:pPr>
-      <w:bookmarkStart w:id="3" w:name="_Toc381728154"/>
+      <w:bookmarkStart w:id="4" w:name="_Toc381728154"/>
       <w:r>
         <w:rPr>
           <w:b/>
@@ -4285,55 +4687,35 @@
         <w:lastRenderedPageBreak/>
         <w:t>Controles</w:t>
       </w:r>
-      <w:bookmarkEnd w:id="3"/>
-    </w:p>
-    <w:p>
-      <w:pPr>
-        <w:pStyle w:val="ListParagraph"/>
-        <w:tabs>
-          <w:tab w:val="left" w:pos="7672"/>
-        </w:tabs>
-        <w:ind w:left="360"/>
-        <w:rPr>
-          <w:sz w:val="28"/>
-          <w:lang w:val="pt-BR"/>
-        </w:rPr>
-      </w:pPr>
-    </w:p>
-    <w:p>
-      <w:pPr>
-        <w:pStyle w:val="ListParagraph"/>
-        <w:tabs>
-          <w:tab w:val="left" w:pos="7672"/>
-        </w:tabs>
-        <w:ind w:left="0" w:firstLine="360"/>
-        <w:rPr>
-          <w:sz w:val="24"/>
-          <w:lang w:val="pt-BR"/>
-        </w:rPr>
-      </w:pPr>
-      <w:r>
-        <w:rPr>
-          <w:sz w:val="24"/>
-          <w:lang w:val="pt-BR"/>
-        </w:rPr>
-        <w:t xml:space="preserve">- </w:t>
-      </w:r>
-      <w:r>
-        <w:rPr>
-          <w:sz w:val="24"/>
-          <w:lang w:val="pt-BR"/>
-        </w:rPr>
-        <w:t>Como o jogador controla o personagem principal?</w:t>
-      </w:r>
-    </w:p>
-    <w:p>
-      <w:pPr>
-        <w:pStyle w:val="ListParagraph"/>
-        <w:tabs>
-          <w:tab w:val="left" w:pos="7672"/>
-        </w:tabs>
-        <w:ind w:left="0" w:firstLine="360"/>
+      <w:bookmarkEnd w:id="4"/>
+    </w:p>
+    <w:p>
+      <w:pPr>
+        <w:pStyle w:val="ListParagraph"/>
+        <w:tabs>
+          <w:tab w:val="left" w:pos="7672"/>
+        </w:tabs>
+        <w:ind w:left="0" w:firstLine="360"/>
+        <w:rPr>
+          <w:sz w:val="24"/>
+          <w:lang w:val="pt-BR"/>
+        </w:rPr>
+      </w:pPr>
+      <w:r>
+        <w:rPr>
+          <w:sz w:val="24"/>
+          <w:lang w:val="pt-BR"/>
+        </w:rPr>
+        <w:t>Controle do Personagem</w:t>
+      </w:r>
+    </w:p>
+    <w:p>
+      <w:pPr>
+        <w:pStyle w:val="ListParagraph"/>
+        <w:tabs>
+          <w:tab w:val="left" w:pos="7672"/>
+        </w:tabs>
+        <w:ind w:left="0" w:firstLine="567"/>
         <w:rPr>
           <w:sz w:val="24"/>
           <w:lang w:val="pt-BR"/>
@@ -4436,6 +4818,29 @@
     </w:p>
     <w:p>
       <w:pPr>
+        <w:pStyle w:val="ListParagraph"/>
+        <w:numPr>
+          <w:ilvl w:val="0"/>
+          <w:numId w:val="3"/>
+        </w:numPr>
+        <w:tabs>
+          <w:tab w:val="left" w:pos="7672"/>
+        </w:tabs>
+        <w:rPr>
+          <w:sz w:val="24"/>
+          <w:lang w:val="pt-BR"/>
+        </w:rPr>
+      </w:pPr>
+      <w:r>
+        <w:rPr>
+          <w:sz w:val="24"/>
+          <w:lang w:val="pt-BR"/>
+        </w:rPr>
+        <w:t>Cima (Deslizar para cima, lado esquerdo ou direito da Tela)</w:t>
+      </w:r>
+    </w:p>
+    <w:p>
+      <w:pPr>
         <w:tabs>
           <w:tab w:val="left" w:pos="7672"/>
         </w:tabs>
@@ -4480,7 +4885,21 @@
           <w:sz w:val="24"/>
           <w:lang w:val="pt-BR"/>
         </w:rPr>
-        <w:t xml:space="preserve"> (para lançar </w:t>
+        <w:t xml:space="preserve"> (para</w:t>
+      </w:r>
+      <w:r>
+        <w:rPr>
+          <w:sz w:val="24"/>
+          <w:lang w:val="pt-BR"/>
+        </w:rPr>
+        <w:t xml:space="preserve"> Lili</w:t>
+      </w:r>
+      <w:r>
+        <w:rPr>
+          <w:sz w:val="24"/>
+          <w:lang w:val="pt-BR"/>
+        </w:rPr>
+        <w:t xml:space="preserve"> lançar </w:t>
       </w:r>
       <w:r>
         <w:rPr>
@@ -4499,19 +4918,57 @@
     </w:p>
     <w:p>
       <w:pPr>
-        <w:pStyle w:val="ListParagraph"/>
-        <w:numPr>
-          <w:ilvl w:val="0"/>
-          <w:numId w:val="4"/>
-        </w:numPr>
-        <w:tabs>
-          <w:tab w:val="left" w:pos="7672"/>
-        </w:tabs>
-        <w:rPr>
-          <w:sz w:val="24"/>
-          <w:lang w:val="pt-BR"/>
-        </w:rPr>
-      </w:pPr>
+        <w:tabs>
+          <w:tab w:val="left" w:pos="7672"/>
+        </w:tabs>
+        <w:ind w:firstLine="426"/>
+        <w:rPr>
+          <w:sz w:val="24"/>
+          <w:lang w:val="pt-BR"/>
+        </w:rPr>
+      </w:pPr>
+      <w:r>
+        <w:rPr>
+          <w:sz w:val="24"/>
+          <w:lang w:val="pt-BR"/>
+        </w:rPr>
+        <w:t>Controles Externos (</w:t>
+      </w:r>
+      <w:proofErr w:type="spellStart"/>
+      <w:r>
+        <w:rPr>
+          <w:sz w:val="24"/>
+          <w:lang w:val="pt-BR"/>
+        </w:rPr>
+        <w:t>AutoPlay</w:t>
+      </w:r>
+      <w:proofErr w:type="spellEnd"/>
+      <w:r>
+        <w:rPr>
+          <w:sz w:val="24"/>
+          <w:lang w:val="pt-BR"/>
+        </w:rPr>
+        <w:t>)</w:t>
+      </w:r>
+    </w:p>
+    <w:p>
+      <w:pPr>
+        <w:tabs>
+          <w:tab w:val="left" w:pos="7672"/>
+        </w:tabs>
+        <w:ind w:left="360" w:firstLine="207"/>
+        <w:rPr>
+          <w:sz w:val="24"/>
+          <w:lang w:val="pt-BR"/>
+        </w:rPr>
+      </w:pPr>
+      <w:r>
+        <w:rPr>
+          <w:sz w:val="24"/>
+          <w:lang w:val="pt-BR"/>
+        </w:rPr>
+        <w:t>O jogo vai contar com uma mão (da Carmen) para que possa jogar novos alimentos dentro da caixa.</w:t>
+      </w:r>
     </w:p>
     <w:p>
       <w:pPr>
@@ -4586,7 +5043,7 @@
           <w:lang w:val="pt-BR"/>
         </w:rPr>
       </w:pPr>
-      <w:bookmarkStart w:id="4" w:name="_Toc381728155"/>
+      <w:bookmarkStart w:id="5" w:name="_Toc381728155"/>
       <w:r>
         <w:rPr>
           <w:b/>
@@ -4596,7 +5053,7 @@
         <w:lastRenderedPageBreak/>
         <w:t>Câmera</w:t>
       </w:r>
-      <w:bookmarkEnd w:id="4"/>
+      <w:bookmarkEnd w:id="5"/>
     </w:p>
     <w:p>
       <w:pPr>
@@ -4675,33 +5132,6 @@
           <w:lang w:val="pt-BR"/>
         </w:rPr>
         <w:t xml:space="preserve"> (vista lateral).</w:t>
-      </w:r>
-    </w:p>
-    <w:p>
-      <w:pPr>
-        <w:pStyle w:val="ListParagraph"/>
-        <w:tabs>
-          <w:tab w:val="left" w:pos="7672"/>
-        </w:tabs>
-        <w:ind w:left="0" w:firstLine="360"/>
-        <w:rPr>
-          <w:sz w:val="24"/>
-          <w:lang w:val="pt-BR"/>
-        </w:rPr>
-      </w:pPr>
-      <w:r>
-        <w:rPr>
-          <w:sz w:val="24"/>
-          <w:lang w:val="pt-BR"/>
-        </w:rPr>
-        <w:t xml:space="preserve">- </w:t>
-      </w:r>
-      <w:r>
-        <w:rPr>
-          <w:sz w:val="24"/>
-          <w:lang w:val="pt-BR"/>
-        </w:rPr>
-        <w:t>Como é a câmera do jogo? Como o jogador visualiza o jogo?</w:t>
       </w:r>
     </w:p>
     <w:p>
@@ -4779,8 +5209,6 @@
           <w:lang w:val="pt-BR"/>
         </w:rPr>
       </w:pPr>
-      <w:bookmarkStart w:id="5" w:name="_GoBack"/>
-      <w:bookmarkEnd w:id="5"/>
       <w:r>
         <w:rPr>
           <w:sz w:val="28"/>
@@ -4870,6 +5298,34 @@
           <w:lang w:val="pt-BR"/>
         </w:rPr>
       </w:pPr>
+      <w:r>
+        <w:rPr>
+          <w:sz w:val="24"/>
+          <w:lang w:val="pt-BR"/>
+        </w:rPr>
+        <w:t xml:space="preserve">O cenário proposto é embaixo da terra. Quase tudo se passa embaixo da terra, exceto </w:t>
+      </w:r>
+      <w:r>
+        <w:rPr>
+          <w:sz w:val="24"/>
+          <w:lang w:val="pt-BR"/>
+        </w:rPr>
+        <w:t xml:space="preserve">nas fases que </w:t>
+      </w:r>
+      <w:r>
+        <w:rPr>
+          <w:sz w:val="24"/>
+          <w:lang w:val="pt-BR"/>
+        </w:rPr>
+        <w:t>pá</w:t>
+      </w:r>
+      <w:r>
+        <w:rPr>
+          <w:sz w:val="24"/>
+          <w:lang w:val="pt-BR"/>
+        </w:rPr>
+        <w:t>ssaros aparecem. Nessas cenas, aparecerá um pouco do ambiente acima da terra.</w:t>
+      </w:r>
     </w:p>
     <w:p>
       <w:pPr>
@@ -4907,9 +5363,23 @@
         <w:ind w:left="0" w:firstLine="360"/>
         <w:rPr>
           <w:sz w:val="24"/>
-          <w:lang w:val="pt-BR"/>
-        </w:rPr>
-      </w:pPr>
+          <w:lang w:val="en-CA"/>
+        </w:rPr>
+      </w:pPr>
+      <w:r>
+        <w:rPr>
+          <w:sz w:val="24"/>
+          <w:lang w:val="pt-BR"/>
+        </w:rPr>
+        <w:t xml:space="preserve">Cada fase tem um objetivo específico, </w:t>
+      </w:r>
+      <w:r>
+        <w:rPr>
+          <w:sz w:val="24"/>
+          <w:lang w:val="pt-BR"/>
+        </w:rPr>
+        <w:t>porém em um ambiente só (cativeiro da Lili). A fase é estilo progressão continuada, quer seja ao indicar qual comida a Lili pode comer ou qual inimigo precisa ser derrotado ou fugir dos predadores.</w:t>
+      </w:r>
     </w:p>
     <w:p>
       <w:pPr>
@@ -4950,6 +5420,33 @@
           <w:lang w:val="pt-BR"/>
         </w:rPr>
       </w:pPr>
+      <w:r>
+        <w:rPr>
+          <w:sz w:val="24"/>
+          <w:lang w:val="pt-BR"/>
+        </w:rPr>
+        <w:t>http://worms2d.info/images/thumb/1/1e/Screen_map_WWP_GBA.svg/680px-Screen_map_WWP_GBA.svg.png</w:t>
+      </w:r>
+    </w:p>
+    <w:p>
+      <w:pPr>
+        <w:pStyle w:val="ListParagraph"/>
+        <w:tabs>
+          <w:tab w:val="left" w:pos="7672"/>
+        </w:tabs>
+        <w:ind w:left="0" w:firstLine="360"/>
+        <w:rPr>
+          <w:sz w:val="24"/>
+          <w:lang w:val="pt-BR"/>
+        </w:rPr>
+      </w:pPr>
+      <w:r>
+        <w:rPr>
+          <w:sz w:val="24"/>
+          <w:lang w:val="pt-BR"/>
+        </w:rPr>
+        <w:t>http://worms2d.info/images/thumb/b/b0/Screen_map_WWP.svg/680px-Screen_map_WWP.svg.png</w:t>
+      </w:r>
     </w:p>
     <w:p>
       <w:pPr>
@@ -4990,6 +5487,96 @@
           <w:lang w:val="pt-BR"/>
         </w:rPr>
       </w:pPr>
+      <w:r>
+        <w:rPr>
+          <w:sz w:val="24"/>
+          <w:lang w:val="pt-BR"/>
+        </w:rPr>
+        <w:t>Na primeira fase</w:t>
+      </w:r>
+      <w:r>
+        <w:rPr>
+          <w:sz w:val="24"/>
+          <w:lang w:val="pt-BR"/>
+        </w:rPr>
+        <w:t xml:space="preserve"> e segunda</w:t>
+      </w:r>
+      <w:r>
+        <w:rPr>
+          <w:sz w:val="24"/>
+          <w:lang w:val="pt-BR"/>
+        </w:rPr>
+        <w:t xml:space="preserve">, o jogador </w:t>
+      </w:r>
+      <w:r>
+        <w:rPr>
+          <w:sz w:val="24"/>
+          <w:lang w:val="pt-BR"/>
+        </w:rPr>
+        <w:t xml:space="preserve">está </w:t>
+      </w:r>
+      <w:r>
+        <w:rPr>
+          <w:sz w:val="24"/>
+          <w:lang w:val="pt-BR"/>
+        </w:rPr>
+        <w:t>em primeiro contato com o jogo, no</w:t>
+      </w:r>
+      <w:r>
+        <w:rPr>
+          <w:sz w:val="24"/>
+          <w:lang w:val="pt-BR"/>
+        </w:rPr>
+        <w:t xml:space="preserve"> controle entre pegar o alimento e fazer maior pontuação</w:t>
+      </w:r>
+      <w:r>
+        <w:rPr>
+          <w:sz w:val="24"/>
+          <w:lang w:val="pt-BR"/>
+        </w:rPr>
+        <w:t>.</w:t>
+      </w:r>
+    </w:p>
+    <w:p>
+      <w:pPr>
+        <w:pStyle w:val="ListParagraph"/>
+        <w:tabs>
+          <w:tab w:val="left" w:pos="7672"/>
+        </w:tabs>
+        <w:ind w:left="0" w:firstLine="360"/>
+        <w:rPr>
+          <w:sz w:val="24"/>
+          <w:lang w:val="pt-BR"/>
+        </w:rPr>
+      </w:pPr>
+      <w:r>
+        <w:rPr>
+          <w:sz w:val="24"/>
+          <w:lang w:val="pt-BR"/>
+        </w:rPr>
+        <w:t>Nas fases 3 a 5, o jogador lida com inimigos de forma educativa, por exemplo, saber porque o sanguessuga não pode tocar na minhoca ou porque a formiga não pode fazer ninho na caixa. Além de procurar formas de se alimentar para ter energia para enfrentar os inimigos.</w:t>
+      </w:r>
+      <w:r>
+        <w:rPr>
+          <w:sz w:val="24"/>
+          <w:lang w:val="pt-BR"/>
+        </w:rPr>
+        <w:t xml:space="preserve"> Existe uma pontuação em que o jogador tem que atingir</w:t>
+      </w:r>
+      <w:r>
+        <w:rPr>
+          <w:sz w:val="24"/>
+          <w:lang w:val="pt-BR"/>
+        </w:rPr>
+        <w:t>, que mesmo limitado, oferece divertimento</w:t>
+      </w:r>
+      <w:r>
+        <w:rPr>
+          <w:sz w:val="24"/>
+          <w:lang w:val="pt-BR"/>
+        </w:rPr>
+        <w:t xml:space="preserve">. </w:t>
+      </w:r>
     </w:p>
     <w:p>
       <w:pPr>
@@ -5044,6 +5631,416 @@
           <w:lang w:val="pt-BR"/>
         </w:rPr>
       </w:pPr>
+      <w:r>
+        <w:rPr>
+          <w:sz w:val="24"/>
+          <w:lang w:val="pt-BR"/>
+        </w:rPr>
+        <w:t>Em cada fase, a música d</w:t>
+      </w:r>
+      <w:r>
+        <w:rPr>
+          <w:sz w:val="24"/>
+          <w:lang w:val="pt-BR"/>
+        </w:rPr>
+        <w:t>eve ser alegre e infantil. Precisa indicar combate</w:t>
+      </w:r>
+      <w:r>
+        <w:rPr>
+          <w:sz w:val="24"/>
+          <w:lang w:val="pt-BR"/>
+        </w:rPr>
+        <w:t>, mas de um jeito divertido. Para não pesar o jogo, as fases serão intercaladas entre 2 músicas.</w:t>
+      </w:r>
+    </w:p>
+    <w:p>
+      <w:pPr>
+        <w:pStyle w:val="ListParagraph"/>
+        <w:tabs>
+          <w:tab w:val="left" w:pos="7672"/>
+        </w:tabs>
+        <w:ind w:left="0" w:firstLine="360"/>
+        <w:rPr>
+          <w:sz w:val="24"/>
+          <w:lang w:val="pt-BR"/>
+        </w:rPr>
+      </w:pPr>
+      <w:r>
+        <w:rPr>
+          <w:sz w:val="24"/>
+          <w:lang w:val="pt-BR"/>
+        </w:rPr>
+        <w:t>Musicas:</w:t>
+      </w:r>
+    </w:p>
+    <w:p>
+      <w:pPr>
+        <w:pStyle w:val="ListParagraph"/>
+        <w:tabs>
+          <w:tab w:val="left" w:pos="709"/>
+        </w:tabs>
+        <w:ind w:left="0" w:firstLine="360"/>
+        <w:rPr>
+          <w:sz w:val="24"/>
+          <w:lang w:val="pt-BR"/>
+        </w:rPr>
+      </w:pPr>
+      <w:r>
+        <w:rPr>
+          <w:sz w:val="24"/>
+          <w:lang w:val="pt-BR"/>
+        </w:rPr>
+        <w:tab/>
+        <w:t>Fases durante o dia</w:t>
+      </w:r>
+    </w:p>
+    <w:p>
+      <w:pPr>
+        <w:pStyle w:val="ListParagraph"/>
+        <w:tabs>
+          <w:tab w:val="left" w:pos="7672"/>
+        </w:tabs>
+        <w:ind w:left="0" w:firstLine="709"/>
+        <w:rPr>
+          <w:sz w:val="24"/>
+          <w:lang w:val="pt-BR"/>
+        </w:rPr>
+      </w:pPr>
+      <w:proofErr w:type="spellStart"/>
+      <w:r>
+        <w:rPr>
+          <w:sz w:val="24"/>
+          <w:lang w:val="pt-BR"/>
+        </w:rPr>
+        <w:t>Groodle</w:t>
+      </w:r>
+      <w:proofErr w:type="spellEnd"/>
+      <w:r>
+        <w:rPr>
+          <w:sz w:val="24"/>
+          <w:lang w:val="pt-BR"/>
+        </w:rPr>
+        <w:t xml:space="preserve"> </w:t>
+      </w:r>
+      <w:proofErr w:type="spellStart"/>
+      <w:r>
+        <w:rPr>
+          <w:sz w:val="24"/>
+          <w:lang w:val="pt-BR"/>
+        </w:rPr>
+        <w:t>Theme</w:t>
+      </w:r>
+      <w:proofErr w:type="spellEnd"/>
+      <w:r>
+        <w:rPr>
+          <w:sz w:val="24"/>
+          <w:lang w:val="pt-BR"/>
+        </w:rPr>
+        <w:t xml:space="preserve"> </w:t>
+      </w:r>
+      <w:hyperlink r:id="rId7" w:history="1">
+        <w:r>
+          <w:rPr>
+            <w:rStyle w:val="Hyperlink"/>
+            <w:sz w:val="24"/>
+            <w:lang w:val="pt-BR"/>
+          </w:rPr>
+          <w:t>Link</w:t>
+        </w:r>
+      </w:hyperlink>
+    </w:p>
+    <w:p>
+      <w:pPr>
+        <w:pStyle w:val="ListParagraph"/>
+        <w:tabs>
+          <w:tab w:val="left" w:pos="7672"/>
+        </w:tabs>
+        <w:ind w:left="0" w:firstLine="360"/>
+        <w:rPr>
+          <w:sz w:val="24"/>
+          <w:lang w:val="en-CA"/>
+        </w:rPr>
+      </w:pPr>
+      <w:proofErr w:type="spellStart"/>
+      <w:r>
+        <w:rPr>
+          <w:sz w:val="24"/>
+          <w:lang w:val="pt-BR"/>
+        </w:rPr>
+        <w:t>Ringtone</w:t>
+      </w:r>
+      <w:r>
+        <w:rPr>
+          <w:sz w:val="24"/>
+          <w:lang w:val="pt-BR"/>
+        </w:rPr>
+        <w:t>s</w:t>
+      </w:r>
+      <w:proofErr w:type="spellEnd"/>
+      <w:r>
+        <w:rPr>
+          <w:sz w:val="24"/>
+          <w:lang w:val="en-CA"/>
+        </w:rPr>
+        <w:t>:</w:t>
+      </w:r>
+    </w:p>
+    <w:p>
+      <w:pPr>
+        <w:pStyle w:val="ListParagraph"/>
+        <w:tabs>
+          <w:tab w:val="left" w:pos="709"/>
+        </w:tabs>
+        <w:ind w:left="0" w:firstLine="709"/>
+        <w:rPr>
+          <w:sz w:val="24"/>
+          <w:lang w:val="pt-BR"/>
+        </w:rPr>
+      </w:pPr>
+      <w:r>
+        <w:rPr>
+          <w:sz w:val="24"/>
+          <w:lang w:val="en-CA"/>
+        </w:rPr>
+        <w:tab/>
+      </w:r>
+      <w:proofErr w:type="spellStart"/>
+      <w:r>
+        <w:rPr>
+          <w:sz w:val="24"/>
+          <w:lang w:val="pt-BR"/>
+        </w:rPr>
+        <w:t>Loading</w:t>
+      </w:r>
+      <w:proofErr w:type="spellEnd"/>
+      <w:r>
+        <w:rPr>
+          <w:sz w:val="24"/>
+          <w:lang w:val="pt-BR"/>
+        </w:rPr>
+        <w:t xml:space="preserve"> </w:t>
+      </w:r>
+      <w:proofErr w:type="spellStart"/>
+      <w:r>
+        <w:rPr>
+          <w:sz w:val="24"/>
+          <w:lang w:val="pt-BR"/>
+        </w:rPr>
+        <w:t>Scene</w:t>
+      </w:r>
+      <w:proofErr w:type="spellEnd"/>
+      <w:r>
+        <w:rPr>
+          <w:sz w:val="24"/>
+          <w:lang w:val="pt-BR"/>
+        </w:rPr>
+        <w:t xml:space="preserve"> </w:t>
+      </w:r>
+      <w:hyperlink r:id="rId8" w:history="1">
+        <w:r>
+          <w:rPr>
+            <w:rStyle w:val="Hyperlink"/>
+            <w:sz w:val="24"/>
+            <w:lang w:val="pt-BR"/>
+          </w:rPr>
+          <w:t>Link1</w:t>
+        </w:r>
+      </w:hyperlink>
+      <w:r>
+        <w:rPr>
+          <w:sz w:val="24"/>
+          <w:lang w:val="pt-BR"/>
+        </w:rPr>
+        <w:t xml:space="preserve"> ou </w:t>
+      </w:r>
+      <w:hyperlink r:id="rId9" w:history="1">
+        <w:r>
+          <w:rPr>
+            <w:rStyle w:val="Hyperlink"/>
+            <w:sz w:val="24"/>
+            <w:lang w:val="pt-BR"/>
+          </w:rPr>
+          <w:t>Link2</w:t>
+        </w:r>
+      </w:hyperlink>
+    </w:p>
+    <w:p>
+      <w:pPr>
+        <w:pStyle w:val="ListParagraph"/>
+        <w:tabs>
+          <w:tab w:val="left" w:pos="709"/>
+        </w:tabs>
+        <w:ind w:left="0" w:firstLine="709"/>
+        <w:rPr>
+          <w:sz w:val="24"/>
+          <w:lang w:val="pt-BR"/>
+        </w:rPr>
+      </w:pPr>
+      <w:proofErr w:type="spellStart"/>
+      <w:r>
+        <w:rPr>
+          <w:sz w:val="24"/>
+          <w:lang w:val="pt-BR"/>
+        </w:rPr>
+        <w:t>Level</w:t>
+      </w:r>
+      <w:proofErr w:type="spellEnd"/>
+      <w:r>
+        <w:rPr>
+          <w:sz w:val="24"/>
+          <w:lang w:val="pt-BR"/>
+        </w:rPr>
+        <w:t xml:space="preserve"> </w:t>
+      </w:r>
+      <w:proofErr w:type="spellStart"/>
+      <w:r>
+        <w:rPr>
+          <w:sz w:val="24"/>
+          <w:lang w:val="pt-BR"/>
+        </w:rPr>
+        <w:t>Up</w:t>
+      </w:r>
+      <w:proofErr w:type="spellEnd"/>
+      <w:r>
+        <w:rPr>
+          <w:sz w:val="24"/>
+          <w:lang w:val="pt-BR"/>
+        </w:rPr>
+        <w:t xml:space="preserve"> </w:t>
+      </w:r>
+      <w:hyperlink r:id="rId10" w:history="1">
+        <w:r>
+          <w:rPr>
+            <w:rStyle w:val="Hyperlink"/>
+            <w:sz w:val="24"/>
+            <w:lang w:val="pt-BR"/>
+          </w:rPr>
+          <w:t>Link1</w:t>
+        </w:r>
+      </w:hyperlink>
+    </w:p>
+    <w:p>
+      <w:pPr>
+        <w:pStyle w:val="ListParagraph"/>
+        <w:tabs>
+          <w:tab w:val="left" w:pos="709"/>
+        </w:tabs>
+        <w:ind w:left="0" w:firstLine="709"/>
+        <w:rPr>
+          <w:sz w:val="24"/>
+          <w:lang w:val="pt-BR"/>
+        </w:rPr>
+      </w:pPr>
+      <w:r>
+        <w:rPr>
+          <w:sz w:val="24"/>
+          <w:lang w:val="pt-BR"/>
+        </w:rPr>
+        <w:t>Vitória</w:t>
+      </w:r>
+      <w:r>
+        <w:rPr>
+          <w:sz w:val="24"/>
+          <w:lang w:val="pt-BR"/>
+        </w:rPr>
+        <w:t xml:space="preserve"> (</w:t>
+      </w:r>
+      <w:proofErr w:type="spellStart"/>
+      <w:r>
+        <w:rPr>
+          <w:sz w:val="24"/>
+          <w:lang w:val="pt-BR"/>
+        </w:rPr>
+        <w:t>Win</w:t>
+      </w:r>
+      <w:proofErr w:type="spellEnd"/>
+      <w:r>
+        <w:rPr>
+          <w:sz w:val="24"/>
+          <w:lang w:val="pt-BR"/>
+        </w:rPr>
+        <w:t>)</w:t>
+      </w:r>
+      <w:r>
+        <w:rPr>
+          <w:sz w:val="24"/>
+          <w:lang w:val="pt-BR"/>
+        </w:rPr>
+        <w:t xml:space="preserve"> </w:t>
+      </w:r>
+      <w:hyperlink r:id="rId11" w:history="1">
+        <w:r>
+          <w:rPr>
+            <w:rStyle w:val="Hyperlink"/>
+            <w:sz w:val="24"/>
+            <w:lang w:val="pt-BR"/>
+          </w:rPr>
+          <w:t>Link</w:t>
+        </w:r>
+      </w:hyperlink>
+      <w:r>
+        <w:rPr>
+          <w:sz w:val="24"/>
+          <w:lang w:val="pt-BR"/>
+        </w:rPr>
+        <w:t xml:space="preserve"> ou </w:t>
+      </w:r>
+      <w:hyperlink r:id="rId12" w:history="1">
+        <w:r>
+          <w:rPr>
+            <w:rStyle w:val="Hyperlink"/>
+            <w:sz w:val="24"/>
+            <w:lang w:val="pt-BR"/>
+          </w:rPr>
+          <w:t>Link2</w:t>
+        </w:r>
+      </w:hyperlink>
+    </w:p>
+    <w:p>
+      <w:pPr>
+        <w:pStyle w:val="ListParagraph"/>
+        <w:tabs>
+          <w:tab w:val="left" w:pos="709"/>
+        </w:tabs>
+        <w:ind w:left="0" w:firstLine="709"/>
+        <w:rPr>
+          <w:sz w:val="24"/>
+          <w:lang w:val="pt-BR"/>
+        </w:rPr>
+      </w:pPr>
+      <w:r>
+        <w:rPr>
+          <w:sz w:val="24"/>
+          <w:lang w:val="pt-BR"/>
+        </w:rPr>
+        <w:t>Derrota (</w:t>
+      </w:r>
+      <w:proofErr w:type="spellStart"/>
+      <w:r>
+        <w:rPr>
+          <w:sz w:val="24"/>
+          <w:lang w:val="pt-BR"/>
+        </w:rPr>
+        <w:t>Lose</w:t>
+      </w:r>
+      <w:proofErr w:type="spellEnd"/>
+      <w:r>
+        <w:rPr>
+          <w:sz w:val="24"/>
+          <w:lang w:val="pt-BR"/>
+        </w:rPr>
+        <w:t xml:space="preserve">) </w:t>
+      </w:r>
+      <w:hyperlink r:id="rId13" w:history="1">
+        <w:r>
+          <w:rPr>
+            <w:rStyle w:val="Hyperlink"/>
+            <w:sz w:val="24"/>
+            <w:lang w:val="pt-BR"/>
+          </w:rPr>
+          <w:t>Link1</w:t>
+        </w:r>
+      </w:hyperlink>
     </w:p>
     <w:p>
       <w:pPr>
@@ -5169,6 +6166,73 @@
           <w:lang w:val="pt-BR"/>
         </w:rPr>
       </w:pPr>
+      <w:r>
+        <w:rPr>
+          <w:sz w:val="24"/>
+          <w:lang w:val="pt-BR"/>
+        </w:rPr>
+        <w:t>Sanguessuga</w:t>
+      </w:r>
+    </w:p>
+    <w:p>
+      <w:pPr>
+        <w:pStyle w:val="ListParagraph"/>
+        <w:tabs>
+          <w:tab w:val="left" w:pos="7672"/>
+        </w:tabs>
+        <w:ind w:left="0" w:firstLine="360"/>
+        <w:rPr>
+          <w:sz w:val="24"/>
+          <w:lang w:val="pt-BR"/>
+        </w:rPr>
+      </w:pPr>
+    </w:p>
+    <w:p>
+      <w:pPr>
+        <w:pStyle w:val="ListParagraph"/>
+        <w:tabs>
+          <w:tab w:val="left" w:pos="7672"/>
+        </w:tabs>
+        <w:ind w:left="0" w:firstLine="360"/>
+        <w:rPr>
+          <w:sz w:val="24"/>
+          <w:lang w:val="pt-BR"/>
+        </w:rPr>
+      </w:pPr>
+      <w:r>
+        <w:rPr>
+          <w:sz w:val="24"/>
+          <w:lang w:val="pt-BR"/>
+        </w:rPr>
+        <w:t>Pássaros</w:t>
+      </w:r>
+    </w:p>
+    <w:p>
+      <w:pPr>
+        <w:pStyle w:val="ListParagraph"/>
+        <w:tabs>
+          <w:tab w:val="left" w:pos="7672"/>
+        </w:tabs>
+        <w:ind w:left="0" w:firstLine="360"/>
+        <w:rPr>
+          <w:sz w:val="24"/>
+          <w:lang w:val="pt-BR"/>
+        </w:rPr>
+      </w:pPr>
+      <w:r>
+        <w:rPr>
+          <w:sz w:val="24"/>
+          <w:lang w:val="pt-BR"/>
+        </w:rPr>
+        <w:t>Formiga</w:t>
+      </w:r>
+      <w:r>
+        <w:rPr>
+          <w:sz w:val="24"/>
+          <w:lang w:val="pt-BR"/>
+        </w:rPr>
+        <w:t>s</w:t>
+      </w:r>
     </w:p>
     <w:p>
       <w:pPr>
@@ -5209,166 +6273,728 @@
           <w:lang w:val="pt-BR"/>
         </w:rPr>
       </w:pPr>
-    </w:p>
-    <w:p>
-      <w:pPr>
-        <w:pStyle w:val="ListParagraph"/>
-        <w:tabs>
-          <w:tab w:val="left" w:pos="7672"/>
-        </w:tabs>
-        <w:ind w:left="0" w:firstLine="360"/>
-        <w:rPr>
-          <w:sz w:val="24"/>
-          <w:lang w:val="pt-BR"/>
-        </w:rPr>
-      </w:pPr>
-      <w:r>
-        <w:rPr>
-          <w:sz w:val="24"/>
-          <w:lang w:val="pt-BR"/>
+      <w:r>
+        <w:rPr>
+          <w:sz w:val="24"/>
+          <w:lang w:val="pt-BR"/>
+        </w:rPr>
+        <w:t xml:space="preserve">Todos inimigos vão aparecer no mesmo ambiente. </w:t>
+      </w:r>
+      <w:proofErr w:type="gramStart"/>
+      <w:r>
+        <w:rPr>
+          <w:sz w:val="24"/>
+          <w:lang w:val="pt-BR"/>
+        </w:rPr>
+        <w:t>Nas fase</w:t>
+      </w:r>
+      <w:proofErr w:type="gramEnd"/>
+      <w:r>
+        <w:rPr>
+          <w:sz w:val="24"/>
+          <w:lang w:val="pt-BR"/>
+        </w:rPr>
+        <w:t xml:space="preserve"> em que o pássaro aparece, ele ficará na parte de cima da tela.</w:t>
+      </w:r>
+    </w:p>
+    <w:p>
+      <w:pPr>
+        <w:pStyle w:val="ListParagraph"/>
+        <w:tabs>
+          <w:tab w:val="left" w:pos="7672"/>
+        </w:tabs>
+        <w:ind w:left="0" w:firstLine="360"/>
+        <w:rPr>
+          <w:b/>
+          <w:sz w:val="24"/>
+          <w:lang w:val="en-CA"/>
+        </w:rPr>
+      </w:pPr>
+      <w:r>
+        <w:rPr>
+          <w:b/>
+          <w:sz w:val="24"/>
+          <w:lang w:val="pt-BR"/>
+        </w:rPr>
+        <w:t>A personagem Lili consegue superar</w:t>
+      </w:r>
+    </w:p>
+    <w:p>
+      <w:pPr>
+        <w:pStyle w:val="ListParagraph"/>
+        <w:tabs>
+          <w:tab w:val="left" w:pos="7672"/>
+        </w:tabs>
+        <w:ind w:left="0" w:firstLine="360"/>
+        <w:rPr>
+          <w:sz w:val="24"/>
+          <w:lang w:val="pt-BR"/>
+        </w:rPr>
+      </w:pPr>
+      <w:r>
+        <w:rPr>
+          <w:sz w:val="24"/>
+          <w:lang w:val="en-CA"/>
+        </w:rPr>
+        <w:t>- o p</w:t>
+      </w:r>
+      <w:proofErr w:type="spellStart"/>
+      <w:r>
+        <w:rPr>
+          <w:sz w:val="24"/>
+          <w:lang w:val="pt-BR"/>
+        </w:rPr>
+        <w:t>ássaro</w:t>
+      </w:r>
+      <w:proofErr w:type="spellEnd"/>
+      <w:r>
+        <w:rPr>
+          <w:sz w:val="24"/>
+          <w:lang w:val="pt-BR"/>
+        </w:rPr>
+        <w:t xml:space="preserve"> comendo todo alimento antes dos pássaros, principalmente</w:t>
+      </w:r>
+      <w:r>
+        <w:rPr>
+          <w:sz w:val="24"/>
+          <w:lang w:val="en-CA"/>
+        </w:rPr>
+        <w:t xml:space="preserve"> </w:t>
+      </w:r>
+      <w:proofErr w:type="spellStart"/>
+      <w:r>
+        <w:rPr>
+          <w:sz w:val="24"/>
+          <w:lang w:val="en-CA"/>
+        </w:rPr>
+        <w:t>os</w:t>
+      </w:r>
+      <w:proofErr w:type="spellEnd"/>
+      <w:r>
+        <w:rPr>
+          <w:sz w:val="24"/>
+          <w:lang w:val="en-CA"/>
+        </w:rPr>
+        <w:t xml:space="preserve"> </w:t>
+      </w:r>
+      <w:r>
+        <w:rPr>
+          <w:sz w:val="24"/>
+          <w:lang w:val="pt-BR"/>
+        </w:rPr>
+        <w:t xml:space="preserve">que estiverem no topo da tela. </w:t>
+      </w:r>
+    </w:p>
+    <w:p>
+      <w:pPr>
+        <w:pStyle w:val="ListParagraph"/>
+        <w:tabs>
+          <w:tab w:val="left" w:pos="7672"/>
+        </w:tabs>
+        <w:ind w:left="0" w:firstLine="360"/>
+        <w:rPr>
+          <w:sz w:val="24"/>
+          <w:lang w:val="en-CA"/>
+        </w:rPr>
+      </w:pPr>
+      <w:r>
+        <w:rPr>
+          <w:sz w:val="24"/>
+          <w:lang w:val="en-CA"/>
+        </w:rPr>
+        <w:t xml:space="preserve">- o </w:t>
+      </w:r>
+      <w:proofErr w:type="spellStart"/>
+      <w:r>
+        <w:rPr>
+          <w:sz w:val="24"/>
+          <w:lang w:val="en-CA"/>
+        </w:rPr>
+        <w:t>sanguessuga</w:t>
+      </w:r>
+      <w:proofErr w:type="spellEnd"/>
+      <w:r>
+        <w:rPr>
+          <w:sz w:val="24"/>
+          <w:lang w:val="en-CA"/>
+        </w:rPr>
+        <w:t xml:space="preserve"> </w:t>
+      </w:r>
+      <w:proofErr w:type="spellStart"/>
+      <w:r>
+        <w:rPr>
+          <w:sz w:val="24"/>
+          <w:lang w:val="en-CA"/>
+        </w:rPr>
+        <w:t>arremessando</w:t>
+      </w:r>
+      <w:proofErr w:type="spellEnd"/>
+      <w:r>
+        <w:rPr>
+          <w:sz w:val="24"/>
+          <w:lang w:val="en-CA"/>
+        </w:rPr>
+        <w:t xml:space="preserve"> </w:t>
+      </w:r>
+      <w:proofErr w:type="spellStart"/>
+      <w:r>
+        <w:rPr>
+          <w:sz w:val="24"/>
+          <w:lang w:val="en-CA"/>
+        </w:rPr>
+        <w:t>Bomba</w:t>
+      </w:r>
+      <w:proofErr w:type="spellEnd"/>
+      <w:r>
+        <w:rPr>
+          <w:sz w:val="24"/>
+          <w:lang w:val="en-CA"/>
+        </w:rPr>
+        <w:t xml:space="preserve"> </w:t>
+      </w:r>
+      <w:proofErr w:type="spellStart"/>
+      <w:r>
+        <w:rPr>
+          <w:sz w:val="24"/>
+          <w:lang w:val="en-CA"/>
+        </w:rPr>
+        <w:t>ácida</w:t>
+      </w:r>
+      <w:proofErr w:type="spellEnd"/>
+      <w:r>
+        <w:rPr>
+          <w:sz w:val="24"/>
+          <w:lang w:val="en-CA"/>
+        </w:rPr>
+        <w:t xml:space="preserve"> contra </w:t>
+      </w:r>
+      <w:proofErr w:type="spellStart"/>
+      <w:r>
+        <w:rPr>
+          <w:sz w:val="24"/>
+          <w:lang w:val="en-CA"/>
+        </w:rPr>
+        <w:t>ele</w:t>
+      </w:r>
+      <w:proofErr w:type="spellEnd"/>
+      <w:r>
+        <w:rPr>
+          <w:sz w:val="24"/>
+          <w:lang w:val="en-CA"/>
+        </w:rPr>
+        <w:t xml:space="preserve">. Comer </w:t>
+      </w:r>
+      <w:proofErr w:type="spellStart"/>
+      <w:r>
+        <w:rPr>
+          <w:sz w:val="24"/>
+          <w:lang w:val="en-CA"/>
+        </w:rPr>
+        <w:t>comidas</w:t>
+      </w:r>
+      <w:proofErr w:type="spellEnd"/>
+      <w:r>
+        <w:rPr>
+          <w:sz w:val="24"/>
+          <w:lang w:val="en-CA"/>
+        </w:rPr>
+        <w:t xml:space="preserve"> </w:t>
+      </w:r>
+      <w:proofErr w:type="spellStart"/>
+      <w:r>
+        <w:rPr>
+          <w:sz w:val="24"/>
+          <w:lang w:val="en-CA"/>
+        </w:rPr>
+        <w:t>que</w:t>
+      </w:r>
+      <w:proofErr w:type="spellEnd"/>
+      <w:r>
+        <w:rPr>
+          <w:sz w:val="24"/>
+          <w:lang w:val="en-CA"/>
+        </w:rPr>
+        <w:t xml:space="preserve"> </w:t>
+      </w:r>
+      <w:proofErr w:type="spellStart"/>
+      <w:r>
+        <w:rPr>
+          <w:sz w:val="24"/>
+          <w:lang w:val="en-CA"/>
+        </w:rPr>
+        <w:t>restauram</w:t>
+      </w:r>
+      <w:proofErr w:type="spellEnd"/>
+      <w:r>
+        <w:rPr>
+          <w:sz w:val="24"/>
+          <w:lang w:val="en-CA"/>
+        </w:rPr>
+        <w:t xml:space="preserve"> a </w:t>
+      </w:r>
+      <w:proofErr w:type="spellStart"/>
+      <w:r>
+        <w:rPr>
+          <w:sz w:val="24"/>
+          <w:lang w:val="en-CA"/>
+        </w:rPr>
+        <w:t>vida</w:t>
+      </w:r>
+      <w:proofErr w:type="spellEnd"/>
+      <w:r>
+        <w:rPr>
+          <w:sz w:val="24"/>
+          <w:lang w:val="en-CA"/>
+        </w:rPr>
+        <w:t xml:space="preserve"> do </w:t>
+      </w:r>
+      <w:r>
+        <w:rPr>
+          <w:sz w:val="24"/>
+          <w:lang w:val="pt-BR"/>
+        </w:rPr>
+        <w:t>sanguessuga</w:t>
+      </w:r>
+      <w:r>
+        <w:rPr>
+          <w:sz w:val="24"/>
+          <w:lang w:val="en-CA"/>
+        </w:rPr>
+        <w:t xml:space="preserve"> </w:t>
+      </w:r>
+      <w:proofErr w:type="spellStart"/>
+      <w:r>
+        <w:rPr>
+          <w:sz w:val="24"/>
+          <w:lang w:val="en-CA"/>
+        </w:rPr>
+        <w:t>também</w:t>
+      </w:r>
+      <w:proofErr w:type="spellEnd"/>
+      <w:r>
+        <w:rPr>
+          <w:sz w:val="24"/>
+          <w:lang w:val="en-CA"/>
+        </w:rPr>
+        <w:t xml:space="preserve"> </w:t>
+      </w:r>
+      <w:proofErr w:type="spellStart"/>
+      <w:r>
+        <w:rPr>
+          <w:sz w:val="24"/>
+          <w:lang w:val="en-CA"/>
+        </w:rPr>
+        <w:t>ajuda</w:t>
+      </w:r>
+      <w:proofErr w:type="spellEnd"/>
+      <w:r>
+        <w:rPr>
+          <w:sz w:val="24"/>
+          <w:lang w:val="en-CA"/>
+        </w:rPr>
+        <w:t xml:space="preserve"> a </w:t>
+      </w:r>
+      <w:proofErr w:type="spellStart"/>
+      <w:r>
+        <w:rPr>
+          <w:sz w:val="24"/>
+          <w:lang w:val="en-CA"/>
+        </w:rPr>
+        <w:t>derrotá</w:t>
+      </w:r>
+      <w:proofErr w:type="spellEnd"/>
+      <w:r>
+        <w:rPr>
+          <w:sz w:val="24"/>
+          <w:lang w:val="en-CA"/>
+        </w:rPr>
+        <w:t>-lo.</w:t>
+      </w:r>
+    </w:p>
+    <w:p>
+      <w:pPr>
+        <w:pStyle w:val="ListParagraph"/>
+        <w:tabs>
+          <w:tab w:val="left" w:pos="7672"/>
+        </w:tabs>
+        <w:ind w:left="0" w:firstLine="360"/>
+        <w:rPr>
+          <w:sz w:val="24"/>
+          <w:lang w:val="en-CA"/>
+        </w:rPr>
+      </w:pPr>
+      <w:r>
+        <w:rPr>
+          <w:sz w:val="24"/>
+          <w:lang w:val="en-CA"/>
+        </w:rPr>
+        <w:t xml:space="preserve">- a </w:t>
+      </w:r>
+      <w:proofErr w:type="spellStart"/>
+      <w:r>
+        <w:rPr>
+          <w:sz w:val="24"/>
+          <w:lang w:val="en-CA"/>
+        </w:rPr>
+        <w:t>formiga</w:t>
+      </w:r>
+      <w:proofErr w:type="spellEnd"/>
+      <w:r>
+        <w:rPr>
+          <w:sz w:val="24"/>
+          <w:lang w:val="en-CA"/>
+        </w:rPr>
+        <w:t>,</w:t>
+      </w:r>
+    </w:p>
+    <w:p>
+      <w:pPr>
+        <w:pStyle w:val="ListParagraph"/>
+        <w:tabs>
+          <w:tab w:val="left" w:pos="7672"/>
+        </w:tabs>
+        <w:ind w:left="0" w:firstLine="360"/>
+        <w:rPr>
+          <w:sz w:val="24"/>
+          <w:lang w:val="pt-BR"/>
+        </w:rPr>
+      </w:pPr>
+    </w:p>
+    <w:p>
+      <w:pPr>
+        <w:pStyle w:val="ListParagraph"/>
+        <w:tabs>
+          <w:tab w:val="left" w:pos="7672"/>
+        </w:tabs>
+        <w:ind w:left="0" w:firstLine="360"/>
+        <w:rPr>
+          <w:b/>
+          <w:sz w:val="24"/>
+          <w:lang w:val="pt-BR"/>
+        </w:rPr>
+      </w:pPr>
+      <w:r>
+        <w:rPr>
+          <w:b/>
+          <w:sz w:val="24"/>
+          <w:lang w:val="pt-BR"/>
+        </w:rPr>
+        <w:t>Recompensa por cada inimigo</w:t>
+      </w:r>
+    </w:p>
+    <w:p>
+      <w:pPr>
+        <w:pStyle w:val="ListParagraph"/>
+        <w:tabs>
+          <w:tab w:val="left" w:pos="7672"/>
+        </w:tabs>
+        <w:ind w:left="0" w:firstLine="360"/>
+        <w:rPr>
+          <w:sz w:val="24"/>
+          <w:lang w:val="en-CA"/>
+        </w:rPr>
+      </w:pPr>
+      <w:r>
+        <w:rPr>
+          <w:sz w:val="24"/>
+          <w:lang w:val="pt-BR"/>
+        </w:rPr>
+        <w:t>Sanguessuga</w:t>
+      </w:r>
+    </w:p>
+    <w:p>
+      <w:pPr>
+        <w:pStyle w:val="ListParagraph"/>
+        <w:tabs>
+          <w:tab w:val="left" w:pos="7672"/>
+        </w:tabs>
+        <w:ind w:left="0" w:firstLine="360"/>
+        <w:rPr>
+          <w:sz w:val="24"/>
+          <w:lang w:val="pt-BR"/>
+        </w:rPr>
+      </w:pPr>
+      <w:r>
+        <w:rPr>
+          <w:sz w:val="24"/>
+          <w:lang w:val="en-CA"/>
         </w:rPr>
         <w:t xml:space="preserve">- </w:t>
       </w:r>
       <w:r>
         <w:rPr>
           <w:sz w:val="24"/>
-          <w:lang w:val="pt-BR"/>
-        </w:rPr>
-        <w:t>Como o jogado</w:t>
-      </w:r>
-      <w:r>
-        <w:rPr>
-          <w:sz w:val="24"/>
-          <w:lang w:val="pt-BR"/>
-        </w:rPr>
-        <w:t>r</w:t>
-      </w:r>
-      <w:r>
-        <w:rPr>
-          <w:sz w:val="24"/>
-          <w:lang w:val="pt-BR"/>
-        </w:rPr>
-        <w:t xml:space="preserve"> supera cada inimigo?</w:t>
-      </w:r>
-    </w:p>
-    <w:p>
-      <w:pPr>
-        <w:pStyle w:val="ListParagraph"/>
-        <w:tabs>
-          <w:tab w:val="left" w:pos="7672"/>
-        </w:tabs>
-        <w:ind w:left="0" w:firstLine="360"/>
-        <w:rPr>
-          <w:sz w:val="24"/>
-          <w:lang w:val="pt-BR"/>
-        </w:rPr>
-      </w:pPr>
-    </w:p>
-    <w:p>
-      <w:pPr>
-        <w:pStyle w:val="ListParagraph"/>
-        <w:tabs>
-          <w:tab w:val="left" w:pos="7672"/>
-        </w:tabs>
-        <w:ind w:left="0" w:firstLine="360"/>
-        <w:rPr>
-          <w:sz w:val="24"/>
-          <w:lang w:val="pt-BR"/>
-        </w:rPr>
-      </w:pPr>
-      <w:r>
-        <w:rPr>
-          <w:sz w:val="24"/>
-          <w:lang w:val="pt-BR"/>
-        </w:rPr>
-        <w:t xml:space="preserve">- </w:t>
-      </w:r>
-      <w:r>
-        <w:rPr>
-          <w:sz w:val="24"/>
-          <w:lang w:val="pt-BR"/>
-        </w:rPr>
-        <w:t>O que o jogador ganha ao derrotar cada inimigo?</w:t>
-      </w:r>
-    </w:p>
-    <w:p>
-      <w:pPr>
-        <w:pStyle w:val="ListParagraph"/>
-        <w:tabs>
-          <w:tab w:val="left" w:pos="7672"/>
-        </w:tabs>
-        <w:ind w:left="0" w:firstLine="360"/>
-        <w:rPr>
-          <w:sz w:val="24"/>
-          <w:lang w:val="pt-BR"/>
-        </w:rPr>
-      </w:pPr>
-    </w:p>
-    <w:p>
-      <w:pPr>
-        <w:pStyle w:val="ListParagraph"/>
-        <w:tabs>
-          <w:tab w:val="left" w:pos="7672"/>
-        </w:tabs>
-        <w:ind w:left="0" w:firstLine="360"/>
-        <w:rPr>
-          <w:sz w:val="24"/>
-          <w:lang w:val="pt-BR"/>
-        </w:rPr>
-      </w:pPr>
-      <w:r>
-        <w:rPr>
-          <w:sz w:val="24"/>
-          <w:lang w:val="pt-BR"/>
-        </w:rPr>
-        <w:t xml:space="preserve">- </w:t>
-      </w:r>
-      <w:r>
-        <w:rPr>
-          <w:sz w:val="24"/>
-          <w:lang w:val="pt-BR"/>
-        </w:rPr>
-        <w:t>Qual o comportamento e habilidades de cada inimigo?</w:t>
-      </w:r>
-    </w:p>
-    <w:p>
-      <w:pPr>
-        <w:pStyle w:val="ListParagraph"/>
-        <w:tabs>
-          <w:tab w:val="left" w:pos="7672"/>
-        </w:tabs>
-        <w:ind w:left="0" w:firstLine="360"/>
-        <w:rPr>
-          <w:sz w:val="24"/>
-          <w:lang w:val="pt-BR"/>
-        </w:rPr>
-      </w:pPr>
-    </w:p>
-    <w:p>
-      <w:pPr>
-        <w:pStyle w:val="ListParagraph"/>
-        <w:tabs>
-          <w:tab w:val="left" w:pos="7672"/>
-        </w:tabs>
-        <w:ind w:left="0" w:firstLine="360"/>
-        <w:rPr>
-          <w:sz w:val="24"/>
-          <w:lang w:val="pt-BR"/>
-        </w:rPr>
-      </w:pPr>
-      <w:r>
-        <w:rPr>
-          <w:sz w:val="24"/>
-          <w:lang w:val="pt-BR"/>
-        </w:rPr>
-        <w:t xml:space="preserve">- </w:t>
-      </w:r>
-      <w:r>
-        <w:rPr>
-          <w:sz w:val="24"/>
-          <w:lang w:val="pt-BR"/>
-        </w:rPr>
-        <w:t>Qual o comportamento e habilidades de cada inimigo?</w:t>
+          <w:lang w:val="en-CA"/>
+        </w:rPr>
+        <w:t xml:space="preserve">150 </w:t>
+      </w:r>
+      <w:proofErr w:type="spellStart"/>
+      <w:r>
+        <w:rPr>
+          <w:sz w:val="24"/>
+          <w:lang w:val="en-CA"/>
+        </w:rPr>
+        <w:t>pontos</w:t>
+      </w:r>
+      <w:proofErr w:type="spellEnd"/>
+      <w:r>
+        <w:rPr>
+          <w:sz w:val="24"/>
+          <w:lang w:val="en-CA"/>
+        </w:rPr>
+        <w:t xml:space="preserve"> extra + </w:t>
+      </w:r>
+      <w:proofErr w:type="spellStart"/>
+      <w:r>
+        <w:rPr>
+          <w:sz w:val="24"/>
+          <w:lang w:val="en-CA"/>
+        </w:rPr>
+        <w:t>desbloqueio</w:t>
+      </w:r>
+      <w:proofErr w:type="spellEnd"/>
+      <w:r>
+        <w:rPr>
+          <w:sz w:val="24"/>
+          <w:lang w:val="en-CA"/>
+        </w:rPr>
+        <w:t xml:space="preserve"> de novo item (</w:t>
+      </w:r>
+      <w:proofErr w:type="spellStart"/>
+      <w:r>
+        <w:rPr>
+          <w:sz w:val="24"/>
+          <w:lang w:val="en-CA"/>
+        </w:rPr>
+        <w:t>Bomba</w:t>
+      </w:r>
+      <w:proofErr w:type="spellEnd"/>
+      <w:r>
+        <w:rPr>
+          <w:sz w:val="24"/>
+          <w:lang w:val="en-CA"/>
+        </w:rPr>
+        <w:t xml:space="preserve"> </w:t>
+      </w:r>
+      <w:r>
+        <w:rPr>
+          <w:sz w:val="24"/>
+          <w:lang w:val="pt-BR"/>
+        </w:rPr>
+        <w:t>Ácida)</w:t>
+      </w:r>
+    </w:p>
+    <w:p>
+      <w:pPr>
+        <w:pStyle w:val="ListParagraph"/>
+        <w:tabs>
+          <w:tab w:val="left" w:pos="7672"/>
+        </w:tabs>
+        <w:ind w:left="0" w:firstLine="360"/>
+        <w:rPr>
+          <w:sz w:val="24"/>
+          <w:lang w:val="en-CA"/>
+        </w:rPr>
+      </w:pPr>
+      <w:proofErr w:type="spellStart"/>
+      <w:r>
+        <w:rPr>
+          <w:sz w:val="24"/>
+          <w:lang w:val="en-CA"/>
+        </w:rPr>
+        <w:t>Pássaro</w:t>
+      </w:r>
+      <w:proofErr w:type="spellEnd"/>
+    </w:p>
+    <w:p>
+      <w:pPr>
+        <w:pStyle w:val="ListParagraph"/>
+        <w:tabs>
+          <w:tab w:val="left" w:pos="7672"/>
+        </w:tabs>
+        <w:ind w:left="0" w:firstLine="360"/>
+        <w:rPr>
+          <w:sz w:val="24"/>
+          <w:lang w:val="en-CA"/>
+        </w:rPr>
+      </w:pPr>
+      <w:r>
+        <w:rPr>
+          <w:sz w:val="24"/>
+          <w:lang w:val="en-CA"/>
+        </w:rPr>
+        <w:t xml:space="preserve">- 300 </w:t>
+      </w:r>
+      <w:proofErr w:type="spellStart"/>
+      <w:r>
+        <w:rPr>
+          <w:sz w:val="24"/>
+          <w:lang w:val="en-CA"/>
+        </w:rPr>
+        <w:t>pontos</w:t>
+      </w:r>
+      <w:proofErr w:type="spellEnd"/>
+      <w:r>
+        <w:rPr>
+          <w:sz w:val="24"/>
+          <w:lang w:val="en-CA"/>
+        </w:rPr>
+        <w:t xml:space="preserve"> extra + </w:t>
+      </w:r>
+      <w:proofErr w:type="spellStart"/>
+      <w:r>
+        <w:rPr>
+          <w:sz w:val="24"/>
+          <w:lang w:val="en-CA"/>
+        </w:rPr>
+        <w:t>desbloqueio</w:t>
+      </w:r>
+      <w:proofErr w:type="spellEnd"/>
+      <w:r>
+        <w:rPr>
+          <w:sz w:val="24"/>
+          <w:lang w:val="en-CA"/>
+        </w:rPr>
+        <w:t xml:space="preserve"> de novo item (comida)</w:t>
+      </w:r>
+    </w:p>
+    <w:p>
+      <w:pPr>
+        <w:pStyle w:val="ListParagraph"/>
+        <w:tabs>
+          <w:tab w:val="left" w:pos="7672"/>
+        </w:tabs>
+        <w:ind w:left="0" w:firstLine="360"/>
+        <w:rPr>
+          <w:sz w:val="24"/>
+          <w:lang w:val="en-CA"/>
+        </w:rPr>
+      </w:pPr>
+      <w:proofErr w:type="spellStart"/>
+      <w:r>
+        <w:rPr>
+          <w:sz w:val="24"/>
+          <w:lang w:val="en-CA"/>
+        </w:rPr>
+        <w:t>Formiga</w:t>
+      </w:r>
+      <w:proofErr w:type="spellEnd"/>
+    </w:p>
+    <w:p>
+      <w:pPr>
+        <w:pStyle w:val="ListParagraph"/>
+        <w:tabs>
+          <w:tab w:val="left" w:pos="7672"/>
+        </w:tabs>
+        <w:ind w:left="0" w:firstLine="360"/>
+        <w:rPr>
+          <w:sz w:val="24"/>
+          <w:lang w:val="en-CA"/>
+        </w:rPr>
+      </w:pPr>
+      <w:r>
+        <w:rPr>
+          <w:sz w:val="24"/>
+          <w:lang w:val="en-CA"/>
+        </w:rPr>
+        <w:t xml:space="preserve">- 400 </w:t>
+      </w:r>
+      <w:proofErr w:type="spellStart"/>
+      <w:r>
+        <w:rPr>
+          <w:sz w:val="24"/>
+          <w:lang w:val="en-CA"/>
+        </w:rPr>
+        <w:t>pontos</w:t>
+      </w:r>
+      <w:proofErr w:type="spellEnd"/>
+      <w:r>
+        <w:rPr>
+          <w:sz w:val="24"/>
+          <w:lang w:val="en-CA"/>
+        </w:rPr>
+        <w:t xml:space="preserve"> extra + </w:t>
+      </w:r>
+      <w:proofErr w:type="spellStart"/>
+      <w:r>
+        <w:rPr>
+          <w:sz w:val="24"/>
+          <w:lang w:val="en-CA"/>
+        </w:rPr>
+        <w:t>desbloqueio</w:t>
+      </w:r>
+      <w:proofErr w:type="spellEnd"/>
+      <w:r>
+        <w:rPr>
+          <w:sz w:val="24"/>
+          <w:lang w:val="en-CA"/>
+        </w:rPr>
+        <w:t xml:space="preserve"> de novo item (</w:t>
+      </w:r>
+      <w:proofErr w:type="spellStart"/>
+      <w:r>
+        <w:rPr>
+          <w:sz w:val="24"/>
+          <w:lang w:val="en-CA"/>
+        </w:rPr>
+        <w:t>Bomba</w:t>
+      </w:r>
+      <w:proofErr w:type="spellEnd"/>
+      <w:r>
+        <w:rPr>
+          <w:sz w:val="24"/>
+          <w:lang w:val="en-CA"/>
+        </w:rPr>
+        <w:t xml:space="preserve"> </w:t>
+      </w:r>
+      <w:proofErr w:type="spellStart"/>
+      <w:r>
+        <w:rPr>
+          <w:sz w:val="24"/>
+          <w:lang w:val="en-CA"/>
+        </w:rPr>
+        <w:t>Ácida</w:t>
+      </w:r>
+      <w:proofErr w:type="spellEnd"/>
+      <w:r>
+        <w:rPr>
+          <w:sz w:val="24"/>
+          <w:lang w:val="en-CA"/>
+        </w:rPr>
+        <w:t>)</w:t>
+      </w:r>
+    </w:p>
+    <w:p>
+      <w:pPr>
+        <w:pStyle w:val="ListParagraph"/>
+        <w:tabs>
+          <w:tab w:val="left" w:pos="7672"/>
+        </w:tabs>
+        <w:ind w:left="0" w:firstLine="360"/>
+        <w:rPr>
+          <w:sz w:val="24"/>
+          <w:lang w:val="en-CA"/>
+        </w:rPr>
+      </w:pPr>
+    </w:p>
+    <w:p>
+      <w:pPr>
+        <w:pStyle w:val="ListParagraph"/>
+        <w:tabs>
+          <w:tab w:val="left" w:pos="7672"/>
+        </w:tabs>
+        <w:ind w:left="0" w:firstLine="360"/>
+        <w:rPr>
+          <w:sz w:val="24"/>
+          <w:lang w:val="pt-BR"/>
+        </w:rPr>
+      </w:pPr>
+      <w:r>
+        <w:rPr>
+          <w:sz w:val="24"/>
+          <w:lang w:val="pt-BR"/>
+        </w:rPr>
+        <w:t>Comportamento e habilidades</w:t>
       </w:r>
     </w:p>
     <w:p>
@@ -5384,6 +7010,407 @@
           <w:sz w:val="24"/>
           <w:lang w:val="pt-BR"/>
         </w:rPr>
+        <w:t>Sanguessuga</w:t>
+      </w:r>
+    </w:p>
+    <w:p>
+      <w:pPr>
+        <w:ind w:firstLine="360"/>
+        <w:rPr>
+          <w:sz w:val="24"/>
+          <w:lang w:val="pt-BR"/>
+        </w:rPr>
+      </w:pPr>
+      <w:r>
+        <w:rPr>
+          <w:sz w:val="24"/>
+          <w:lang w:val="pt-BR"/>
+        </w:rPr>
+        <w:t>Comportamento</w:t>
+      </w:r>
+      <w:r>
+        <w:rPr>
+          <w:sz w:val="24"/>
+          <w:lang w:val="en-CA"/>
+        </w:rPr>
+        <w:t xml:space="preserve">: </w:t>
+      </w:r>
+      <w:proofErr w:type="gramStart"/>
+      <w:r>
+        <w:rPr>
+          <w:sz w:val="24"/>
+          <w:lang w:val="pt-BR"/>
+        </w:rPr>
+        <w:t>Agressivo</w:t>
+      </w:r>
+      <w:proofErr w:type="gramEnd"/>
+      <w:r>
+        <w:rPr>
+          <w:sz w:val="24"/>
+          <w:lang w:val="pt-BR"/>
+        </w:rPr>
+        <w:t xml:space="preserve"> porém lento, tira 15% vida quando toca no personagem principal.</w:t>
+      </w:r>
+    </w:p>
+    <w:p>
+      <w:pPr>
+        <w:ind w:firstLine="360"/>
+        <w:rPr>
+          <w:sz w:val="24"/>
+          <w:lang w:val="pt-BR"/>
+        </w:rPr>
+      </w:pPr>
+      <w:r>
+        <w:rPr>
+          <w:sz w:val="24"/>
+          <w:lang w:val="pt-BR"/>
+        </w:rPr>
+        <w:t>Habilidade</w:t>
+      </w:r>
+      <w:r>
+        <w:rPr>
+          <w:sz w:val="24"/>
+          <w:lang w:val="en-CA"/>
+        </w:rPr>
+        <w:t>: N</w:t>
+      </w:r>
+      <w:proofErr w:type="spellStart"/>
+      <w:r>
+        <w:rPr>
+          <w:sz w:val="24"/>
+          <w:lang w:val="pt-BR"/>
+        </w:rPr>
+        <w:t>ão</w:t>
+      </w:r>
+      <w:proofErr w:type="spellEnd"/>
+      <w:r>
+        <w:rPr>
+          <w:sz w:val="24"/>
+          <w:lang w:val="pt-BR"/>
+        </w:rPr>
+        <w:t xml:space="preserve"> possui.</w:t>
+      </w:r>
+    </w:p>
+    <w:p>
+      <w:pPr>
+        <w:ind w:firstLine="360"/>
+        <w:rPr>
+          <w:sz w:val="24"/>
+          <w:lang w:val="pt-BR"/>
+        </w:rPr>
+      </w:pPr>
+      <w:r>
+        <w:rPr>
+          <w:sz w:val="24"/>
+          <w:lang w:val="pt-BR"/>
+        </w:rPr>
+        <w:t>Pássaro</w:t>
+      </w:r>
+    </w:p>
+    <w:p>
+      <w:pPr>
+        <w:ind w:firstLine="360"/>
+        <w:rPr>
+          <w:sz w:val="24"/>
+          <w:lang w:val="pt-BR"/>
+        </w:rPr>
+      </w:pPr>
+      <w:r>
+        <w:rPr>
+          <w:sz w:val="24"/>
+          <w:lang w:val="pt-BR"/>
+        </w:rPr>
+        <w:t>Comportamento</w:t>
+      </w:r>
+      <w:r>
+        <w:rPr>
+          <w:sz w:val="24"/>
+          <w:lang w:val="en-CA"/>
+        </w:rPr>
+        <w:t xml:space="preserve">: </w:t>
+      </w:r>
+      <w:r>
+        <w:rPr>
+          <w:sz w:val="24"/>
+          <w:lang w:val="pt-BR"/>
+        </w:rPr>
+        <w:t>Agressivo e rápido, tira 25% vida quando toca no personagem principal.</w:t>
+      </w:r>
+    </w:p>
+    <w:p>
+      <w:pPr>
+        <w:ind w:firstLine="360"/>
+        <w:rPr>
+          <w:sz w:val="24"/>
+          <w:lang w:val="pt-BR"/>
+        </w:rPr>
+      </w:pPr>
+      <w:r>
+        <w:rPr>
+          <w:sz w:val="24"/>
+          <w:lang w:val="pt-BR"/>
+        </w:rPr>
+        <w:t>Habilidade</w:t>
+      </w:r>
+      <w:r>
+        <w:rPr>
+          <w:sz w:val="24"/>
+          <w:lang w:val="en-CA"/>
+        </w:rPr>
+        <w:t xml:space="preserve">: </w:t>
+      </w:r>
+      <w:proofErr w:type="spellStart"/>
+      <w:r>
+        <w:rPr>
+          <w:sz w:val="24"/>
+          <w:lang w:val="en-CA"/>
+        </w:rPr>
+        <w:t>Não</w:t>
+      </w:r>
+      <w:proofErr w:type="spellEnd"/>
+      <w:r>
+        <w:rPr>
+          <w:sz w:val="24"/>
+          <w:lang w:val="en-CA"/>
+        </w:rPr>
+        <w:t xml:space="preserve"> </w:t>
+      </w:r>
+      <w:proofErr w:type="spellStart"/>
+      <w:r>
+        <w:rPr>
+          <w:sz w:val="24"/>
+          <w:lang w:val="en-CA"/>
+        </w:rPr>
+        <w:t>possui</w:t>
+      </w:r>
+      <w:proofErr w:type="spellEnd"/>
+      <w:r>
+        <w:rPr>
+          <w:sz w:val="24"/>
+          <w:lang w:val="pt-BR"/>
+        </w:rPr>
+        <w:t>.</w:t>
+      </w:r>
+    </w:p>
+    <w:p>
+      <w:pPr>
+        <w:ind w:firstLine="360"/>
+        <w:rPr>
+          <w:sz w:val="24"/>
+          <w:lang w:val="pt-BR"/>
+        </w:rPr>
+      </w:pPr>
+      <w:r>
+        <w:rPr>
+          <w:sz w:val="24"/>
+          <w:lang w:val="pt-BR"/>
+        </w:rPr>
+        <w:lastRenderedPageBreak/>
+        <w:t>Formiga</w:t>
+      </w:r>
+    </w:p>
+    <w:p>
+      <w:pPr>
+        <w:ind w:firstLine="360"/>
+        <w:rPr>
+          <w:sz w:val="24"/>
+          <w:lang w:val="pt-BR"/>
+        </w:rPr>
+      </w:pPr>
+      <w:r>
+        <w:rPr>
+          <w:sz w:val="24"/>
+          <w:lang w:val="pt-BR"/>
+        </w:rPr>
+        <w:t>Comportamento</w:t>
+      </w:r>
+      <w:r>
+        <w:rPr>
+          <w:sz w:val="24"/>
+          <w:lang w:val="en-CA"/>
+        </w:rPr>
+        <w:t xml:space="preserve">: </w:t>
+      </w:r>
+      <w:r>
+        <w:rPr>
+          <w:sz w:val="24"/>
+          <w:lang w:val="pt-BR"/>
+        </w:rPr>
+        <w:t>Agressivo, insistente. Tira 20% vida quando toca no personagem principal.</w:t>
+      </w:r>
+    </w:p>
+    <w:p>
+      <w:pPr>
+        <w:ind w:firstLine="360"/>
+        <w:rPr>
+          <w:sz w:val="24"/>
+          <w:lang w:val="pt-BR"/>
+        </w:rPr>
+      </w:pPr>
+      <w:r>
+        <w:rPr>
+          <w:sz w:val="24"/>
+          <w:lang w:val="pt-BR"/>
+        </w:rPr>
+        <w:t>Habilidade</w:t>
+      </w:r>
+      <w:r>
+        <w:rPr>
+          <w:sz w:val="24"/>
+          <w:lang w:val="en-CA"/>
+        </w:rPr>
+        <w:t xml:space="preserve">: </w:t>
+      </w:r>
+      <w:proofErr w:type="spellStart"/>
+      <w:r>
+        <w:rPr>
+          <w:sz w:val="24"/>
+          <w:lang w:val="en-CA"/>
+        </w:rPr>
+        <w:t>Poder</w:t>
+      </w:r>
+      <w:proofErr w:type="spellEnd"/>
+      <w:r>
+        <w:rPr>
+          <w:sz w:val="24"/>
+          <w:lang w:val="en-CA"/>
+        </w:rPr>
+        <w:t xml:space="preserve"> de </w:t>
+      </w:r>
+      <w:proofErr w:type="spellStart"/>
+      <w:r>
+        <w:rPr>
+          <w:sz w:val="24"/>
+          <w:lang w:val="en-CA"/>
+        </w:rPr>
+        <w:t>chamar</w:t>
+      </w:r>
+      <w:proofErr w:type="spellEnd"/>
+      <w:r>
+        <w:rPr>
+          <w:sz w:val="24"/>
+          <w:lang w:val="en-CA"/>
+        </w:rPr>
+        <w:t xml:space="preserve"> o </w:t>
+      </w:r>
+      <w:proofErr w:type="spellStart"/>
+      <w:r>
+        <w:rPr>
+          <w:sz w:val="24"/>
+          <w:lang w:val="en-CA"/>
+        </w:rPr>
+        <w:t>formigueiro</w:t>
+      </w:r>
+      <w:proofErr w:type="spellEnd"/>
+      <w:r>
+        <w:rPr>
+          <w:sz w:val="24"/>
+          <w:lang w:val="en-CA"/>
+        </w:rPr>
+        <w:t xml:space="preserve"> e </w:t>
+      </w:r>
+      <w:proofErr w:type="spellStart"/>
+      <w:r>
+        <w:rPr>
+          <w:sz w:val="24"/>
+          <w:lang w:val="en-CA"/>
+        </w:rPr>
+        <w:t>criar</w:t>
+      </w:r>
+      <w:proofErr w:type="spellEnd"/>
+      <w:r>
+        <w:rPr>
+          <w:sz w:val="24"/>
+          <w:lang w:val="en-CA"/>
+        </w:rPr>
+        <w:t xml:space="preserve"> </w:t>
+      </w:r>
+      <w:proofErr w:type="spellStart"/>
+      <w:r>
+        <w:rPr>
+          <w:sz w:val="24"/>
+          <w:lang w:val="en-CA"/>
+        </w:rPr>
+        <w:t>ninho</w:t>
+      </w:r>
+      <w:proofErr w:type="spellEnd"/>
+      <w:r>
+        <w:rPr>
+          <w:sz w:val="24"/>
+          <w:lang w:val="en-CA"/>
+        </w:rPr>
+        <w:t xml:space="preserve"> </w:t>
+      </w:r>
+      <w:proofErr w:type="spellStart"/>
+      <w:r>
+        <w:rPr>
+          <w:sz w:val="24"/>
+          <w:lang w:val="en-CA"/>
+        </w:rPr>
+        <w:t>em</w:t>
+      </w:r>
+      <w:proofErr w:type="spellEnd"/>
+      <w:r>
+        <w:rPr>
+          <w:sz w:val="24"/>
+          <w:lang w:val="en-CA"/>
+        </w:rPr>
+        <w:t xml:space="preserve"> </w:t>
+      </w:r>
+      <w:proofErr w:type="spellStart"/>
+      <w:r>
+        <w:rPr>
+          <w:sz w:val="24"/>
+          <w:lang w:val="en-CA"/>
+        </w:rPr>
+        <w:t>determinados</w:t>
+      </w:r>
+      <w:proofErr w:type="spellEnd"/>
+      <w:r>
+        <w:rPr>
+          <w:sz w:val="24"/>
+          <w:lang w:val="en-CA"/>
+        </w:rPr>
+        <w:t xml:space="preserve"> </w:t>
+      </w:r>
+      <w:proofErr w:type="spellStart"/>
+      <w:r>
+        <w:rPr>
+          <w:sz w:val="24"/>
+          <w:lang w:val="en-CA"/>
+        </w:rPr>
+        <w:t>locais</w:t>
+      </w:r>
+      <w:proofErr w:type="spellEnd"/>
+      <w:r>
+        <w:rPr>
+          <w:sz w:val="24"/>
+          <w:lang w:val="pt-BR"/>
+        </w:rPr>
+        <w:t>.</w:t>
+      </w:r>
+      <w:r>
+        <w:rPr>
+          <w:sz w:val="24"/>
+          <w:lang w:val="pt-BR"/>
+        </w:rPr>
+        <w:br w:type="page"/>
+      </w:r>
+    </w:p>
+    <w:p>
+      <w:pPr>
+        <w:ind w:firstLine="360"/>
+        <w:rPr>
+          <w:sz w:val="24"/>
+          <w:lang w:val="pt-BR"/>
+        </w:rPr>
+      </w:pPr>
+      <w:r>
+        <w:rPr>
+          <w:sz w:val="24"/>
+          <w:lang w:val="pt-BR"/>
+        </w:rPr>
+        <w:lastRenderedPageBreak/>
         <w:br w:type="page"/>
       </w:r>
     </w:p>
@@ -6070,7 +8097,7 @@
       </w:tr>
       <w:tr>
         <w:trPr>
-          <w:trHeight w:val="274"/>
+          <w:trHeight w:val="311"/>
         </w:trPr>
         <w:tc>
           <w:tcPr>
@@ -6351,6 +8378,9 @@
           <w:p>
             <w:pPr>
               <w:jc w:val="center"/>
+              <w:rPr>
+                <w:color w:val="1F497D" w:themeColor="text2"/>
+              </w:rPr>
             </w:pPr>
           </w:p>
         </w:tc>
@@ -6362,6 +8392,9 @@
           <w:p>
             <w:pPr>
               <w:jc w:val="center"/>
+              <w:rPr>
+                <w:color w:val="1F497D" w:themeColor="text2"/>
+              </w:rPr>
             </w:pPr>
           </w:p>
         </w:tc>
@@ -6373,6 +8406,9 @@
           <w:p>
             <w:pPr>
               <w:jc w:val="center"/>
+              <w:rPr>
+                <w:color w:val="1F497D" w:themeColor="text2"/>
+              </w:rPr>
             </w:pPr>
           </w:p>
         </w:tc>
@@ -6516,10 +8552,7 @@
               <w:jc w:val="center"/>
             </w:pPr>
             <w:r>
-              <w:t>Complet</w:t>
-            </w:r>
-            <w:r>
-              <w:t>o</w:t>
+              <w:t>Em Progresso</w:t>
             </w:r>
           </w:p>
         </w:tc>
@@ -7470,7 +9503,7 @@
               <w:jc w:val="center"/>
             </w:pPr>
             <w:r>
-              <w:t>Planejado</w:t>
+              <w:t>Iniciar</w:t>
             </w:r>
           </w:p>
         </w:tc>
@@ -7660,7 +9693,7 @@
               <w:jc w:val="center"/>
             </w:pPr>
             <w:r>
-              <w:t>Planejado</w:t>
+              <w:t>Iniciar</w:t>
             </w:r>
           </w:p>
         </w:tc>
@@ -9374,7 +11407,7 @@
 </file>
 
 <file path=customXml/itemProps1.xml><?xml version="1.0" encoding="utf-8"?>
-<ds:datastoreItem xmlns:ds="http://schemas.openxmlformats.org/officeDocument/2006/customXml" ds:itemID="{1415A5B3-0449-DF41-9F39-AE250493E857}">
+<ds:datastoreItem xmlns:ds="http://schemas.openxmlformats.org/officeDocument/2006/customXml" ds:itemID="{6698FF11-FB25-A642-B2E4-0018A6FA28E8}">
   <ds:schemaRefs>
     <ds:schemaRef ds:uri="http://schemas.openxmlformats.org/officeDocument/2006/bibliography"/>
   </ds:schemaRefs>

</xml_diff>

<commit_message>
Drawing Main Character and Enemies: Bird and Ant. Desenhando Personagem Principal e 2 inimigos: Formiga e Passaro
</commit_message>
<xml_diff>
--- a/_GDD/Vermicompostagem_Game_Design_Document.docx
+++ b/_GDD/Vermicompostagem_Game_Design_Document.docx
@@ -2622,21 +2622,7 @@
           <w:sz w:val="24"/>
           <w:lang w:val="pt-BR"/>
         </w:rPr>
-        <w:t xml:space="preserve">restaurar 100% da </w:t>
-      </w:r>
-      <w:r>
-        <w:rPr>
-          <w:sz w:val="24"/>
-          <w:lang w:val="pt-BR"/>
-        </w:rPr>
-        <w:t>sua vida</w:t>
-      </w:r>
-      <w:r>
-        <w:rPr>
-          <w:sz w:val="24"/>
-          <w:lang w:val="pt-BR"/>
-        </w:rPr>
-        <w:t>. (</w:t>
+        <w:t>restaurar 100% da sua vida. (</w:t>
       </w:r>
       <w:proofErr w:type="gramStart"/>
       <w:r>
@@ -2644,16 +2630,7 @@
           <w:sz w:val="24"/>
           <w:lang w:val="pt-BR"/>
         </w:rPr>
-        <w:t>ga</w:t>
-      </w:r>
-      <w:bookmarkStart w:id="2" w:name="_GoBack"/>
-      <w:bookmarkEnd w:id="2"/>
-      <w:r>
-        <w:rPr>
-          <w:sz w:val="24"/>
-          <w:lang w:val="pt-BR"/>
-        </w:rPr>
-        <w:t>nhar</w:t>
+        <w:t>ganhar</w:t>
       </w:r>
       <w:proofErr w:type="gramEnd"/>
       <w:r>
@@ -4233,7 +4210,7 @@
           <w:lang w:val="pt-BR"/>
         </w:rPr>
       </w:pPr>
-      <w:bookmarkStart w:id="3" w:name="_Toc381728153"/>
+      <w:bookmarkStart w:id="2" w:name="_Toc381728153"/>
       <w:r>
         <w:rPr>
           <w:b/>
@@ -4243,7 +4220,7 @@
         <w:lastRenderedPageBreak/>
         <w:t>Personagens</w:t>
       </w:r>
-      <w:bookmarkEnd w:id="3"/>
+      <w:bookmarkEnd w:id="2"/>
     </w:p>
     <w:p>
       <w:pPr>
@@ -4677,7 +4654,7 @@
           <w:lang w:val="pt-BR"/>
         </w:rPr>
       </w:pPr>
-      <w:bookmarkStart w:id="4" w:name="_Toc381728154"/>
+      <w:bookmarkStart w:id="3" w:name="_Toc381728154"/>
       <w:r>
         <w:rPr>
           <w:b/>
@@ -4687,7 +4664,7 @@
         <w:lastRenderedPageBreak/>
         <w:t>Controles</w:t>
       </w:r>
-      <w:bookmarkEnd w:id="4"/>
+      <w:bookmarkEnd w:id="3"/>
     </w:p>
     <w:p>
       <w:pPr>
@@ -5043,7 +5020,7 @@
           <w:lang w:val="pt-BR"/>
         </w:rPr>
       </w:pPr>
-      <w:bookmarkStart w:id="5" w:name="_Toc381728155"/>
+      <w:bookmarkStart w:id="4" w:name="_Toc381728155"/>
       <w:r>
         <w:rPr>
           <w:b/>
@@ -5053,7 +5030,7 @@
         <w:lastRenderedPageBreak/>
         <w:t>Câmera</w:t>
       </w:r>
-      <w:bookmarkEnd w:id="5"/>
+      <w:bookmarkEnd w:id="4"/>
     </w:p>
     <w:p>
       <w:pPr>
@@ -5234,7 +5211,7 @@
           <w:lang w:val="pt-BR"/>
         </w:rPr>
       </w:pPr>
-      <w:bookmarkStart w:id="6" w:name="_Toc381728156"/>
+      <w:bookmarkStart w:id="5" w:name="_Toc381728156"/>
       <w:r>
         <w:rPr>
           <w:b/>
@@ -5244,7 +5221,7 @@
         <w:lastRenderedPageBreak/>
         <w:t>Universo do Jogo</w:t>
       </w:r>
-      <w:bookmarkEnd w:id="6"/>
+      <w:bookmarkEnd w:id="5"/>
     </w:p>
     <w:p>
       <w:pPr>
@@ -6102,7 +6079,7 @@
           <w:lang w:val="pt-BR"/>
         </w:rPr>
       </w:pPr>
-      <w:bookmarkStart w:id="7" w:name="_Toc381728157"/>
+      <w:bookmarkStart w:id="6" w:name="_Toc381728157"/>
       <w:r>
         <w:rPr>
           <w:b/>
@@ -6112,6 +6089,171 @@
         <w:lastRenderedPageBreak/>
         <w:t>Inimigos</w:t>
       </w:r>
+      <w:bookmarkEnd w:id="6"/>
+    </w:p>
+    <w:p>
+      <w:pPr>
+        <w:pStyle w:val="ListParagraph"/>
+        <w:tabs>
+          <w:tab w:val="left" w:pos="7672"/>
+        </w:tabs>
+        <w:ind w:left="360"/>
+        <w:rPr>
+          <w:sz w:val="28"/>
+          <w:lang w:val="pt-BR"/>
+        </w:rPr>
+      </w:pPr>
+    </w:p>
+    <w:p>
+      <w:pPr>
+        <w:pStyle w:val="ListParagraph"/>
+        <w:tabs>
+          <w:tab w:val="left" w:pos="7672"/>
+        </w:tabs>
+        <w:ind w:left="0" w:firstLine="360"/>
+        <w:rPr>
+          <w:sz w:val="24"/>
+          <w:lang w:val="pt-BR"/>
+        </w:rPr>
+      </w:pPr>
+      <w:r>
+        <w:rPr>
+          <w:sz w:val="24"/>
+          <w:lang w:val="pt-BR"/>
+        </w:rPr>
+        <w:t xml:space="preserve">- </w:t>
+      </w:r>
+      <w:r>
+        <w:rPr>
+          <w:sz w:val="24"/>
+          <w:lang w:val="pt-BR"/>
+        </w:rPr>
+        <w:t>Descrição e ilustração dos inimigos que existem no universo do jogo;</w:t>
+      </w:r>
+    </w:p>
+    <w:p>
+      <w:pPr>
+        <w:pStyle w:val="ListParagraph"/>
+        <w:tabs>
+          <w:tab w:val="left" w:pos="7672"/>
+        </w:tabs>
+        <w:ind w:left="0" w:firstLine="360"/>
+        <w:rPr>
+          <w:sz w:val="24"/>
+          <w:lang w:val="pt-BR"/>
+        </w:rPr>
+      </w:pPr>
+      <w:r>
+        <w:rPr>
+          <w:sz w:val="24"/>
+          <w:lang w:val="pt-BR"/>
+        </w:rPr>
+        <w:t>Sanguessuga</w:t>
+      </w:r>
+    </w:p>
+    <w:p>
+      <w:pPr>
+        <w:pStyle w:val="ListParagraph"/>
+        <w:tabs>
+          <w:tab w:val="left" w:pos="7672"/>
+        </w:tabs>
+        <w:ind w:left="0" w:firstLine="360"/>
+        <w:rPr>
+          <w:sz w:val="24"/>
+          <w:lang w:val="pt-BR"/>
+        </w:rPr>
+      </w:pPr>
+    </w:p>
+    <w:p>
+      <w:pPr>
+        <w:pStyle w:val="ListParagraph"/>
+        <w:tabs>
+          <w:tab w:val="left" w:pos="7672"/>
+        </w:tabs>
+        <w:ind w:left="0" w:firstLine="360"/>
+        <w:rPr>
+          <w:sz w:val="24"/>
+          <w:lang w:val="pt-BR"/>
+        </w:rPr>
+      </w:pPr>
+      <w:r>
+        <w:rPr>
+          <w:sz w:val="24"/>
+          <w:lang w:val="pt-BR"/>
+        </w:rPr>
+        <w:t>Pássaros</w:t>
+      </w:r>
+    </w:p>
+    <w:p>
+      <w:pPr>
+        <w:pStyle w:val="ListParagraph"/>
+        <w:tabs>
+          <w:tab w:val="left" w:pos="7672"/>
+        </w:tabs>
+        <w:ind w:left="0" w:firstLine="360"/>
+        <w:rPr>
+          <w:sz w:val="24"/>
+          <w:lang w:val="pt-BR"/>
+        </w:rPr>
+      </w:pPr>
+      <w:bookmarkStart w:id="7" w:name="_GoBack"/>
+      <w:r>
+        <w:rPr>
+          <w:noProof/>
+          <w:sz w:val="24"/>
+        </w:rPr>
+        <w:drawing>
+          <wp:inline distT="0" distB="0" distL="0" distR="0" wp14:anchorId="775AA439" wp14:editId="7A3FB402">
+            <wp:extent cx="5940425" cy="3935518"/>
+            <wp:effectExtent l="0" t="0" r="3175" b="1905"/>
+            <wp:docPr id="2" name="Picture 2" descr="../../../Jogo%20Compostagem/Drawing/vc_enemy_bird.png"/>
+            <wp:cNvGraphicFramePr>
+              <a:graphicFrameLocks xmlns:a="http://schemas.openxmlformats.org/drawingml/2006/main" noChangeAspect="1"/>
+            </wp:cNvGraphicFramePr>
+            <a:graphic xmlns:a="http://schemas.openxmlformats.org/drawingml/2006/main">
+              <a:graphicData uri="http://schemas.openxmlformats.org/drawingml/2006/picture">
+                <pic:pic xmlns:pic="http://schemas.openxmlformats.org/drawingml/2006/picture">
+                  <pic:nvPicPr>
+                    <pic:cNvPr id="0" name="Picture 1" descr="../../../Jogo%20Compostagem/Drawing/vc_enemy_bird.png"/>
+                    <pic:cNvPicPr>
+                      <a:picLocks noChangeAspect="1" noChangeArrowheads="1"/>
+                    </pic:cNvPicPr>
+                  </pic:nvPicPr>
+                  <pic:blipFill rotWithShape="1">
+                    <a:blip r:embed="rId14">
+                      <a:extLst>
+                        <a:ext uri="{28A0092B-C50C-407E-A947-70E740481C1C}">
+                          <a14:useLocalDpi xmlns:a14="http://schemas.microsoft.com/office/drawing/2010/main" val="0"/>
+                        </a:ext>
+                      </a:extLst>
+                    </a:blip>
+                    <a:srcRect t="26174"/>
+                    <a:stretch/>
+                  </pic:blipFill>
+                  <pic:spPr bwMode="auto">
+                    <a:xfrm>
+                      <a:off x="0" y="0"/>
+                      <a:ext cx="5940425" cy="3935518"/>
+                    </a:xfrm>
+                    <a:prstGeom prst="rect">
+                      <a:avLst/>
+                    </a:prstGeom>
+                    <a:noFill/>
+                    <a:ln>
+                      <a:noFill/>
+                    </a:ln>
+                    <a:extLst>
+                      <a:ext uri="{53640926-AAD7-44D8-BBD7-CCE9431645EC}">
+                        <a14:shadowObscured xmlns:a14="http://schemas.microsoft.com/office/drawing/2010/main"/>
+                      </a:ext>
+                    </a:extLst>
+                  </pic:spPr>
+                </pic:pic>
+              </a:graphicData>
+            </a:graphic>
+          </wp:inline>
+        </w:drawing>
+      </w:r>
       <w:bookmarkEnd w:id="7"/>
     </w:p>
     <w:p>
@@ -6120,12 +6262,83 @@
         <w:tabs>
           <w:tab w:val="left" w:pos="7672"/>
         </w:tabs>
-        <w:ind w:left="360"/>
-        <w:rPr>
-          <w:sz w:val="28"/>
-          <w:lang w:val="pt-BR"/>
-        </w:rPr>
-      </w:pPr>
+        <w:ind w:left="0" w:firstLine="360"/>
+        <w:rPr>
+          <w:sz w:val="24"/>
+          <w:lang w:val="pt-BR"/>
+        </w:rPr>
+      </w:pPr>
+      <w:r>
+        <w:rPr>
+          <w:sz w:val="24"/>
+          <w:lang w:val="pt-BR"/>
+        </w:rPr>
+        <w:t>Formiga</w:t>
+      </w:r>
+      <w:r>
+        <w:rPr>
+          <w:sz w:val="24"/>
+          <w:lang w:val="pt-BR"/>
+        </w:rPr>
+        <w:t>s</w:t>
+      </w:r>
+      <w:r>
+        <w:rPr>
+          <w:noProof/>
+          <w:sz w:val="24"/>
+        </w:rPr>
+        <w:drawing>
+          <wp:inline distT="0" distB="0" distL="0" distR="0" wp14:anchorId="4F30A4C9" wp14:editId="1CC52C75">
+            <wp:extent cx="5940425" cy="1964267"/>
+            <wp:effectExtent l="0" t="0" r="3175" b="0"/>
+            <wp:docPr id="3" name="Picture 3" descr="../../../Jogo%20Compostagem/Drawing/vc_enemy_ant_formiga.png"/>
+            <wp:cNvGraphicFramePr>
+              <a:graphicFrameLocks xmlns:a="http://schemas.openxmlformats.org/drawingml/2006/main" noChangeAspect="1"/>
+            </wp:cNvGraphicFramePr>
+            <a:graphic xmlns:a="http://schemas.openxmlformats.org/drawingml/2006/main">
+              <a:graphicData uri="http://schemas.openxmlformats.org/drawingml/2006/picture">
+                <pic:pic xmlns:pic="http://schemas.openxmlformats.org/drawingml/2006/picture">
+                  <pic:nvPicPr>
+                    <pic:cNvPr id="0" name="Picture 2" descr="../../../Jogo%20Compostagem/Drawing/vc_enemy_ant_formiga.png"/>
+                    <pic:cNvPicPr>
+                      <a:picLocks noChangeAspect="1" noChangeArrowheads="1"/>
+                    </pic:cNvPicPr>
+                  </pic:nvPicPr>
+                  <pic:blipFill rotWithShape="1">
+                    <a:blip r:embed="rId15">
+                      <a:extLst>
+                        <a:ext uri="{28A0092B-C50C-407E-A947-70E740481C1C}">
+                          <a14:useLocalDpi xmlns:a14="http://schemas.microsoft.com/office/drawing/2010/main" val="0"/>
+                        </a:ext>
+                      </a:extLst>
+                    </a:blip>
+                    <a:srcRect t="27119" b="35607"/>
+                    <a:stretch/>
+                  </pic:blipFill>
+                  <pic:spPr bwMode="auto">
+                    <a:xfrm>
+                      <a:off x="0" y="0"/>
+                      <a:ext cx="5940425" cy="1964267"/>
+                    </a:xfrm>
+                    <a:prstGeom prst="rect">
+                      <a:avLst/>
+                    </a:prstGeom>
+                    <a:noFill/>
+                    <a:ln>
+                      <a:noFill/>
+                    </a:ln>
+                    <a:extLst>
+                      <a:ext uri="{53640926-AAD7-44D8-BBD7-CCE9431645EC}">
+                        <a14:shadowObscured xmlns:a14="http://schemas.microsoft.com/office/drawing/2010/main"/>
+                      </a:ext>
+                    </a:extLst>
+                  </pic:spPr>
+                </pic:pic>
+              </a:graphicData>
+            </a:graphic>
+          </wp:inline>
+        </w:drawing>
+      </w:r>
     </w:p>
     <w:p>
       <w:pPr>
@@ -6151,19 +6364,441 @@
           <w:sz w:val="24"/>
           <w:lang w:val="pt-BR"/>
         </w:rPr>
-        <w:t>Descrição e ilustração dos inimigos que existem no universo do jogo;</w:t>
-      </w:r>
-    </w:p>
-    <w:p>
-      <w:pPr>
-        <w:pStyle w:val="ListParagraph"/>
-        <w:tabs>
-          <w:tab w:val="left" w:pos="7672"/>
-        </w:tabs>
-        <w:ind w:left="0" w:firstLine="360"/>
-        <w:rPr>
-          <w:sz w:val="24"/>
-          <w:lang w:val="pt-BR"/>
+        <w:t>Em qual ambiente/fase cada inimigo vai aparecer?</w:t>
+      </w:r>
+    </w:p>
+    <w:p>
+      <w:pPr>
+        <w:pStyle w:val="ListParagraph"/>
+        <w:tabs>
+          <w:tab w:val="left" w:pos="7672"/>
+        </w:tabs>
+        <w:ind w:left="0" w:firstLine="360"/>
+        <w:rPr>
+          <w:sz w:val="24"/>
+          <w:lang w:val="pt-BR"/>
+        </w:rPr>
+      </w:pPr>
+      <w:r>
+        <w:rPr>
+          <w:sz w:val="24"/>
+          <w:lang w:val="pt-BR"/>
+        </w:rPr>
+        <w:lastRenderedPageBreak/>
+        <w:t xml:space="preserve">Todos inimigos vão aparecer no mesmo ambiente. </w:t>
+      </w:r>
+      <w:proofErr w:type="gramStart"/>
+      <w:r>
+        <w:rPr>
+          <w:sz w:val="24"/>
+          <w:lang w:val="pt-BR"/>
+        </w:rPr>
+        <w:t>Nas fase</w:t>
+      </w:r>
+      <w:proofErr w:type="gramEnd"/>
+      <w:r>
+        <w:rPr>
+          <w:sz w:val="24"/>
+          <w:lang w:val="pt-BR"/>
+        </w:rPr>
+        <w:t xml:space="preserve"> em que o pássaro aparece, ele ficará na parte de cima da tela.</w:t>
+      </w:r>
+    </w:p>
+    <w:p>
+      <w:pPr>
+        <w:pStyle w:val="ListParagraph"/>
+        <w:tabs>
+          <w:tab w:val="left" w:pos="7672"/>
+        </w:tabs>
+        <w:ind w:left="0" w:firstLine="360"/>
+        <w:rPr>
+          <w:b/>
+          <w:sz w:val="24"/>
+          <w:lang w:val="en-CA"/>
+        </w:rPr>
+      </w:pPr>
+      <w:r>
+        <w:rPr>
+          <w:b/>
+          <w:sz w:val="24"/>
+          <w:lang w:val="pt-BR"/>
+        </w:rPr>
+        <w:t>A personagem Lili consegue superar</w:t>
+      </w:r>
+    </w:p>
+    <w:p>
+      <w:pPr>
+        <w:pStyle w:val="ListParagraph"/>
+        <w:tabs>
+          <w:tab w:val="left" w:pos="7672"/>
+        </w:tabs>
+        <w:ind w:left="0" w:firstLine="360"/>
+        <w:rPr>
+          <w:sz w:val="24"/>
+          <w:lang w:val="pt-BR"/>
+        </w:rPr>
+      </w:pPr>
+      <w:r>
+        <w:rPr>
+          <w:sz w:val="24"/>
+          <w:lang w:val="en-CA"/>
+        </w:rPr>
+        <w:t>- o p</w:t>
+      </w:r>
+      <w:proofErr w:type="spellStart"/>
+      <w:r>
+        <w:rPr>
+          <w:sz w:val="24"/>
+          <w:lang w:val="pt-BR"/>
+        </w:rPr>
+        <w:t>ássaro</w:t>
+      </w:r>
+      <w:proofErr w:type="spellEnd"/>
+      <w:r>
+        <w:rPr>
+          <w:sz w:val="24"/>
+          <w:lang w:val="pt-BR"/>
+        </w:rPr>
+        <w:t xml:space="preserve"> comendo todo alimento antes dos pássaros, principalmente</w:t>
+      </w:r>
+      <w:r>
+        <w:rPr>
+          <w:sz w:val="24"/>
+          <w:lang w:val="en-CA"/>
+        </w:rPr>
+        <w:t xml:space="preserve"> </w:t>
+      </w:r>
+      <w:proofErr w:type="spellStart"/>
+      <w:r>
+        <w:rPr>
+          <w:sz w:val="24"/>
+          <w:lang w:val="en-CA"/>
+        </w:rPr>
+        <w:t>os</w:t>
+      </w:r>
+      <w:proofErr w:type="spellEnd"/>
+      <w:r>
+        <w:rPr>
+          <w:sz w:val="24"/>
+          <w:lang w:val="en-CA"/>
+        </w:rPr>
+        <w:t xml:space="preserve"> </w:t>
+      </w:r>
+      <w:r>
+        <w:rPr>
+          <w:sz w:val="24"/>
+          <w:lang w:val="pt-BR"/>
+        </w:rPr>
+        <w:t xml:space="preserve">que estiverem no topo da tela. </w:t>
+      </w:r>
+    </w:p>
+    <w:p>
+      <w:pPr>
+        <w:pStyle w:val="ListParagraph"/>
+        <w:tabs>
+          <w:tab w:val="left" w:pos="7672"/>
+        </w:tabs>
+        <w:ind w:left="0" w:firstLine="360"/>
+        <w:rPr>
+          <w:sz w:val="24"/>
+          <w:lang w:val="en-CA"/>
+        </w:rPr>
+      </w:pPr>
+      <w:r>
+        <w:rPr>
+          <w:sz w:val="24"/>
+          <w:lang w:val="en-CA"/>
+        </w:rPr>
+        <w:t xml:space="preserve">- o </w:t>
+      </w:r>
+      <w:proofErr w:type="spellStart"/>
+      <w:r>
+        <w:rPr>
+          <w:sz w:val="24"/>
+          <w:lang w:val="en-CA"/>
+        </w:rPr>
+        <w:t>sanguessuga</w:t>
+      </w:r>
+      <w:proofErr w:type="spellEnd"/>
+      <w:r>
+        <w:rPr>
+          <w:sz w:val="24"/>
+          <w:lang w:val="en-CA"/>
+        </w:rPr>
+        <w:t xml:space="preserve"> </w:t>
+      </w:r>
+      <w:proofErr w:type="spellStart"/>
+      <w:r>
+        <w:rPr>
+          <w:sz w:val="24"/>
+          <w:lang w:val="en-CA"/>
+        </w:rPr>
+        <w:t>arremessando</w:t>
+      </w:r>
+      <w:proofErr w:type="spellEnd"/>
+      <w:r>
+        <w:rPr>
+          <w:sz w:val="24"/>
+          <w:lang w:val="en-CA"/>
+        </w:rPr>
+        <w:t xml:space="preserve"> </w:t>
+      </w:r>
+      <w:proofErr w:type="spellStart"/>
+      <w:r>
+        <w:rPr>
+          <w:sz w:val="24"/>
+          <w:lang w:val="en-CA"/>
+        </w:rPr>
+        <w:t>Bomba</w:t>
+      </w:r>
+      <w:proofErr w:type="spellEnd"/>
+      <w:r>
+        <w:rPr>
+          <w:sz w:val="24"/>
+          <w:lang w:val="en-CA"/>
+        </w:rPr>
+        <w:t xml:space="preserve"> </w:t>
+      </w:r>
+      <w:proofErr w:type="spellStart"/>
+      <w:r>
+        <w:rPr>
+          <w:sz w:val="24"/>
+          <w:lang w:val="en-CA"/>
+        </w:rPr>
+        <w:t>ácida</w:t>
+      </w:r>
+      <w:proofErr w:type="spellEnd"/>
+      <w:r>
+        <w:rPr>
+          <w:sz w:val="24"/>
+          <w:lang w:val="en-CA"/>
+        </w:rPr>
+        <w:t xml:space="preserve"> contra </w:t>
+      </w:r>
+      <w:proofErr w:type="spellStart"/>
+      <w:r>
+        <w:rPr>
+          <w:sz w:val="24"/>
+          <w:lang w:val="en-CA"/>
+        </w:rPr>
+        <w:t>ele</w:t>
+      </w:r>
+      <w:proofErr w:type="spellEnd"/>
+      <w:r>
+        <w:rPr>
+          <w:sz w:val="24"/>
+          <w:lang w:val="en-CA"/>
+        </w:rPr>
+        <w:t xml:space="preserve">. Comer </w:t>
+      </w:r>
+      <w:proofErr w:type="spellStart"/>
+      <w:r>
+        <w:rPr>
+          <w:sz w:val="24"/>
+          <w:lang w:val="en-CA"/>
+        </w:rPr>
+        <w:t>comidas</w:t>
+      </w:r>
+      <w:proofErr w:type="spellEnd"/>
+      <w:r>
+        <w:rPr>
+          <w:sz w:val="24"/>
+          <w:lang w:val="en-CA"/>
+        </w:rPr>
+        <w:t xml:space="preserve"> </w:t>
+      </w:r>
+      <w:proofErr w:type="spellStart"/>
+      <w:r>
+        <w:rPr>
+          <w:sz w:val="24"/>
+          <w:lang w:val="en-CA"/>
+        </w:rPr>
+        <w:t>que</w:t>
+      </w:r>
+      <w:proofErr w:type="spellEnd"/>
+      <w:r>
+        <w:rPr>
+          <w:sz w:val="24"/>
+          <w:lang w:val="en-CA"/>
+        </w:rPr>
+        <w:t xml:space="preserve"> </w:t>
+      </w:r>
+      <w:proofErr w:type="spellStart"/>
+      <w:r>
+        <w:rPr>
+          <w:sz w:val="24"/>
+          <w:lang w:val="en-CA"/>
+        </w:rPr>
+        <w:t>restauram</w:t>
+      </w:r>
+      <w:proofErr w:type="spellEnd"/>
+      <w:r>
+        <w:rPr>
+          <w:sz w:val="24"/>
+          <w:lang w:val="en-CA"/>
+        </w:rPr>
+        <w:t xml:space="preserve"> a </w:t>
+      </w:r>
+      <w:proofErr w:type="spellStart"/>
+      <w:r>
+        <w:rPr>
+          <w:sz w:val="24"/>
+          <w:lang w:val="en-CA"/>
+        </w:rPr>
+        <w:t>vida</w:t>
+      </w:r>
+      <w:proofErr w:type="spellEnd"/>
+      <w:r>
+        <w:rPr>
+          <w:sz w:val="24"/>
+          <w:lang w:val="en-CA"/>
+        </w:rPr>
+        <w:t xml:space="preserve"> do </w:t>
+      </w:r>
+      <w:r>
+        <w:rPr>
+          <w:sz w:val="24"/>
+          <w:lang w:val="pt-BR"/>
+        </w:rPr>
+        <w:t>sanguessuga</w:t>
+      </w:r>
+      <w:r>
+        <w:rPr>
+          <w:sz w:val="24"/>
+          <w:lang w:val="en-CA"/>
+        </w:rPr>
+        <w:t xml:space="preserve"> </w:t>
+      </w:r>
+      <w:proofErr w:type="spellStart"/>
+      <w:r>
+        <w:rPr>
+          <w:sz w:val="24"/>
+          <w:lang w:val="en-CA"/>
+        </w:rPr>
+        <w:t>também</w:t>
+      </w:r>
+      <w:proofErr w:type="spellEnd"/>
+      <w:r>
+        <w:rPr>
+          <w:sz w:val="24"/>
+          <w:lang w:val="en-CA"/>
+        </w:rPr>
+        <w:t xml:space="preserve"> </w:t>
+      </w:r>
+      <w:proofErr w:type="spellStart"/>
+      <w:r>
+        <w:rPr>
+          <w:sz w:val="24"/>
+          <w:lang w:val="en-CA"/>
+        </w:rPr>
+        <w:t>ajuda</w:t>
+      </w:r>
+      <w:proofErr w:type="spellEnd"/>
+      <w:r>
+        <w:rPr>
+          <w:sz w:val="24"/>
+          <w:lang w:val="en-CA"/>
+        </w:rPr>
+        <w:t xml:space="preserve"> a </w:t>
+      </w:r>
+      <w:proofErr w:type="spellStart"/>
+      <w:r>
+        <w:rPr>
+          <w:sz w:val="24"/>
+          <w:lang w:val="en-CA"/>
+        </w:rPr>
+        <w:t>derrotá</w:t>
+      </w:r>
+      <w:proofErr w:type="spellEnd"/>
+      <w:r>
+        <w:rPr>
+          <w:sz w:val="24"/>
+          <w:lang w:val="en-CA"/>
+        </w:rPr>
+        <w:t>-lo.</w:t>
+      </w:r>
+    </w:p>
+    <w:p>
+      <w:pPr>
+        <w:pStyle w:val="ListParagraph"/>
+        <w:tabs>
+          <w:tab w:val="left" w:pos="7672"/>
+        </w:tabs>
+        <w:ind w:left="0" w:firstLine="360"/>
+        <w:rPr>
+          <w:sz w:val="24"/>
+          <w:lang w:val="en-CA"/>
+        </w:rPr>
+      </w:pPr>
+      <w:r>
+        <w:rPr>
+          <w:sz w:val="24"/>
+          <w:lang w:val="en-CA"/>
+        </w:rPr>
+        <w:t xml:space="preserve">- a </w:t>
+      </w:r>
+      <w:proofErr w:type="spellStart"/>
+      <w:r>
+        <w:rPr>
+          <w:sz w:val="24"/>
+          <w:lang w:val="en-CA"/>
+        </w:rPr>
+        <w:t>formiga</w:t>
+      </w:r>
+      <w:proofErr w:type="spellEnd"/>
+      <w:r>
+        <w:rPr>
+          <w:sz w:val="24"/>
+          <w:lang w:val="en-CA"/>
+        </w:rPr>
+        <w:t>,</w:t>
+      </w:r>
+    </w:p>
+    <w:p>
+      <w:pPr>
+        <w:pStyle w:val="ListParagraph"/>
+        <w:tabs>
+          <w:tab w:val="left" w:pos="7672"/>
+        </w:tabs>
+        <w:ind w:left="0" w:firstLine="360"/>
+        <w:rPr>
+          <w:sz w:val="24"/>
+          <w:lang w:val="pt-BR"/>
+        </w:rPr>
+      </w:pPr>
+    </w:p>
+    <w:p>
+      <w:pPr>
+        <w:pStyle w:val="ListParagraph"/>
+        <w:tabs>
+          <w:tab w:val="left" w:pos="7672"/>
+        </w:tabs>
+        <w:ind w:left="0" w:firstLine="360"/>
+        <w:rPr>
+          <w:b/>
+          <w:sz w:val="24"/>
+          <w:lang w:val="pt-BR"/>
+        </w:rPr>
+      </w:pPr>
+      <w:r>
+        <w:rPr>
+          <w:b/>
+          <w:sz w:val="24"/>
+          <w:lang w:val="pt-BR"/>
+        </w:rPr>
+        <w:t>Recompensa por cada inimigo</w:t>
+      </w:r>
+    </w:p>
+    <w:p>
+      <w:pPr>
+        <w:pStyle w:val="ListParagraph"/>
+        <w:tabs>
+          <w:tab w:val="left" w:pos="7672"/>
+        </w:tabs>
+        <w:ind w:left="0" w:firstLine="360"/>
+        <w:rPr>
+          <w:sz w:val="24"/>
+          <w:lang w:val="en-CA"/>
         </w:rPr>
       </w:pPr>
       <w:r>
@@ -6186,99 +6821,326 @@
           <w:lang w:val="pt-BR"/>
         </w:rPr>
       </w:pPr>
-    </w:p>
-    <w:p>
-      <w:pPr>
-        <w:pStyle w:val="ListParagraph"/>
-        <w:tabs>
-          <w:tab w:val="left" w:pos="7672"/>
-        </w:tabs>
-        <w:ind w:left="0" w:firstLine="360"/>
-        <w:rPr>
-          <w:sz w:val="24"/>
-          <w:lang w:val="pt-BR"/>
-        </w:rPr>
-      </w:pPr>
-      <w:r>
-        <w:rPr>
-          <w:sz w:val="24"/>
-          <w:lang w:val="pt-BR"/>
-        </w:rPr>
-        <w:t>Pássaros</w:t>
-      </w:r>
-    </w:p>
-    <w:p>
-      <w:pPr>
-        <w:pStyle w:val="ListParagraph"/>
-        <w:tabs>
-          <w:tab w:val="left" w:pos="7672"/>
-        </w:tabs>
-        <w:ind w:left="0" w:firstLine="360"/>
-        <w:rPr>
-          <w:sz w:val="24"/>
-          <w:lang w:val="pt-BR"/>
-        </w:rPr>
-      </w:pPr>
-      <w:r>
-        <w:rPr>
-          <w:sz w:val="24"/>
-          <w:lang w:val="pt-BR"/>
+      <w:r>
+        <w:rPr>
+          <w:sz w:val="24"/>
+          <w:lang w:val="en-CA"/>
+        </w:rPr>
+        <w:t xml:space="preserve">- </w:t>
+      </w:r>
+      <w:r>
+        <w:rPr>
+          <w:sz w:val="24"/>
+          <w:lang w:val="en-CA"/>
+        </w:rPr>
+        <w:t xml:space="preserve">150 </w:t>
+      </w:r>
+      <w:proofErr w:type="spellStart"/>
+      <w:r>
+        <w:rPr>
+          <w:sz w:val="24"/>
+          <w:lang w:val="en-CA"/>
+        </w:rPr>
+        <w:t>pontos</w:t>
+      </w:r>
+      <w:proofErr w:type="spellEnd"/>
+      <w:r>
+        <w:rPr>
+          <w:sz w:val="24"/>
+          <w:lang w:val="en-CA"/>
+        </w:rPr>
+        <w:t xml:space="preserve"> extra + </w:t>
+      </w:r>
+      <w:proofErr w:type="spellStart"/>
+      <w:r>
+        <w:rPr>
+          <w:sz w:val="24"/>
+          <w:lang w:val="en-CA"/>
+        </w:rPr>
+        <w:t>desbloqueio</w:t>
+      </w:r>
+      <w:proofErr w:type="spellEnd"/>
+      <w:r>
+        <w:rPr>
+          <w:sz w:val="24"/>
+          <w:lang w:val="en-CA"/>
+        </w:rPr>
+        <w:t xml:space="preserve"> de novo item (</w:t>
+      </w:r>
+      <w:proofErr w:type="spellStart"/>
+      <w:r>
+        <w:rPr>
+          <w:sz w:val="24"/>
+          <w:lang w:val="en-CA"/>
+        </w:rPr>
+        <w:t>Bomba</w:t>
+      </w:r>
+      <w:proofErr w:type="spellEnd"/>
+      <w:r>
+        <w:rPr>
+          <w:sz w:val="24"/>
+          <w:lang w:val="en-CA"/>
+        </w:rPr>
+        <w:t xml:space="preserve"> </w:t>
+      </w:r>
+      <w:r>
+        <w:rPr>
+          <w:sz w:val="24"/>
+          <w:lang w:val="pt-BR"/>
+        </w:rPr>
+        <w:t>Ácida)</w:t>
+      </w:r>
+    </w:p>
+    <w:p>
+      <w:pPr>
+        <w:pStyle w:val="ListParagraph"/>
+        <w:tabs>
+          <w:tab w:val="left" w:pos="7672"/>
+        </w:tabs>
+        <w:ind w:left="0" w:firstLine="360"/>
+        <w:rPr>
+          <w:sz w:val="24"/>
+          <w:lang w:val="en-CA"/>
+        </w:rPr>
+      </w:pPr>
+      <w:proofErr w:type="spellStart"/>
+      <w:r>
+        <w:rPr>
+          <w:sz w:val="24"/>
+          <w:lang w:val="en-CA"/>
+        </w:rPr>
+        <w:t>Pássaro</w:t>
+      </w:r>
+      <w:proofErr w:type="spellEnd"/>
+    </w:p>
+    <w:p>
+      <w:pPr>
+        <w:pStyle w:val="ListParagraph"/>
+        <w:tabs>
+          <w:tab w:val="left" w:pos="7672"/>
+        </w:tabs>
+        <w:ind w:left="0" w:firstLine="360"/>
+        <w:rPr>
+          <w:sz w:val="24"/>
+          <w:lang w:val="en-CA"/>
+        </w:rPr>
+      </w:pPr>
+      <w:r>
+        <w:rPr>
+          <w:sz w:val="24"/>
+          <w:lang w:val="en-CA"/>
+        </w:rPr>
+        <w:t xml:space="preserve">- 300 </w:t>
+      </w:r>
+      <w:proofErr w:type="spellStart"/>
+      <w:r>
+        <w:rPr>
+          <w:sz w:val="24"/>
+          <w:lang w:val="en-CA"/>
+        </w:rPr>
+        <w:t>pontos</w:t>
+      </w:r>
+      <w:proofErr w:type="spellEnd"/>
+      <w:r>
+        <w:rPr>
+          <w:sz w:val="24"/>
+          <w:lang w:val="en-CA"/>
+        </w:rPr>
+        <w:t xml:space="preserve"> extra + </w:t>
+      </w:r>
+      <w:proofErr w:type="spellStart"/>
+      <w:r>
+        <w:rPr>
+          <w:sz w:val="24"/>
+          <w:lang w:val="en-CA"/>
+        </w:rPr>
+        <w:t>desbloqueio</w:t>
+      </w:r>
+      <w:proofErr w:type="spellEnd"/>
+      <w:r>
+        <w:rPr>
+          <w:sz w:val="24"/>
+          <w:lang w:val="en-CA"/>
+        </w:rPr>
+        <w:t xml:space="preserve"> de novo item (comida)</w:t>
+      </w:r>
+    </w:p>
+    <w:p>
+      <w:pPr>
+        <w:pStyle w:val="ListParagraph"/>
+        <w:tabs>
+          <w:tab w:val="left" w:pos="7672"/>
+        </w:tabs>
+        <w:ind w:left="0" w:firstLine="360"/>
+        <w:rPr>
+          <w:sz w:val="24"/>
+          <w:lang w:val="en-CA"/>
+        </w:rPr>
+      </w:pPr>
+      <w:proofErr w:type="spellStart"/>
+      <w:r>
+        <w:rPr>
+          <w:sz w:val="24"/>
+          <w:lang w:val="en-CA"/>
         </w:rPr>
         <w:t>Formiga</w:t>
       </w:r>
-      <w:r>
-        <w:rPr>
-          <w:sz w:val="24"/>
-          <w:lang w:val="pt-BR"/>
-        </w:rPr>
-        <w:t>s</w:t>
-      </w:r>
-    </w:p>
-    <w:p>
-      <w:pPr>
-        <w:pStyle w:val="ListParagraph"/>
-        <w:tabs>
-          <w:tab w:val="left" w:pos="7672"/>
-        </w:tabs>
-        <w:ind w:left="0" w:firstLine="360"/>
-        <w:rPr>
-          <w:sz w:val="24"/>
-          <w:lang w:val="pt-BR"/>
-        </w:rPr>
-      </w:pPr>
-      <w:r>
-        <w:rPr>
-          <w:sz w:val="24"/>
-          <w:lang w:val="pt-BR"/>
-        </w:rPr>
-        <w:t xml:space="preserve">- </w:t>
-      </w:r>
-      <w:r>
-        <w:rPr>
-          <w:sz w:val="24"/>
-          <w:lang w:val="pt-BR"/>
-        </w:rPr>
-        <w:t>Em qual ambiente/fase cada inimigo vai aparecer?</w:t>
-      </w:r>
-    </w:p>
-    <w:p>
-      <w:pPr>
-        <w:pStyle w:val="ListParagraph"/>
-        <w:tabs>
-          <w:tab w:val="left" w:pos="7672"/>
-        </w:tabs>
-        <w:ind w:left="0" w:firstLine="360"/>
-        <w:rPr>
-          <w:sz w:val="24"/>
-          <w:lang w:val="pt-BR"/>
-        </w:rPr>
-      </w:pPr>
-      <w:r>
-        <w:rPr>
-          <w:sz w:val="24"/>
-          <w:lang w:val="pt-BR"/>
-        </w:rPr>
-        <w:t xml:space="preserve">Todos inimigos vão aparecer no mesmo ambiente. </w:t>
+      <w:proofErr w:type="spellEnd"/>
+    </w:p>
+    <w:p>
+      <w:pPr>
+        <w:pStyle w:val="ListParagraph"/>
+        <w:tabs>
+          <w:tab w:val="left" w:pos="7672"/>
+        </w:tabs>
+        <w:ind w:left="0" w:firstLine="360"/>
+        <w:rPr>
+          <w:sz w:val="24"/>
+          <w:lang w:val="en-CA"/>
+        </w:rPr>
+      </w:pPr>
+      <w:r>
+        <w:rPr>
+          <w:sz w:val="24"/>
+          <w:lang w:val="en-CA"/>
+        </w:rPr>
+        <w:t xml:space="preserve">- 400 </w:t>
+      </w:r>
+      <w:proofErr w:type="spellStart"/>
+      <w:r>
+        <w:rPr>
+          <w:sz w:val="24"/>
+          <w:lang w:val="en-CA"/>
+        </w:rPr>
+        <w:t>pontos</w:t>
+      </w:r>
+      <w:proofErr w:type="spellEnd"/>
+      <w:r>
+        <w:rPr>
+          <w:sz w:val="24"/>
+          <w:lang w:val="en-CA"/>
+        </w:rPr>
+        <w:t xml:space="preserve"> extra + </w:t>
+      </w:r>
+      <w:proofErr w:type="spellStart"/>
+      <w:r>
+        <w:rPr>
+          <w:sz w:val="24"/>
+          <w:lang w:val="en-CA"/>
+        </w:rPr>
+        <w:t>desbloqueio</w:t>
+      </w:r>
+      <w:proofErr w:type="spellEnd"/>
+      <w:r>
+        <w:rPr>
+          <w:sz w:val="24"/>
+          <w:lang w:val="en-CA"/>
+        </w:rPr>
+        <w:t xml:space="preserve"> de novo item (</w:t>
+      </w:r>
+      <w:proofErr w:type="spellStart"/>
+      <w:r>
+        <w:rPr>
+          <w:sz w:val="24"/>
+          <w:lang w:val="en-CA"/>
+        </w:rPr>
+        <w:t>Bomba</w:t>
+      </w:r>
+      <w:proofErr w:type="spellEnd"/>
+      <w:r>
+        <w:rPr>
+          <w:sz w:val="24"/>
+          <w:lang w:val="en-CA"/>
+        </w:rPr>
+        <w:t xml:space="preserve"> </w:t>
+      </w:r>
+      <w:proofErr w:type="spellStart"/>
+      <w:r>
+        <w:rPr>
+          <w:sz w:val="24"/>
+          <w:lang w:val="en-CA"/>
+        </w:rPr>
+        <w:t>Ácida</w:t>
+      </w:r>
+      <w:proofErr w:type="spellEnd"/>
+      <w:r>
+        <w:rPr>
+          <w:sz w:val="24"/>
+          <w:lang w:val="en-CA"/>
+        </w:rPr>
+        <w:t>)</w:t>
+      </w:r>
+    </w:p>
+    <w:p>
+      <w:pPr>
+        <w:pStyle w:val="ListParagraph"/>
+        <w:tabs>
+          <w:tab w:val="left" w:pos="7672"/>
+        </w:tabs>
+        <w:ind w:left="0" w:firstLine="360"/>
+        <w:rPr>
+          <w:sz w:val="24"/>
+          <w:lang w:val="en-CA"/>
+        </w:rPr>
+      </w:pPr>
+    </w:p>
+    <w:p>
+      <w:pPr>
+        <w:pStyle w:val="ListParagraph"/>
+        <w:tabs>
+          <w:tab w:val="left" w:pos="7672"/>
+        </w:tabs>
+        <w:ind w:left="0" w:firstLine="360"/>
+        <w:rPr>
+          <w:sz w:val="24"/>
+          <w:lang w:val="pt-BR"/>
+        </w:rPr>
+      </w:pPr>
+      <w:r>
+        <w:rPr>
+          <w:sz w:val="24"/>
+          <w:lang w:val="pt-BR"/>
+        </w:rPr>
+        <w:t>Comportamento e habilidades</w:t>
+      </w:r>
+    </w:p>
+    <w:p>
+      <w:pPr>
+        <w:ind w:firstLine="360"/>
+        <w:rPr>
+          <w:sz w:val="24"/>
+          <w:lang w:val="pt-BR"/>
+        </w:rPr>
+      </w:pPr>
+      <w:r>
+        <w:rPr>
+          <w:sz w:val="24"/>
+          <w:lang w:val="pt-BR"/>
+        </w:rPr>
+        <w:t>Sanguessuga</w:t>
+      </w:r>
+    </w:p>
+    <w:p>
+      <w:pPr>
+        <w:ind w:firstLine="360"/>
+        <w:rPr>
+          <w:sz w:val="24"/>
+          <w:lang w:val="pt-BR"/>
+        </w:rPr>
+      </w:pPr>
+      <w:r>
+        <w:rPr>
+          <w:sz w:val="24"/>
+          <w:lang w:val="pt-BR"/>
+        </w:rPr>
+        <w:t>Comportamento</w:t>
+      </w:r>
+      <w:r>
+        <w:rPr>
+          <w:sz w:val="24"/>
+          <w:lang w:val="en-CA"/>
+        </w:rPr>
+        <w:t xml:space="preserve">: </w:t>
       </w:r>
       <w:proofErr w:type="gramStart"/>
       <w:r>
@@ -6286,7 +7148,7 @@
           <w:sz w:val="24"/>
           <w:lang w:val="pt-BR"/>
         </w:rPr>
-        <w:t>Nas fase</w:t>
+        <w:t>Agressivo</w:t>
       </w:r>
       <w:proofErr w:type="gramEnd"/>
       <w:r>
@@ -6294,69 +7156,128 @@
           <w:sz w:val="24"/>
           <w:lang w:val="pt-BR"/>
         </w:rPr>
-        <w:t xml:space="preserve"> em que o pássaro aparece, ele ficará na parte de cima da tela.</w:t>
-      </w:r>
-    </w:p>
-    <w:p>
-      <w:pPr>
-        <w:pStyle w:val="ListParagraph"/>
-        <w:tabs>
-          <w:tab w:val="left" w:pos="7672"/>
-        </w:tabs>
-        <w:ind w:left="0" w:firstLine="360"/>
-        <w:rPr>
-          <w:b/>
+        <w:t xml:space="preserve"> porém lento, tira 15% vida quando toca no personagem principal.</w:t>
+      </w:r>
+    </w:p>
+    <w:p>
+      <w:pPr>
+        <w:ind w:firstLine="360"/>
+        <w:rPr>
+          <w:sz w:val="24"/>
+          <w:lang w:val="pt-BR"/>
+        </w:rPr>
+      </w:pPr>
+      <w:r>
+        <w:rPr>
+          <w:sz w:val="24"/>
+          <w:lang w:val="pt-BR"/>
+        </w:rPr>
+        <w:t>Habilidade</w:t>
+      </w:r>
+      <w:r>
+        <w:rPr>
           <w:sz w:val="24"/>
           <w:lang w:val="en-CA"/>
         </w:rPr>
-      </w:pPr>
-      <w:r>
-        <w:rPr>
-          <w:b/>
-          <w:sz w:val="24"/>
-          <w:lang w:val="pt-BR"/>
-        </w:rPr>
-        <w:t>A personagem Lili consegue superar</w:t>
-      </w:r>
-    </w:p>
-    <w:p>
-      <w:pPr>
-        <w:pStyle w:val="ListParagraph"/>
-        <w:tabs>
-          <w:tab w:val="left" w:pos="7672"/>
-        </w:tabs>
-        <w:ind w:left="0" w:firstLine="360"/>
-        <w:rPr>
-          <w:sz w:val="24"/>
-          <w:lang w:val="pt-BR"/>
-        </w:rPr>
-      </w:pPr>
+        <w:t>: N</w:t>
+      </w:r>
+      <w:proofErr w:type="spellStart"/>
+      <w:r>
+        <w:rPr>
+          <w:sz w:val="24"/>
+          <w:lang w:val="pt-BR"/>
+        </w:rPr>
+        <w:t>ão</w:t>
+      </w:r>
+      <w:proofErr w:type="spellEnd"/>
+      <w:r>
+        <w:rPr>
+          <w:sz w:val="24"/>
+          <w:lang w:val="pt-BR"/>
+        </w:rPr>
+        <w:t xml:space="preserve"> possui.</w:t>
+      </w:r>
+    </w:p>
+    <w:p>
+      <w:pPr>
+        <w:ind w:firstLine="360"/>
+        <w:rPr>
+          <w:sz w:val="24"/>
+          <w:lang w:val="pt-BR"/>
+        </w:rPr>
+      </w:pPr>
+      <w:r>
+        <w:rPr>
+          <w:sz w:val="24"/>
+          <w:lang w:val="pt-BR"/>
+        </w:rPr>
+        <w:t>Pássaro</w:t>
+      </w:r>
+    </w:p>
+    <w:p>
+      <w:pPr>
+        <w:ind w:firstLine="360"/>
+        <w:rPr>
+          <w:sz w:val="24"/>
+          <w:lang w:val="pt-BR"/>
+        </w:rPr>
+      </w:pPr>
+      <w:r>
+        <w:rPr>
+          <w:sz w:val="24"/>
+          <w:lang w:val="pt-BR"/>
+        </w:rPr>
+        <w:t>Comportamento</w:t>
+      </w:r>
       <w:r>
         <w:rPr>
           <w:sz w:val="24"/>
           <w:lang w:val="en-CA"/>
         </w:rPr>
-        <w:t>- o p</w:t>
+        <w:t xml:space="preserve">: </w:t>
+      </w:r>
+      <w:r>
+        <w:rPr>
+          <w:sz w:val="24"/>
+          <w:lang w:val="pt-BR"/>
+        </w:rPr>
+        <w:t>Agressivo e rápido, tira 25% vida quando toca no personagem principal.</w:t>
+      </w:r>
+    </w:p>
+    <w:p>
+      <w:pPr>
+        <w:ind w:firstLine="360"/>
+        <w:rPr>
+          <w:sz w:val="24"/>
+          <w:lang w:val="pt-BR"/>
+        </w:rPr>
+      </w:pPr>
+      <w:r>
+        <w:rPr>
+          <w:sz w:val="24"/>
+          <w:lang w:val="pt-BR"/>
+        </w:rPr>
+        <w:t>Habilidade</w:t>
+      </w:r>
+      <w:r>
+        <w:rPr>
+          <w:sz w:val="24"/>
+          <w:lang w:val="en-CA"/>
+        </w:rPr>
+        <w:t xml:space="preserve">: </w:t>
       </w:r>
       <w:proofErr w:type="spellStart"/>
       <w:r>
         <w:rPr>
           <w:sz w:val="24"/>
-          <w:lang w:val="pt-BR"/>
-        </w:rPr>
-        <w:t>ássaro</w:t>
+          <w:lang w:val="en-CA"/>
+        </w:rPr>
+        <w:t>Não</w:t>
       </w:r>
       <w:proofErr w:type="spellEnd"/>
       <w:r>
         <w:rPr>
           <w:sz w:val="24"/>
-          <w:lang w:val="pt-BR"/>
-        </w:rPr>
-        <w:t xml:space="preserve"> comendo todo alimento antes dos pássaros, principalmente</w:t>
-      </w:r>
-      <w:r>
-        <w:rPr>
-          <w:sz w:val="24"/>
           <w:lang w:val="en-CA"/>
         </w:rPr>
         <w:t xml:space="preserve"> </w:t>
@@ -6367,634 +7288,15 @@
           <w:sz w:val="24"/>
           <w:lang w:val="en-CA"/>
         </w:rPr>
-        <w:t>os</w:t>
+        <w:t>possui</w:t>
       </w:r>
       <w:proofErr w:type="spellEnd"/>
       <w:r>
         <w:rPr>
           <w:sz w:val="24"/>
-          <w:lang w:val="en-CA"/>
-        </w:rPr>
-        <w:t xml:space="preserve"> </w:t>
-      </w:r>
-      <w:r>
-        <w:rPr>
-          <w:sz w:val="24"/>
-          <w:lang w:val="pt-BR"/>
-        </w:rPr>
-        <w:t xml:space="preserve">que estiverem no topo da tela. </w:t>
-      </w:r>
-    </w:p>
-    <w:p>
-      <w:pPr>
-        <w:pStyle w:val="ListParagraph"/>
-        <w:tabs>
-          <w:tab w:val="left" w:pos="7672"/>
-        </w:tabs>
-        <w:ind w:left="0" w:firstLine="360"/>
-        <w:rPr>
-          <w:sz w:val="24"/>
-          <w:lang w:val="en-CA"/>
-        </w:rPr>
-      </w:pPr>
-      <w:r>
-        <w:rPr>
-          <w:sz w:val="24"/>
-          <w:lang w:val="en-CA"/>
-        </w:rPr>
-        <w:t xml:space="preserve">- o </w:t>
-      </w:r>
-      <w:proofErr w:type="spellStart"/>
-      <w:r>
-        <w:rPr>
-          <w:sz w:val="24"/>
-          <w:lang w:val="en-CA"/>
-        </w:rPr>
-        <w:t>sanguessuga</w:t>
-      </w:r>
-      <w:proofErr w:type="spellEnd"/>
-      <w:r>
-        <w:rPr>
-          <w:sz w:val="24"/>
-          <w:lang w:val="en-CA"/>
-        </w:rPr>
-        <w:t xml:space="preserve"> </w:t>
-      </w:r>
-      <w:proofErr w:type="spellStart"/>
-      <w:r>
-        <w:rPr>
-          <w:sz w:val="24"/>
-          <w:lang w:val="en-CA"/>
-        </w:rPr>
-        <w:t>arremessando</w:t>
-      </w:r>
-      <w:proofErr w:type="spellEnd"/>
-      <w:r>
-        <w:rPr>
-          <w:sz w:val="24"/>
-          <w:lang w:val="en-CA"/>
-        </w:rPr>
-        <w:t xml:space="preserve"> </w:t>
-      </w:r>
-      <w:proofErr w:type="spellStart"/>
-      <w:r>
-        <w:rPr>
-          <w:sz w:val="24"/>
-          <w:lang w:val="en-CA"/>
-        </w:rPr>
-        <w:t>Bomba</w:t>
-      </w:r>
-      <w:proofErr w:type="spellEnd"/>
-      <w:r>
-        <w:rPr>
-          <w:sz w:val="24"/>
-          <w:lang w:val="en-CA"/>
-        </w:rPr>
-        <w:t xml:space="preserve"> </w:t>
-      </w:r>
-      <w:proofErr w:type="spellStart"/>
-      <w:r>
-        <w:rPr>
-          <w:sz w:val="24"/>
-          <w:lang w:val="en-CA"/>
-        </w:rPr>
-        <w:t>ácida</w:t>
-      </w:r>
-      <w:proofErr w:type="spellEnd"/>
-      <w:r>
-        <w:rPr>
-          <w:sz w:val="24"/>
-          <w:lang w:val="en-CA"/>
-        </w:rPr>
-        <w:t xml:space="preserve"> contra </w:t>
-      </w:r>
-      <w:proofErr w:type="spellStart"/>
-      <w:r>
-        <w:rPr>
-          <w:sz w:val="24"/>
-          <w:lang w:val="en-CA"/>
-        </w:rPr>
-        <w:t>ele</w:t>
-      </w:r>
-      <w:proofErr w:type="spellEnd"/>
-      <w:r>
-        <w:rPr>
-          <w:sz w:val="24"/>
-          <w:lang w:val="en-CA"/>
-        </w:rPr>
-        <w:t xml:space="preserve">. Comer </w:t>
-      </w:r>
-      <w:proofErr w:type="spellStart"/>
-      <w:r>
-        <w:rPr>
-          <w:sz w:val="24"/>
-          <w:lang w:val="en-CA"/>
-        </w:rPr>
-        <w:t>comidas</w:t>
-      </w:r>
-      <w:proofErr w:type="spellEnd"/>
-      <w:r>
-        <w:rPr>
-          <w:sz w:val="24"/>
-          <w:lang w:val="en-CA"/>
-        </w:rPr>
-        <w:t xml:space="preserve"> </w:t>
-      </w:r>
-      <w:proofErr w:type="spellStart"/>
-      <w:r>
-        <w:rPr>
-          <w:sz w:val="24"/>
-          <w:lang w:val="en-CA"/>
-        </w:rPr>
-        <w:t>que</w:t>
-      </w:r>
-      <w:proofErr w:type="spellEnd"/>
-      <w:r>
-        <w:rPr>
-          <w:sz w:val="24"/>
-          <w:lang w:val="en-CA"/>
-        </w:rPr>
-        <w:t xml:space="preserve"> </w:t>
-      </w:r>
-      <w:proofErr w:type="spellStart"/>
-      <w:r>
-        <w:rPr>
-          <w:sz w:val="24"/>
-          <w:lang w:val="en-CA"/>
-        </w:rPr>
-        <w:t>restauram</w:t>
-      </w:r>
-      <w:proofErr w:type="spellEnd"/>
-      <w:r>
-        <w:rPr>
-          <w:sz w:val="24"/>
-          <w:lang w:val="en-CA"/>
-        </w:rPr>
-        <w:t xml:space="preserve"> a </w:t>
-      </w:r>
-      <w:proofErr w:type="spellStart"/>
-      <w:r>
-        <w:rPr>
-          <w:sz w:val="24"/>
-          <w:lang w:val="en-CA"/>
-        </w:rPr>
-        <w:t>vida</w:t>
-      </w:r>
-      <w:proofErr w:type="spellEnd"/>
-      <w:r>
-        <w:rPr>
-          <w:sz w:val="24"/>
-          <w:lang w:val="en-CA"/>
-        </w:rPr>
-        <w:t xml:space="preserve"> do </w:t>
-      </w:r>
-      <w:r>
-        <w:rPr>
-          <w:sz w:val="24"/>
-          <w:lang w:val="pt-BR"/>
-        </w:rPr>
-        <w:t>sanguessuga</w:t>
-      </w:r>
-      <w:r>
-        <w:rPr>
-          <w:sz w:val="24"/>
-          <w:lang w:val="en-CA"/>
-        </w:rPr>
-        <w:t xml:space="preserve"> </w:t>
-      </w:r>
-      <w:proofErr w:type="spellStart"/>
-      <w:r>
-        <w:rPr>
-          <w:sz w:val="24"/>
-          <w:lang w:val="en-CA"/>
-        </w:rPr>
-        <w:t>também</w:t>
-      </w:r>
-      <w:proofErr w:type="spellEnd"/>
-      <w:r>
-        <w:rPr>
-          <w:sz w:val="24"/>
-          <w:lang w:val="en-CA"/>
-        </w:rPr>
-        <w:t xml:space="preserve"> </w:t>
-      </w:r>
-      <w:proofErr w:type="spellStart"/>
-      <w:r>
-        <w:rPr>
-          <w:sz w:val="24"/>
-          <w:lang w:val="en-CA"/>
-        </w:rPr>
-        <w:t>ajuda</w:t>
-      </w:r>
-      <w:proofErr w:type="spellEnd"/>
-      <w:r>
-        <w:rPr>
-          <w:sz w:val="24"/>
-          <w:lang w:val="en-CA"/>
-        </w:rPr>
-        <w:t xml:space="preserve"> a </w:t>
-      </w:r>
-      <w:proofErr w:type="spellStart"/>
-      <w:r>
-        <w:rPr>
-          <w:sz w:val="24"/>
-          <w:lang w:val="en-CA"/>
-        </w:rPr>
-        <w:t>derrotá</w:t>
-      </w:r>
-      <w:proofErr w:type="spellEnd"/>
-      <w:r>
-        <w:rPr>
-          <w:sz w:val="24"/>
-          <w:lang w:val="en-CA"/>
-        </w:rPr>
-        <w:t>-lo.</w:t>
-      </w:r>
-    </w:p>
-    <w:p>
-      <w:pPr>
-        <w:pStyle w:val="ListParagraph"/>
-        <w:tabs>
-          <w:tab w:val="left" w:pos="7672"/>
-        </w:tabs>
-        <w:ind w:left="0" w:firstLine="360"/>
-        <w:rPr>
-          <w:sz w:val="24"/>
-          <w:lang w:val="en-CA"/>
-        </w:rPr>
-      </w:pPr>
-      <w:r>
-        <w:rPr>
-          <w:sz w:val="24"/>
-          <w:lang w:val="en-CA"/>
-        </w:rPr>
-        <w:t xml:space="preserve">- a </w:t>
-      </w:r>
-      <w:proofErr w:type="spellStart"/>
-      <w:r>
-        <w:rPr>
-          <w:sz w:val="24"/>
-          <w:lang w:val="en-CA"/>
-        </w:rPr>
-        <w:t>formiga</w:t>
-      </w:r>
-      <w:proofErr w:type="spellEnd"/>
-      <w:r>
-        <w:rPr>
-          <w:sz w:val="24"/>
-          <w:lang w:val="en-CA"/>
-        </w:rPr>
-        <w:t>,</w:t>
-      </w:r>
-    </w:p>
-    <w:p>
-      <w:pPr>
-        <w:pStyle w:val="ListParagraph"/>
-        <w:tabs>
-          <w:tab w:val="left" w:pos="7672"/>
-        </w:tabs>
-        <w:ind w:left="0" w:firstLine="360"/>
-        <w:rPr>
-          <w:sz w:val="24"/>
-          <w:lang w:val="pt-BR"/>
-        </w:rPr>
-      </w:pPr>
-    </w:p>
-    <w:p>
-      <w:pPr>
-        <w:pStyle w:val="ListParagraph"/>
-        <w:tabs>
-          <w:tab w:val="left" w:pos="7672"/>
-        </w:tabs>
-        <w:ind w:left="0" w:firstLine="360"/>
-        <w:rPr>
-          <w:b/>
-          <w:sz w:val="24"/>
-          <w:lang w:val="pt-BR"/>
-        </w:rPr>
-      </w:pPr>
-      <w:r>
-        <w:rPr>
-          <w:b/>
-          <w:sz w:val="24"/>
-          <w:lang w:val="pt-BR"/>
-        </w:rPr>
-        <w:t>Recompensa por cada inimigo</w:t>
-      </w:r>
-    </w:p>
-    <w:p>
-      <w:pPr>
-        <w:pStyle w:val="ListParagraph"/>
-        <w:tabs>
-          <w:tab w:val="left" w:pos="7672"/>
-        </w:tabs>
-        <w:ind w:left="0" w:firstLine="360"/>
-        <w:rPr>
-          <w:sz w:val="24"/>
-          <w:lang w:val="en-CA"/>
-        </w:rPr>
-      </w:pPr>
-      <w:r>
-        <w:rPr>
-          <w:sz w:val="24"/>
-          <w:lang w:val="pt-BR"/>
-        </w:rPr>
-        <w:t>Sanguessuga</w:t>
-      </w:r>
-    </w:p>
-    <w:p>
-      <w:pPr>
-        <w:pStyle w:val="ListParagraph"/>
-        <w:tabs>
-          <w:tab w:val="left" w:pos="7672"/>
-        </w:tabs>
-        <w:ind w:left="0" w:firstLine="360"/>
-        <w:rPr>
-          <w:sz w:val="24"/>
-          <w:lang w:val="pt-BR"/>
-        </w:rPr>
-      </w:pPr>
-      <w:r>
-        <w:rPr>
-          <w:sz w:val="24"/>
-          <w:lang w:val="en-CA"/>
-        </w:rPr>
-        <w:t xml:space="preserve">- </w:t>
-      </w:r>
-      <w:r>
-        <w:rPr>
-          <w:sz w:val="24"/>
-          <w:lang w:val="en-CA"/>
-        </w:rPr>
-        <w:t xml:space="preserve">150 </w:t>
-      </w:r>
-      <w:proofErr w:type="spellStart"/>
-      <w:r>
-        <w:rPr>
-          <w:sz w:val="24"/>
-          <w:lang w:val="en-CA"/>
-        </w:rPr>
-        <w:t>pontos</w:t>
-      </w:r>
-      <w:proofErr w:type="spellEnd"/>
-      <w:r>
-        <w:rPr>
-          <w:sz w:val="24"/>
-          <w:lang w:val="en-CA"/>
-        </w:rPr>
-        <w:t xml:space="preserve"> extra + </w:t>
-      </w:r>
-      <w:proofErr w:type="spellStart"/>
-      <w:r>
-        <w:rPr>
-          <w:sz w:val="24"/>
-          <w:lang w:val="en-CA"/>
-        </w:rPr>
-        <w:t>desbloqueio</w:t>
-      </w:r>
-      <w:proofErr w:type="spellEnd"/>
-      <w:r>
-        <w:rPr>
-          <w:sz w:val="24"/>
-          <w:lang w:val="en-CA"/>
-        </w:rPr>
-        <w:t xml:space="preserve"> de novo item (</w:t>
-      </w:r>
-      <w:proofErr w:type="spellStart"/>
-      <w:r>
-        <w:rPr>
-          <w:sz w:val="24"/>
-          <w:lang w:val="en-CA"/>
-        </w:rPr>
-        <w:t>Bomba</w:t>
-      </w:r>
-      <w:proofErr w:type="spellEnd"/>
-      <w:r>
-        <w:rPr>
-          <w:sz w:val="24"/>
-          <w:lang w:val="en-CA"/>
-        </w:rPr>
-        <w:t xml:space="preserve"> </w:t>
-      </w:r>
-      <w:r>
-        <w:rPr>
-          <w:sz w:val="24"/>
-          <w:lang w:val="pt-BR"/>
-        </w:rPr>
-        <w:t>Ácida)</w:t>
-      </w:r>
-    </w:p>
-    <w:p>
-      <w:pPr>
-        <w:pStyle w:val="ListParagraph"/>
-        <w:tabs>
-          <w:tab w:val="left" w:pos="7672"/>
-        </w:tabs>
-        <w:ind w:left="0" w:firstLine="360"/>
-        <w:rPr>
-          <w:sz w:val="24"/>
-          <w:lang w:val="en-CA"/>
-        </w:rPr>
-      </w:pPr>
-      <w:proofErr w:type="spellStart"/>
-      <w:r>
-        <w:rPr>
-          <w:sz w:val="24"/>
-          <w:lang w:val="en-CA"/>
-        </w:rPr>
-        <w:t>Pássaro</w:t>
-      </w:r>
-      <w:proofErr w:type="spellEnd"/>
-    </w:p>
-    <w:p>
-      <w:pPr>
-        <w:pStyle w:val="ListParagraph"/>
-        <w:tabs>
-          <w:tab w:val="left" w:pos="7672"/>
-        </w:tabs>
-        <w:ind w:left="0" w:firstLine="360"/>
-        <w:rPr>
-          <w:sz w:val="24"/>
-          <w:lang w:val="en-CA"/>
-        </w:rPr>
-      </w:pPr>
-      <w:r>
-        <w:rPr>
-          <w:sz w:val="24"/>
-          <w:lang w:val="en-CA"/>
-        </w:rPr>
-        <w:t xml:space="preserve">- 300 </w:t>
-      </w:r>
-      <w:proofErr w:type="spellStart"/>
-      <w:r>
-        <w:rPr>
-          <w:sz w:val="24"/>
-          <w:lang w:val="en-CA"/>
-        </w:rPr>
-        <w:t>pontos</w:t>
-      </w:r>
-      <w:proofErr w:type="spellEnd"/>
-      <w:r>
-        <w:rPr>
-          <w:sz w:val="24"/>
-          <w:lang w:val="en-CA"/>
-        </w:rPr>
-        <w:t xml:space="preserve"> extra + </w:t>
-      </w:r>
-      <w:proofErr w:type="spellStart"/>
-      <w:r>
-        <w:rPr>
-          <w:sz w:val="24"/>
-          <w:lang w:val="en-CA"/>
-        </w:rPr>
-        <w:t>desbloqueio</w:t>
-      </w:r>
-      <w:proofErr w:type="spellEnd"/>
-      <w:r>
-        <w:rPr>
-          <w:sz w:val="24"/>
-          <w:lang w:val="en-CA"/>
-        </w:rPr>
-        <w:t xml:space="preserve"> de novo item (comida)</w:t>
-      </w:r>
-    </w:p>
-    <w:p>
-      <w:pPr>
-        <w:pStyle w:val="ListParagraph"/>
-        <w:tabs>
-          <w:tab w:val="left" w:pos="7672"/>
-        </w:tabs>
-        <w:ind w:left="0" w:firstLine="360"/>
-        <w:rPr>
-          <w:sz w:val="24"/>
-          <w:lang w:val="en-CA"/>
-        </w:rPr>
-      </w:pPr>
-      <w:proofErr w:type="spellStart"/>
-      <w:r>
-        <w:rPr>
-          <w:sz w:val="24"/>
-          <w:lang w:val="en-CA"/>
-        </w:rPr>
-        <w:t>Formiga</w:t>
-      </w:r>
-      <w:proofErr w:type="spellEnd"/>
-    </w:p>
-    <w:p>
-      <w:pPr>
-        <w:pStyle w:val="ListParagraph"/>
-        <w:tabs>
-          <w:tab w:val="left" w:pos="7672"/>
-        </w:tabs>
-        <w:ind w:left="0" w:firstLine="360"/>
-        <w:rPr>
-          <w:sz w:val="24"/>
-          <w:lang w:val="en-CA"/>
-        </w:rPr>
-      </w:pPr>
-      <w:r>
-        <w:rPr>
-          <w:sz w:val="24"/>
-          <w:lang w:val="en-CA"/>
-        </w:rPr>
-        <w:t xml:space="preserve">- 400 </w:t>
-      </w:r>
-      <w:proofErr w:type="spellStart"/>
-      <w:r>
-        <w:rPr>
-          <w:sz w:val="24"/>
-          <w:lang w:val="en-CA"/>
-        </w:rPr>
-        <w:t>pontos</w:t>
-      </w:r>
-      <w:proofErr w:type="spellEnd"/>
-      <w:r>
-        <w:rPr>
-          <w:sz w:val="24"/>
-          <w:lang w:val="en-CA"/>
-        </w:rPr>
-        <w:t xml:space="preserve"> extra + </w:t>
-      </w:r>
-      <w:proofErr w:type="spellStart"/>
-      <w:r>
-        <w:rPr>
-          <w:sz w:val="24"/>
-          <w:lang w:val="en-CA"/>
-        </w:rPr>
-        <w:t>desbloqueio</w:t>
-      </w:r>
-      <w:proofErr w:type="spellEnd"/>
-      <w:r>
-        <w:rPr>
-          <w:sz w:val="24"/>
-          <w:lang w:val="en-CA"/>
-        </w:rPr>
-        <w:t xml:space="preserve"> de novo item (</w:t>
-      </w:r>
-      <w:proofErr w:type="spellStart"/>
-      <w:r>
-        <w:rPr>
-          <w:sz w:val="24"/>
-          <w:lang w:val="en-CA"/>
-        </w:rPr>
-        <w:t>Bomba</w:t>
-      </w:r>
-      <w:proofErr w:type="spellEnd"/>
-      <w:r>
-        <w:rPr>
-          <w:sz w:val="24"/>
-          <w:lang w:val="en-CA"/>
-        </w:rPr>
-        <w:t xml:space="preserve"> </w:t>
-      </w:r>
-      <w:proofErr w:type="spellStart"/>
-      <w:r>
-        <w:rPr>
-          <w:sz w:val="24"/>
-          <w:lang w:val="en-CA"/>
-        </w:rPr>
-        <w:t>Ácida</w:t>
-      </w:r>
-      <w:proofErr w:type="spellEnd"/>
-      <w:r>
-        <w:rPr>
-          <w:sz w:val="24"/>
-          <w:lang w:val="en-CA"/>
-        </w:rPr>
-        <w:t>)</w:t>
-      </w:r>
-    </w:p>
-    <w:p>
-      <w:pPr>
-        <w:pStyle w:val="ListParagraph"/>
-        <w:tabs>
-          <w:tab w:val="left" w:pos="7672"/>
-        </w:tabs>
-        <w:ind w:left="0" w:firstLine="360"/>
-        <w:rPr>
-          <w:sz w:val="24"/>
-          <w:lang w:val="en-CA"/>
-        </w:rPr>
-      </w:pPr>
-    </w:p>
-    <w:p>
-      <w:pPr>
-        <w:pStyle w:val="ListParagraph"/>
-        <w:tabs>
-          <w:tab w:val="left" w:pos="7672"/>
-        </w:tabs>
-        <w:ind w:left="0" w:firstLine="360"/>
-        <w:rPr>
-          <w:sz w:val="24"/>
-          <w:lang w:val="pt-BR"/>
-        </w:rPr>
-      </w:pPr>
-      <w:r>
-        <w:rPr>
-          <w:sz w:val="24"/>
-          <w:lang w:val="pt-BR"/>
-        </w:rPr>
-        <w:t>Comportamento e habilidades</w:t>
+          <w:lang w:val="pt-BR"/>
+        </w:rPr>
+        <w:t>.</w:t>
       </w:r>
     </w:p>
     <w:p>
@@ -7010,202 +7312,6 @@
           <w:sz w:val="24"/>
           <w:lang w:val="pt-BR"/>
         </w:rPr>
-        <w:t>Sanguessuga</w:t>
-      </w:r>
-    </w:p>
-    <w:p>
-      <w:pPr>
-        <w:ind w:firstLine="360"/>
-        <w:rPr>
-          <w:sz w:val="24"/>
-          <w:lang w:val="pt-BR"/>
-        </w:rPr>
-      </w:pPr>
-      <w:r>
-        <w:rPr>
-          <w:sz w:val="24"/>
-          <w:lang w:val="pt-BR"/>
-        </w:rPr>
-        <w:t>Comportamento</w:t>
-      </w:r>
-      <w:r>
-        <w:rPr>
-          <w:sz w:val="24"/>
-          <w:lang w:val="en-CA"/>
-        </w:rPr>
-        <w:t xml:space="preserve">: </w:t>
-      </w:r>
-      <w:proofErr w:type="gramStart"/>
-      <w:r>
-        <w:rPr>
-          <w:sz w:val="24"/>
-          <w:lang w:val="pt-BR"/>
-        </w:rPr>
-        <w:t>Agressivo</w:t>
-      </w:r>
-      <w:proofErr w:type="gramEnd"/>
-      <w:r>
-        <w:rPr>
-          <w:sz w:val="24"/>
-          <w:lang w:val="pt-BR"/>
-        </w:rPr>
-        <w:t xml:space="preserve"> porém lento, tira 15% vida quando toca no personagem principal.</w:t>
-      </w:r>
-    </w:p>
-    <w:p>
-      <w:pPr>
-        <w:ind w:firstLine="360"/>
-        <w:rPr>
-          <w:sz w:val="24"/>
-          <w:lang w:val="pt-BR"/>
-        </w:rPr>
-      </w:pPr>
-      <w:r>
-        <w:rPr>
-          <w:sz w:val="24"/>
-          <w:lang w:val="pt-BR"/>
-        </w:rPr>
-        <w:t>Habilidade</w:t>
-      </w:r>
-      <w:r>
-        <w:rPr>
-          <w:sz w:val="24"/>
-          <w:lang w:val="en-CA"/>
-        </w:rPr>
-        <w:t>: N</w:t>
-      </w:r>
-      <w:proofErr w:type="spellStart"/>
-      <w:r>
-        <w:rPr>
-          <w:sz w:val="24"/>
-          <w:lang w:val="pt-BR"/>
-        </w:rPr>
-        <w:t>ão</w:t>
-      </w:r>
-      <w:proofErr w:type="spellEnd"/>
-      <w:r>
-        <w:rPr>
-          <w:sz w:val="24"/>
-          <w:lang w:val="pt-BR"/>
-        </w:rPr>
-        <w:t xml:space="preserve"> possui.</w:t>
-      </w:r>
-    </w:p>
-    <w:p>
-      <w:pPr>
-        <w:ind w:firstLine="360"/>
-        <w:rPr>
-          <w:sz w:val="24"/>
-          <w:lang w:val="pt-BR"/>
-        </w:rPr>
-      </w:pPr>
-      <w:r>
-        <w:rPr>
-          <w:sz w:val="24"/>
-          <w:lang w:val="pt-BR"/>
-        </w:rPr>
-        <w:t>Pássaro</w:t>
-      </w:r>
-    </w:p>
-    <w:p>
-      <w:pPr>
-        <w:ind w:firstLine="360"/>
-        <w:rPr>
-          <w:sz w:val="24"/>
-          <w:lang w:val="pt-BR"/>
-        </w:rPr>
-      </w:pPr>
-      <w:r>
-        <w:rPr>
-          <w:sz w:val="24"/>
-          <w:lang w:val="pt-BR"/>
-        </w:rPr>
-        <w:t>Comportamento</w:t>
-      </w:r>
-      <w:r>
-        <w:rPr>
-          <w:sz w:val="24"/>
-          <w:lang w:val="en-CA"/>
-        </w:rPr>
-        <w:t xml:space="preserve">: </w:t>
-      </w:r>
-      <w:r>
-        <w:rPr>
-          <w:sz w:val="24"/>
-          <w:lang w:val="pt-BR"/>
-        </w:rPr>
-        <w:t>Agressivo e rápido, tira 25% vida quando toca no personagem principal.</w:t>
-      </w:r>
-    </w:p>
-    <w:p>
-      <w:pPr>
-        <w:ind w:firstLine="360"/>
-        <w:rPr>
-          <w:sz w:val="24"/>
-          <w:lang w:val="pt-BR"/>
-        </w:rPr>
-      </w:pPr>
-      <w:r>
-        <w:rPr>
-          <w:sz w:val="24"/>
-          <w:lang w:val="pt-BR"/>
-        </w:rPr>
-        <w:t>Habilidade</w:t>
-      </w:r>
-      <w:r>
-        <w:rPr>
-          <w:sz w:val="24"/>
-          <w:lang w:val="en-CA"/>
-        </w:rPr>
-        <w:t xml:space="preserve">: </w:t>
-      </w:r>
-      <w:proofErr w:type="spellStart"/>
-      <w:r>
-        <w:rPr>
-          <w:sz w:val="24"/>
-          <w:lang w:val="en-CA"/>
-        </w:rPr>
-        <w:t>Não</w:t>
-      </w:r>
-      <w:proofErr w:type="spellEnd"/>
-      <w:r>
-        <w:rPr>
-          <w:sz w:val="24"/>
-          <w:lang w:val="en-CA"/>
-        </w:rPr>
-        <w:t xml:space="preserve"> </w:t>
-      </w:r>
-      <w:proofErr w:type="spellStart"/>
-      <w:r>
-        <w:rPr>
-          <w:sz w:val="24"/>
-          <w:lang w:val="en-CA"/>
-        </w:rPr>
-        <w:t>possui</w:t>
-      </w:r>
-      <w:proofErr w:type="spellEnd"/>
-      <w:r>
-        <w:rPr>
-          <w:sz w:val="24"/>
-          <w:lang w:val="pt-BR"/>
-        </w:rPr>
-        <w:t>.</w:t>
-      </w:r>
-    </w:p>
-    <w:p>
-      <w:pPr>
-        <w:ind w:firstLine="360"/>
-        <w:rPr>
-          <w:sz w:val="24"/>
-          <w:lang w:val="pt-BR"/>
-        </w:rPr>
-      </w:pPr>
-      <w:r>
-        <w:rPr>
-          <w:sz w:val="24"/>
-          <w:lang w:val="pt-BR"/>
-        </w:rPr>
-        <w:lastRenderedPageBreak/>
         <w:t>Formiga</w:t>
       </w:r>
     </w:p>
@@ -11407,7 +11513,7 @@
 </file>
 
 <file path=customXml/itemProps1.xml><?xml version="1.0" encoding="utf-8"?>
-<ds:datastoreItem xmlns:ds="http://schemas.openxmlformats.org/officeDocument/2006/customXml" ds:itemID="{6698FF11-FB25-A642-B2E4-0018A6FA28E8}">
+<ds:datastoreItem xmlns:ds="http://schemas.openxmlformats.org/officeDocument/2006/customXml" ds:itemID="{E6E89E88-8C52-F14E-8BAE-1C0AF1530EDB}">
   <ds:schemaRefs>
     <ds:schemaRef ds:uri="http://schemas.openxmlformats.org/officeDocument/2006/bibliography"/>
   </ds:schemaRefs>

</xml_diff>

<commit_message>
Add HUD, changed some writing about game history on GDD Document and Added Trabalho Modelo Academico
</commit_message>
<xml_diff>
--- a/_GDD/Vermicompostagem_Game_Design_Document.docx
+++ b/_GDD/Vermicompostagem_Game_Design_Document.docx
@@ -93,7 +93,7 @@
           <w:sz w:val="56"/>
           <w:lang w:val="pt-BR"/>
         </w:rPr>
-        <w:t>LILI</w:t>
+        <w:t>NONDA</w:t>
       </w:r>
     </w:p>
     <w:p>
@@ -1422,8 +1422,17 @@
           <w:sz w:val="24"/>
           <w:lang w:val="pt-BR"/>
         </w:rPr>
-        <w:t>A história da minhoca Lili</w:t>
-      </w:r>
+        <w:t xml:space="preserve">A história da minhoca </w:t>
+      </w:r>
+      <w:proofErr w:type="spellStart"/>
+      <w:r>
+        <w:rPr>
+          <w:sz w:val="24"/>
+          <w:lang w:val="pt-BR"/>
+        </w:rPr>
+        <w:t>Nonda</w:t>
+      </w:r>
+      <w:proofErr w:type="spellEnd"/>
       <w:r>
         <w:rPr>
           <w:sz w:val="24"/>
@@ -1464,7 +1473,7 @@
           <w:sz w:val="24"/>
           <w:lang w:val="pt-BR"/>
         </w:rPr>
-        <w:t>Lili</w:t>
+        <w:t>Nonda</w:t>
       </w:r>
       <w:r>
         <w:rPr>
@@ -1501,13 +1510,15 @@
         </w:rPr>
         <w:t xml:space="preserve">. Carmen sempre abastece a caixa de </w:t>
       </w:r>
-      <w:r>
-        <w:rPr>
-          <w:sz w:val="24"/>
-          <w:lang w:val="pt-BR"/>
-        </w:rPr>
-        <w:t>Lili</w:t>
-      </w:r>
+      <w:proofErr w:type="spellStart"/>
+      <w:r>
+        <w:rPr>
+          <w:sz w:val="24"/>
+          <w:lang w:val="pt-BR"/>
+        </w:rPr>
+        <w:t>Nonda</w:t>
+      </w:r>
+      <w:proofErr w:type="spellEnd"/>
       <w:r>
         <w:rPr>
           <w:sz w:val="24"/>
@@ -1548,7 +1559,23 @@
           <w:sz w:val="24"/>
           <w:lang w:val="pt-BR"/>
         </w:rPr>
-        <w:t>Os inimigos que aparecem na caixa de Lili querem</w:t>
+        <w:t xml:space="preserve">Os inimigos que aparecem na caixa de </w:t>
+      </w:r>
+      <w:proofErr w:type="spellStart"/>
+      <w:r>
+        <w:rPr>
+          <w:sz w:val="24"/>
+          <w:lang w:val="pt-BR"/>
+        </w:rPr>
+        <w:t>Nonda</w:t>
+      </w:r>
+      <w:proofErr w:type="spellEnd"/>
+      <w:r>
+        <w:rPr>
+          <w:sz w:val="24"/>
+          <w:lang w:val="pt-BR"/>
+        </w:rPr>
+        <w:t xml:space="preserve"> querem</w:t>
       </w:r>
       <w:r>
         <w:rPr>
@@ -1571,13 +1598,15 @@
         </w:rPr>
         <w:t xml:space="preserve">destruir toda casa. O inimigo mais perigoso é a formiga, que pode fazer ninho dentro da caixa e trazer maiores consequências para a vida de </w:t>
       </w:r>
-      <w:r>
-        <w:rPr>
-          <w:sz w:val="24"/>
-          <w:lang w:val="pt-BR"/>
-        </w:rPr>
-        <w:t>Lili</w:t>
-      </w:r>
+      <w:proofErr w:type="spellStart"/>
+      <w:r>
+        <w:rPr>
+          <w:sz w:val="24"/>
+          <w:lang w:val="pt-BR"/>
+        </w:rPr>
+        <w:t>Nonda</w:t>
+      </w:r>
+      <w:proofErr w:type="spellEnd"/>
       <w:r>
         <w:rPr>
           <w:sz w:val="24"/>
@@ -1592,13 +1621,15 @@
         </w:rPr>
         <w:t xml:space="preserve">. O passarinho, com a rapidez de bicar, consegue roubar as melhores comidas, deixando </w:t>
       </w:r>
-      <w:r>
-        <w:rPr>
-          <w:sz w:val="24"/>
-          <w:lang w:val="pt-BR"/>
-        </w:rPr>
-        <w:t>Lili</w:t>
-      </w:r>
+      <w:proofErr w:type="spellStart"/>
+      <w:r>
+        <w:rPr>
+          <w:sz w:val="24"/>
+          <w:lang w:val="pt-BR"/>
+        </w:rPr>
+        <w:t>Nonda</w:t>
+      </w:r>
+      <w:proofErr w:type="spellEnd"/>
       <w:r>
         <w:rPr>
           <w:sz w:val="24"/>
@@ -1626,13 +1657,15 @@
         </w:rPr>
         <w:t xml:space="preserve">Um certo dia, a minhoca </w:t>
       </w:r>
-      <w:r>
-        <w:rPr>
-          <w:sz w:val="24"/>
-          <w:lang w:val="pt-BR"/>
-        </w:rPr>
-        <w:t>Lili</w:t>
-      </w:r>
+      <w:proofErr w:type="spellStart"/>
+      <w:r>
+        <w:rPr>
+          <w:sz w:val="24"/>
+          <w:lang w:val="pt-BR"/>
+        </w:rPr>
+        <w:t>Nonda</w:t>
+      </w:r>
+      <w:proofErr w:type="spellEnd"/>
       <w:r>
         <w:rPr>
           <w:sz w:val="24"/>
@@ -1659,21 +1692,122 @@
           <w:sz w:val="24"/>
           <w:lang w:val="pt-BR"/>
         </w:rPr>
-        <w:t xml:space="preserve"> orgânicos responsável pela fertilização do solo. Ela sabe exatamente quem vai </w:t>
-      </w:r>
-      <w:r>
-        <w:rPr>
-          <w:sz w:val="24"/>
-          <w:lang w:val="pt-BR"/>
-        </w:rPr>
-        <w:t xml:space="preserve">e </w:t>
-      </w:r>
-      <w:r>
-        <w:rPr>
-          <w:sz w:val="24"/>
-          <w:lang w:val="pt-BR"/>
-        </w:rPr>
-        <w:t>em qual horário</w:t>
+        <w:t xml:space="preserve"> orgânicos responsável pela fertilização do solo. </w:t>
+      </w:r>
+      <w:r>
+        <w:rPr>
+          <w:sz w:val="24"/>
+          <w:lang w:val="pt-BR"/>
+        </w:rPr>
+        <w:t xml:space="preserve">Como </w:t>
+      </w:r>
+      <w:proofErr w:type="spellStart"/>
+      <w:r>
+        <w:rPr>
+          <w:sz w:val="24"/>
+          <w:lang w:val="pt-BR"/>
+        </w:rPr>
+        <w:t>Nonda</w:t>
+      </w:r>
+      <w:proofErr w:type="spellEnd"/>
+      <w:r>
+        <w:rPr>
+          <w:sz w:val="24"/>
+          <w:lang w:val="pt-BR"/>
+        </w:rPr>
+        <w:t xml:space="preserve"> sabe exatamente </w:t>
+      </w:r>
+      <w:r>
+        <w:rPr>
+          <w:sz w:val="24"/>
+          <w:lang w:val="pt-BR"/>
+        </w:rPr>
+        <w:t>a hora que cada inimigo aparece no seu território,</w:t>
+      </w:r>
+      <w:r>
+        <w:rPr>
+          <w:sz w:val="24"/>
+          <w:lang w:val="pt-BR"/>
+        </w:rPr>
+        <w:t xml:space="preserve"> </w:t>
+      </w:r>
+      <w:r>
+        <w:rPr>
+          <w:sz w:val="24"/>
+          <w:lang w:val="pt-BR"/>
+        </w:rPr>
+        <w:t xml:space="preserve">planejou vencê-los </w:t>
+      </w:r>
+      <w:r>
+        <w:rPr>
+          <w:sz w:val="24"/>
+          <w:lang w:val="pt-BR"/>
+        </w:rPr>
+        <w:t>por etapas, de acordo com a forca de cada um.</w:t>
+      </w:r>
+      <w:r>
+        <w:rPr>
+          <w:sz w:val="24"/>
+          <w:lang w:val="pt-BR"/>
+        </w:rPr>
+        <w:t xml:space="preserve"> </w:t>
+      </w:r>
+    </w:p>
+    <w:p>
+      <w:pPr>
+        <w:pStyle w:val="ListParagraph"/>
+        <w:tabs>
+          <w:tab w:val="left" w:pos="7672"/>
+        </w:tabs>
+        <w:ind w:left="0" w:firstLine="360"/>
+        <w:rPr>
+          <w:sz w:val="24"/>
+          <w:lang w:val="pt-BR"/>
+        </w:rPr>
+      </w:pPr>
+      <w:r>
+        <w:rPr>
+          <w:sz w:val="24"/>
+          <w:lang w:val="pt-BR"/>
+        </w:rPr>
+        <w:t xml:space="preserve">Primeiramente, </w:t>
+      </w:r>
+      <w:proofErr w:type="spellStart"/>
+      <w:r>
+        <w:rPr>
+          <w:sz w:val="24"/>
+          <w:lang w:val="pt-BR"/>
+        </w:rPr>
+        <w:t>Nonda</w:t>
+      </w:r>
+      <w:proofErr w:type="spellEnd"/>
+      <w:r>
+        <w:rPr>
+          <w:sz w:val="24"/>
+          <w:lang w:val="pt-BR"/>
+        </w:rPr>
+        <w:t xml:space="preserve"> </w:t>
+      </w:r>
+      <w:r>
+        <w:rPr>
+          <w:sz w:val="24"/>
+          <w:lang w:val="pt-BR"/>
+        </w:rPr>
+        <w:t xml:space="preserve">precisa ter </w:t>
+      </w:r>
+      <w:r>
+        <w:rPr>
+          <w:sz w:val="24"/>
+          <w:lang w:val="pt-BR"/>
+        </w:rPr>
+        <w:t>certeza do que pode de comer e o que não pode</w:t>
+      </w:r>
+      <w:r>
+        <w:rPr>
+          <w:sz w:val="24"/>
+          <w:lang w:val="pt-BR"/>
+        </w:rPr>
+        <w:t>, para que deixe os inimigos com menos comida possível</w:t>
       </w:r>
       <w:r>
         <w:rPr>
@@ -1687,21 +1821,272 @@
           <w:sz w:val="24"/>
           <w:lang w:val="pt-BR"/>
         </w:rPr>
+        <w:t xml:space="preserve"> Ela aprendeu que a forca dela vem dos lixos orgânicos que Carmen sempre joga, </w:t>
+      </w:r>
+      <w:r>
+        <w:rPr>
+          <w:sz w:val="24"/>
+          <w:lang w:val="pt-BR"/>
+        </w:rPr>
+        <w:t>tais como casca de banana, borra</w:t>
+      </w:r>
+      <w:r>
+        <w:rPr>
+          <w:sz w:val="24"/>
+          <w:lang w:val="pt-BR"/>
+        </w:rPr>
+        <w:t>s de café</w:t>
+      </w:r>
+      <w:r>
+        <w:rPr>
+          <w:sz w:val="24"/>
+          <w:lang w:val="pt-BR"/>
+        </w:rPr>
+        <w:t>, alface e outros vegetais</w:t>
+      </w:r>
+      <w:r>
+        <w:rPr>
+          <w:sz w:val="24"/>
+          <w:lang w:val="pt-BR"/>
+        </w:rPr>
+        <w:t>.</w:t>
+      </w:r>
+      <w:r>
+        <w:rPr>
+          <w:sz w:val="24"/>
+          <w:lang w:val="pt-BR"/>
+        </w:rPr>
+        <w:t xml:space="preserve"> Mas ela</w:t>
+      </w:r>
+      <w:r>
+        <w:rPr>
+          <w:sz w:val="24"/>
+          <w:lang w:val="pt-BR"/>
+        </w:rPr>
+        <w:t xml:space="preserve"> também</w:t>
+      </w:r>
+      <w:r>
+        <w:rPr>
+          <w:sz w:val="24"/>
+          <w:lang w:val="pt-BR"/>
+        </w:rPr>
+        <w:t xml:space="preserve"> sabe que </w:t>
+      </w:r>
+      <w:r>
+        <w:rPr>
+          <w:sz w:val="24"/>
+          <w:lang w:val="pt-BR"/>
+        </w:rPr>
+        <w:t>às vezes Carmen joga</w:t>
+      </w:r>
+      <w:r>
+        <w:rPr>
+          <w:sz w:val="24"/>
+          <w:lang w:val="pt-BR"/>
+        </w:rPr>
+        <w:t xml:space="preserve"> sem querer algumas bombas á</w:t>
+      </w:r>
+      <w:r>
+        <w:rPr>
+          <w:sz w:val="24"/>
+          <w:lang w:val="pt-BR"/>
+        </w:rPr>
+        <w:t>cidas (cascas de laranja e limã</w:t>
+      </w:r>
+      <w:r>
+        <w:rPr>
+          <w:sz w:val="24"/>
+          <w:lang w:val="pt-BR"/>
+        </w:rPr>
+        <w:t xml:space="preserve">o. </w:t>
+      </w:r>
+      <w:proofErr w:type="spellStart"/>
+      <w:r>
+        <w:rPr>
+          <w:sz w:val="24"/>
+          <w:lang w:val="pt-BR"/>
+        </w:rPr>
+        <w:t>Nonda</w:t>
+      </w:r>
+      <w:proofErr w:type="spellEnd"/>
+      <w:r>
+        <w:rPr>
+          <w:sz w:val="24"/>
+          <w:lang w:val="pt-BR"/>
+        </w:rPr>
+        <w:t xml:space="preserve"> pode usar essas bombas a seu favor. </w:t>
+      </w:r>
+    </w:p>
+    <w:p>
+      <w:pPr>
+        <w:pStyle w:val="ListParagraph"/>
+        <w:tabs>
+          <w:tab w:val="left" w:pos="7672"/>
+        </w:tabs>
+        <w:ind w:left="0" w:firstLine="360"/>
+        <w:rPr>
+          <w:sz w:val="24"/>
+          <w:lang w:val="pt-BR"/>
+        </w:rPr>
+      </w:pPr>
+      <w:r>
+        <w:rPr>
+          <w:sz w:val="24"/>
+          <w:lang w:val="pt-BR"/>
+        </w:rPr>
+        <w:t xml:space="preserve">Seu primeiro inimigo é da mesma espécie, um anelídeo. O sanguessuga </w:t>
+      </w:r>
+      <w:r>
+        <w:rPr>
+          <w:sz w:val="24"/>
+          <w:lang w:val="pt-BR"/>
+        </w:rPr>
+        <w:t>tenta</w:t>
+      </w:r>
+      <w:r>
+        <w:rPr>
+          <w:sz w:val="24"/>
+          <w:lang w:val="pt-BR"/>
+        </w:rPr>
+        <w:t xml:space="preserve"> de tudo para roubar o sangue da pobre </w:t>
+      </w:r>
+      <w:proofErr w:type="spellStart"/>
+      <w:r>
+        <w:rPr>
+          <w:sz w:val="24"/>
+          <w:lang w:val="pt-BR"/>
+        </w:rPr>
+        <w:t>Nonda</w:t>
+      </w:r>
+      <w:proofErr w:type="spellEnd"/>
+      <w:r>
+        <w:rPr>
+          <w:sz w:val="24"/>
+          <w:lang w:val="pt-BR"/>
+        </w:rPr>
+        <w:t xml:space="preserve"> e deixa-la anêmica. </w:t>
+      </w:r>
+      <w:r>
+        <w:rPr>
+          <w:sz w:val="24"/>
+          <w:lang w:val="pt-BR"/>
+        </w:rPr>
+        <w:t xml:space="preserve">É nessa hora que Carmen aparece jogando alguns materiais orgânicos, inclusive as bombas ácidas. Com sorte, </w:t>
+      </w:r>
+      <w:proofErr w:type="spellStart"/>
+      <w:r>
+        <w:rPr>
+          <w:sz w:val="24"/>
+          <w:lang w:val="pt-BR"/>
+        </w:rPr>
+        <w:t>Nonda</w:t>
+      </w:r>
+      <w:proofErr w:type="spellEnd"/>
+      <w:r>
+        <w:rPr>
+          <w:sz w:val="24"/>
+          <w:lang w:val="pt-BR"/>
+        </w:rPr>
+        <w:t xml:space="preserve"> precisou apenas de algumas dessas bombas para combater o sanguessuga que a importunava. Fazendo o que ela mais sabe, que é proteger a caixa onde vive, conseguiu despistar esse velho inimigo.</w:t>
+      </w:r>
+      <w:r>
+        <w:rPr>
+          <w:sz w:val="24"/>
+          <w:lang w:val="pt-BR"/>
+        </w:rPr>
         <w:t xml:space="preserve"> </w:t>
       </w:r>
-      <w:r>
-        <w:rPr>
-          <w:sz w:val="24"/>
-          <w:lang w:val="pt-BR"/>
-        </w:rPr>
-        <w:t>Lili</w:t>
-      </w:r>
-      <w:r>
-        <w:rPr>
-          <w:sz w:val="24"/>
-          <w:lang w:val="pt-BR"/>
-        </w:rPr>
-        <w:t xml:space="preserve"> planejou vencer eles por etapas, de acordo com a forca de cada um.</w:t>
+      <w:proofErr w:type="spellStart"/>
+      <w:r>
+        <w:rPr>
+          <w:sz w:val="24"/>
+          <w:lang w:val="pt-BR"/>
+        </w:rPr>
+        <w:t>Nonda</w:t>
+      </w:r>
+      <w:proofErr w:type="spellEnd"/>
+      <w:r>
+        <w:rPr>
+          <w:sz w:val="24"/>
+          <w:lang w:val="pt-BR"/>
+        </w:rPr>
+        <w:t xml:space="preserve"> precisou apenas </w:t>
+      </w:r>
+      <w:r>
+        <w:rPr>
+          <w:sz w:val="24"/>
+          <w:lang w:val="pt-BR"/>
+        </w:rPr>
+        <w:t>500 pontos para vencer esse inimigo.</w:t>
+      </w:r>
+    </w:p>
+    <w:p>
+      <w:pPr>
+        <w:pStyle w:val="ListParagraph"/>
+        <w:tabs>
+          <w:tab w:val="left" w:pos="7672"/>
+        </w:tabs>
+        <w:ind w:left="0" w:firstLine="360"/>
+        <w:rPr>
+          <w:sz w:val="24"/>
+          <w:lang w:val="pt-BR"/>
+        </w:rPr>
+      </w:pPr>
+      <w:r>
+        <w:rPr>
+          <w:sz w:val="24"/>
+          <w:lang w:val="pt-BR"/>
+        </w:rPr>
+        <w:t>Foi então que amanheceu o dia e logo os pássaros começaram a cantar, procurar comida</w:t>
+      </w:r>
+      <w:r>
+        <w:rPr>
+          <w:sz w:val="24"/>
+          <w:lang w:val="pt-BR"/>
+        </w:rPr>
+        <w:t xml:space="preserve"> para se alimentar</w:t>
+      </w:r>
+      <w:r>
+        <w:rPr>
+          <w:sz w:val="24"/>
+          <w:lang w:val="pt-BR"/>
+        </w:rPr>
+        <w:t xml:space="preserve">. É claro que o </w:t>
+      </w:r>
+      <w:r>
+        <w:rPr>
+          <w:sz w:val="24"/>
+          <w:lang w:val="pt-BR"/>
+        </w:rPr>
+        <w:t>pá</w:t>
+      </w:r>
+      <w:r>
+        <w:rPr>
+          <w:sz w:val="24"/>
+          <w:lang w:val="pt-BR"/>
+        </w:rPr>
+        <w:t>ssaro C</w:t>
+      </w:r>
+      <w:r>
+        <w:rPr>
+          <w:sz w:val="24"/>
+          <w:lang w:val="pt-BR"/>
+        </w:rPr>
+        <w:t>oroa-azul</w:t>
+      </w:r>
+      <w:r>
+        <w:rPr>
+          <w:sz w:val="24"/>
+          <w:lang w:val="pt-BR"/>
+        </w:rPr>
+        <w:t>, tratou de ir logo no minhocário tentar apanhar algo para comer, e quem sabe tirar a vida d</w:t>
+      </w:r>
+      <w:r>
+        <w:rPr>
+          <w:sz w:val="24"/>
+          <w:lang w:val="pt-BR"/>
+        </w:rPr>
+        <w:t>e</w:t>
       </w:r>
       <w:r>
         <w:rPr>
@@ -1710,6 +2095,125 @@
         </w:rPr>
         <w:t xml:space="preserve"> </w:t>
       </w:r>
+      <w:proofErr w:type="spellStart"/>
+      <w:r>
+        <w:rPr>
+          <w:sz w:val="24"/>
+          <w:lang w:val="pt-BR"/>
+        </w:rPr>
+        <w:t>Nonda</w:t>
+      </w:r>
+      <w:proofErr w:type="spellEnd"/>
+      <w:r>
+        <w:rPr>
+          <w:sz w:val="24"/>
+          <w:lang w:val="pt-BR"/>
+        </w:rPr>
+        <w:t xml:space="preserve">, inclusive foi ali que conseguiu eliminar muitas outras minhocas que tentaram defender a casa que a Carmen tinha preparado </w:t>
+      </w:r>
+      <w:r>
+        <w:rPr>
+          <w:sz w:val="24"/>
+          <w:lang w:val="pt-BR"/>
+        </w:rPr>
+        <w:lastRenderedPageBreak/>
+        <w:t xml:space="preserve">com carinho. </w:t>
+      </w:r>
+      <w:r>
+        <w:rPr>
+          <w:sz w:val="24"/>
+          <w:lang w:val="pt-BR"/>
+        </w:rPr>
+        <w:t xml:space="preserve">Mas era o dia de sorte </w:t>
+      </w:r>
+      <w:r>
+        <w:rPr>
+          <w:sz w:val="24"/>
+          <w:lang w:val="pt-BR"/>
+        </w:rPr>
+        <w:t xml:space="preserve">de </w:t>
+      </w:r>
+      <w:proofErr w:type="spellStart"/>
+      <w:r>
+        <w:rPr>
+          <w:sz w:val="24"/>
+          <w:lang w:val="pt-BR"/>
+        </w:rPr>
+        <w:t>Nonda</w:t>
+      </w:r>
+      <w:proofErr w:type="spellEnd"/>
+      <w:r>
+        <w:rPr>
+          <w:sz w:val="24"/>
+          <w:lang w:val="pt-BR"/>
+        </w:rPr>
+        <w:t xml:space="preserve">. Ela acordou mais cedo e conseguiu comer todos alimentos no topo da caixa que Carmen tinha jogado. O </w:t>
+      </w:r>
+      <w:r>
+        <w:rPr>
+          <w:sz w:val="24"/>
+          <w:lang w:val="pt-BR"/>
+        </w:rPr>
+        <w:t xml:space="preserve">Coroa-azul </w:t>
+      </w:r>
+      <w:r>
+        <w:rPr>
+          <w:sz w:val="24"/>
+          <w:lang w:val="pt-BR"/>
+        </w:rPr>
+        <w:t>chegou e com seu bico tentou alcançar a minhoca e</w:t>
+      </w:r>
+      <w:r>
+        <w:rPr>
+          <w:sz w:val="24"/>
+          <w:lang w:val="pt-BR"/>
+        </w:rPr>
+        <w:t xml:space="preserve"> suas comidas. Q</w:t>
+      </w:r>
+      <w:r>
+        <w:rPr>
+          <w:sz w:val="24"/>
+          <w:lang w:val="pt-BR"/>
+        </w:rPr>
+        <w:t xml:space="preserve">uase conseguiu, mas ela estava atenta com todos movimentos desse pássaro malvado. Vitória para </w:t>
+      </w:r>
+      <w:proofErr w:type="spellStart"/>
+      <w:r>
+        <w:rPr>
+          <w:sz w:val="24"/>
+          <w:lang w:val="pt-BR"/>
+        </w:rPr>
+        <w:t>Nonda</w:t>
+      </w:r>
+      <w:proofErr w:type="spellEnd"/>
+      <w:r>
+        <w:rPr>
+          <w:sz w:val="24"/>
+          <w:lang w:val="pt-BR"/>
+        </w:rPr>
+        <w:t>, que usou de rapidez e c</w:t>
+      </w:r>
+      <w:r>
+        <w:rPr>
+          <w:sz w:val="24"/>
+          <w:lang w:val="pt-BR"/>
+        </w:rPr>
+        <w:t>onseguiu passar o resto da manh</w:t>
+      </w:r>
+      <w:r>
+        <w:rPr>
+          <w:sz w:val="24"/>
+          <w:lang w:val="pt-BR"/>
+        </w:rPr>
+        <w:t>ã</w:t>
+      </w:r>
+      <w:r>
+        <w:rPr>
+          <w:sz w:val="24"/>
+          <w:lang w:val="pt-BR"/>
+        </w:rPr>
+        <w:t xml:space="preserve"> com uma somatória de 2000 pontos.</w:t>
+      </w:r>
     </w:p>
     <w:p>
       <w:pPr>
@@ -1728,134 +2232,354 @@
           <w:sz w:val="24"/>
           <w:lang w:val="pt-BR"/>
         </w:rPr>
-        <w:t xml:space="preserve">Primeiramente, </w:t>
-      </w:r>
-      <w:r>
-        <w:rPr>
-          <w:sz w:val="24"/>
-          <w:lang w:val="pt-BR"/>
-        </w:rPr>
-        <w:t>Lili</w:t>
-      </w:r>
-      <w:r>
-        <w:rPr>
+        <w:t xml:space="preserve">O último e algoz inimigo é um reinado de formigas. Às vezes vai só uma, as vezes aparece o formigueiro para destruir a pequena casa de </w:t>
+      </w:r>
+      <w:proofErr w:type="spellStart"/>
+      <w:r>
+        <w:rPr>
+          <w:sz w:val="24"/>
+          <w:lang w:val="pt-BR"/>
+        </w:rPr>
+        <w:t>Nonda</w:t>
+      </w:r>
+      <w:proofErr w:type="spellEnd"/>
+      <w:r>
+        <w:rPr>
+          <w:sz w:val="24"/>
+          <w:lang w:val="pt-BR"/>
+        </w:rPr>
+        <w:t xml:space="preserve">. Novamente a sorte estava do lado de </w:t>
+      </w:r>
+      <w:proofErr w:type="spellStart"/>
+      <w:r>
+        <w:rPr>
+          <w:sz w:val="24"/>
+          <w:lang w:val="pt-BR"/>
+        </w:rPr>
+        <w:t>Nonda</w:t>
+      </w:r>
+      <w:proofErr w:type="spellEnd"/>
+      <w:r>
+        <w:rPr>
+          <w:sz w:val="24"/>
+          <w:lang w:val="pt-BR"/>
+        </w:rPr>
+        <w:t xml:space="preserve">, pois apenas algumas formigas apareceram. </w:t>
+      </w:r>
+      <w:r>
+        <w:rPr>
+          <w:sz w:val="24"/>
+          <w:lang w:val="pt-BR"/>
+        </w:rPr>
+        <w:t xml:space="preserve">As formigas tinham a intenção de tomar posse uma vez por todas, e começaram invadindo a caixa, comendo a comida </w:t>
+      </w:r>
+      <w:r>
+        <w:rPr>
+          <w:sz w:val="24"/>
+          <w:lang w:val="pt-BR"/>
+        </w:rPr>
+        <w:t xml:space="preserve">de </w:t>
+      </w:r>
+      <w:proofErr w:type="spellStart"/>
+      <w:r>
+        <w:rPr>
+          <w:sz w:val="24"/>
+          <w:lang w:val="pt-BR"/>
+        </w:rPr>
+        <w:t>Nonda</w:t>
+      </w:r>
+      <w:proofErr w:type="spellEnd"/>
+      <w:r>
+        <w:rPr>
+          <w:sz w:val="24"/>
+          <w:lang w:val="pt-BR"/>
+        </w:rPr>
+        <w:t xml:space="preserve">. Foi então que </w:t>
+      </w:r>
+      <w:proofErr w:type="spellStart"/>
+      <w:r>
+        <w:rPr>
+          <w:sz w:val="24"/>
+          <w:lang w:val="pt-BR"/>
+        </w:rPr>
+        <w:t>Nonda</w:t>
+      </w:r>
+      <w:proofErr w:type="spellEnd"/>
+      <w:r>
+        <w:rPr>
+          <w:sz w:val="24"/>
+          <w:lang w:val="pt-BR"/>
+        </w:rPr>
+        <w:t xml:space="preserve"> começou a jogar carvão moído no caminho, fazendo com que as formigas ficassem desnorteadas. Com a ajuda de bomba </w:t>
+      </w:r>
+      <w:r>
+        <w:rPr>
+          <w:sz w:val="24"/>
+          <w:lang w:val="pt-BR"/>
+        </w:rPr>
+        <w:t>á</w:t>
+      </w:r>
+      <w:r>
+        <w:rPr>
+          <w:sz w:val="24"/>
+          <w:lang w:val="pt-BR"/>
+        </w:rPr>
+        <w:t xml:space="preserve">cidas, </w:t>
+      </w:r>
+      <w:proofErr w:type="spellStart"/>
+      <w:r>
+        <w:rPr>
+          <w:sz w:val="24"/>
+          <w:lang w:val="pt-BR"/>
+        </w:rPr>
+        <w:t>Nonda</w:t>
+      </w:r>
+      <w:proofErr w:type="spellEnd"/>
+      <w:r>
+        <w:rPr>
+          <w:sz w:val="24"/>
+          <w:lang w:val="pt-BR"/>
+        </w:rPr>
+        <w:t xml:space="preserve"> venceu o desafio e conseguiu fazer as formigas se afastarem da sua caixa. </w:t>
+      </w:r>
+    </w:p>
+    <w:p>
+      <w:pPr>
+        <w:pStyle w:val="ListParagraph"/>
+        <w:tabs>
+          <w:tab w:val="left" w:pos="7672"/>
+        </w:tabs>
+        <w:ind w:left="0" w:firstLine="360"/>
+        <w:rPr>
+          <w:sz w:val="24"/>
+          <w:lang w:val="pt-BR"/>
+        </w:rPr>
+      </w:pPr>
+      <w:r>
+        <w:rPr>
+          <w:sz w:val="24"/>
+          <w:lang w:val="pt-BR"/>
+        </w:rPr>
+        <w:t xml:space="preserve">A partir desse dia, nenhum inimigo quis rodear a caixa de </w:t>
+      </w:r>
+      <w:proofErr w:type="spellStart"/>
+      <w:r>
+        <w:rPr>
+          <w:sz w:val="24"/>
+          <w:lang w:val="pt-BR"/>
+        </w:rPr>
+        <w:t>Nonda</w:t>
+      </w:r>
+      <w:proofErr w:type="spellEnd"/>
+      <w:r>
+        <w:rPr>
+          <w:sz w:val="24"/>
+          <w:lang w:val="pt-BR"/>
+        </w:rPr>
+        <w:t xml:space="preserve"> para roubar nada. Ela então teve mais tempo para cuidar </w:t>
+      </w:r>
+      <w:r>
+        <w:rPr>
+          <w:sz w:val="24"/>
+          <w:lang w:val="pt-BR"/>
+        </w:rPr>
+        <w:t>da caixa, e consequentemente trazer adubos com mais qualidade.</w:t>
+      </w:r>
+    </w:p>
+    <w:p>
+      <w:pPr>
+        <w:pStyle w:val="ListParagraph"/>
+        <w:tabs>
+          <w:tab w:val="left" w:pos="7672"/>
+        </w:tabs>
+        <w:ind w:left="0" w:firstLine="360"/>
+        <w:rPr>
+          <w:sz w:val="24"/>
+          <w:lang w:val="pt-BR"/>
+        </w:rPr>
+      </w:pPr>
+    </w:p>
+    <w:p>
+      <w:pPr>
+        <w:pStyle w:val="ListParagraph"/>
+        <w:tabs>
+          <w:tab w:val="left" w:pos="7672"/>
+        </w:tabs>
+        <w:ind w:left="0" w:firstLine="360"/>
+        <w:rPr>
+          <w:i/>
+          <w:sz w:val="24"/>
+          <w:lang w:val="pt-BR"/>
+        </w:rPr>
+      </w:pPr>
+      <w:r>
+        <w:rPr>
+          <w:i/>
+          <w:sz w:val="24"/>
+          <w:lang w:val="pt-BR"/>
+        </w:rPr>
+        <w:t xml:space="preserve">As formigas são os piores inimigos pois ela pode morder, roubar a comida e ainda fazer ninho no fundo da caixa </w:t>
+      </w:r>
+      <w:r>
+        <w:rPr>
+          <w:i/>
+          <w:sz w:val="24"/>
+          <w:lang w:val="pt-BR"/>
+        </w:rPr>
+        <w:t xml:space="preserve">de </w:t>
+      </w:r>
+      <w:proofErr w:type="spellStart"/>
+      <w:r>
+        <w:rPr>
+          <w:i/>
+          <w:sz w:val="24"/>
+          <w:lang w:val="pt-BR"/>
+        </w:rPr>
+        <w:t>Nonda</w:t>
+      </w:r>
+      <w:proofErr w:type="spellEnd"/>
+      <w:r>
+        <w:rPr>
+          <w:i/>
+          <w:sz w:val="24"/>
+          <w:lang w:val="pt-BR"/>
+        </w:rPr>
+        <w:t>. Precisa ter certeza de comer</w:t>
+      </w:r>
+      <w:r>
+        <w:rPr>
+          <w:i/>
+          <w:sz w:val="24"/>
+          <w:lang w:val="pt-BR"/>
+        </w:rPr>
+        <w:t xml:space="preserve"> toda comida antes desse inseto. Para vencer as formigas, </w:t>
+      </w:r>
+      <w:proofErr w:type="spellStart"/>
+      <w:r>
+        <w:rPr>
+          <w:i/>
+          <w:sz w:val="24"/>
+          <w:lang w:val="pt-BR"/>
+        </w:rPr>
+        <w:t>Nonda</w:t>
+      </w:r>
+      <w:proofErr w:type="spellEnd"/>
+      <w:r>
+        <w:rPr>
+          <w:i/>
+          <w:sz w:val="24"/>
+          <w:lang w:val="pt-BR"/>
+        </w:rPr>
+        <w:t xml:space="preserve"> precisa jogar carvão moído no caminho da formiga, a fim de impedir a penetração delas na caixa.</w:t>
+      </w:r>
+    </w:p>
+    <w:p>
+      <w:pPr>
+        <w:pStyle w:val="ListParagraph"/>
+        <w:tabs>
+          <w:tab w:val="left" w:pos="7672"/>
+        </w:tabs>
+        <w:ind w:left="0" w:firstLine="360"/>
+        <w:rPr>
+          <w:i/>
+          <w:sz w:val="24"/>
+          <w:lang w:val="pt-BR"/>
+        </w:rPr>
+      </w:pPr>
+      <w:r>
+        <w:rPr>
+          <w:i/>
+          <w:sz w:val="24"/>
+          <w:lang w:val="pt-BR"/>
+        </w:rPr>
+        <w:t xml:space="preserve">O sanguessuga </w:t>
+      </w:r>
+      <w:r>
+        <w:rPr>
+          <w:i/>
+          <w:sz w:val="24"/>
+          <w:lang w:val="pt-BR"/>
+        </w:rPr>
+        <w:t>que estão sempre rodeando a casa</w:t>
+      </w:r>
+      <w:r>
+        <w:rPr>
+          <w:i/>
+          <w:sz w:val="24"/>
+          <w:lang w:val="pt-BR"/>
+        </w:rPr>
+        <w:t xml:space="preserve">, a fim de roubar a vida de </w:t>
+      </w:r>
+      <w:proofErr w:type="spellStart"/>
+      <w:r>
+        <w:rPr>
+          <w:i/>
+          <w:sz w:val="24"/>
+          <w:lang w:val="pt-BR"/>
+        </w:rPr>
+        <w:t>Nonda</w:t>
+      </w:r>
+      <w:proofErr w:type="spellEnd"/>
+      <w:r>
+        <w:rPr>
+          <w:i/>
+          <w:sz w:val="24"/>
+          <w:lang w:val="pt-BR"/>
+        </w:rPr>
+        <w:t xml:space="preserve">. Para vencer, </w:t>
+      </w:r>
+      <w:proofErr w:type="spellStart"/>
+      <w:r>
+        <w:rPr>
+          <w:i/>
+          <w:sz w:val="24"/>
+          <w:lang w:val="pt-BR"/>
+        </w:rPr>
+        <w:t>Nonda</w:t>
+      </w:r>
+      <w:proofErr w:type="spellEnd"/>
+      <w:r>
+        <w:rPr>
+          <w:i/>
+          <w:sz w:val="24"/>
+          <w:lang w:val="pt-BR"/>
+        </w:rPr>
+        <w:t xml:space="preserve"> precisa fugir desses anelídeos e ter certeza que ele vai comer somente a comida ácida.</w:t>
+      </w:r>
+      <w:r>
+        <w:rPr>
+          <w:i/>
+          <w:sz w:val="24"/>
+          <w:lang w:val="pt-BR"/>
+        </w:rPr>
+        <w:t xml:space="preserve"> Não queremos ver </w:t>
+      </w:r>
+      <w:proofErr w:type="spellStart"/>
+      <w:r>
+        <w:rPr>
+          <w:i/>
+          <w:sz w:val="24"/>
+          <w:lang w:val="pt-BR"/>
+        </w:rPr>
+        <w:t>Nonda</w:t>
+      </w:r>
+      <w:proofErr w:type="spellEnd"/>
+      <w:r>
+        <w:rPr>
+          <w:i/>
+          <w:sz w:val="24"/>
+          <w:lang w:val="pt-BR"/>
+        </w:rPr>
+        <w:t xml:space="preserve"> anêmica.</w:t>
+      </w:r>
+      <w:r>
+        <w:rPr>
+          <w:i/>
           <w:sz w:val="24"/>
           <w:lang w:val="pt-BR"/>
         </w:rPr>
         <w:t xml:space="preserve"> </w:t>
       </w:r>
-      <w:r>
-        <w:rPr>
-          <w:sz w:val="24"/>
-          <w:lang w:val="pt-BR"/>
-        </w:rPr>
-        <w:t xml:space="preserve">precisa ter </w:t>
-      </w:r>
-      <w:r>
-        <w:rPr>
-          <w:sz w:val="24"/>
-          <w:lang w:val="pt-BR"/>
-        </w:rPr>
-        <w:t>certeza do que ela pode de comer e o que não pode</w:t>
-      </w:r>
-      <w:r>
-        <w:rPr>
-          <w:sz w:val="24"/>
-          <w:lang w:val="pt-BR"/>
-        </w:rPr>
-        <w:t>, para que deixe os inimigos com menos comida possível</w:t>
-      </w:r>
-      <w:r>
-        <w:rPr>
-          <w:sz w:val="24"/>
-          <w:lang w:val="pt-BR"/>
-        </w:rPr>
-        <w:t>.</w:t>
-      </w:r>
-      <w:r>
-        <w:rPr>
-          <w:sz w:val="24"/>
-          <w:lang w:val="pt-BR"/>
-        </w:rPr>
-        <w:t xml:space="preserve"> Ela aprendeu que a forca dela vem dos lixos orgânicos que Carmen sempre joga, </w:t>
-      </w:r>
-      <w:r>
-        <w:rPr>
-          <w:sz w:val="24"/>
-          <w:lang w:val="pt-BR"/>
-        </w:rPr>
-        <w:t>tais como casca de banana, borra</w:t>
-      </w:r>
-      <w:r>
-        <w:rPr>
-          <w:sz w:val="24"/>
-          <w:lang w:val="pt-BR"/>
-        </w:rPr>
-        <w:t>s de café</w:t>
-      </w:r>
-      <w:r>
-        <w:rPr>
-          <w:sz w:val="24"/>
-          <w:lang w:val="pt-BR"/>
-        </w:rPr>
-        <w:t>, alface e outros vegetais</w:t>
-      </w:r>
-      <w:r>
-        <w:rPr>
-          <w:sz w:val="24"/>
-          <w:lang w:val="pt-BR"/>
-        </w:rPr>
-        <w:t>.</w:t>
-      </w:r>
-      <w:r>
-        <w:rPr>
-          <w:sz w:val="24"/>
-          <w:lang w:val="pt-BR"/>
-        </w:rPr>
-        <w:t xml:space="preserve"> Mas ela</w:t>
-      </w:r>
-      <w:r>
-        <w:rPr>
-          <w:sz w:val="24"/>
-          <w:lang w:val="pt-BR"/>
-        </w:rPr>
-        <w:t xml:space="preserve"> também</w:t>
-      </w:r>
-      <w:r>
-        <w:rPr>
-          <w:sz w:val="24"/>
-          <w:lang w:val="pt-BR"/>
-        </w:rPr>
-        <w:t xml:space="preserve"> sabe que </w:t>
-      </w:r>
-      <w:r>
-        <w:rPr>
-          <w:sz w:val="24"/>
-          <w:lang w:val="pt-BR"/>
-        </w:rPr>
-        <w:t>às vezes Carmen joga</w:t>
-      </w:r>
-      <w:r>
-        <w:rPr>
-          <w:sz w:val="24"/>
-          <w:lang w:val="pt-BR"/>
-        </w:rPr>
-        <w:t xml:space="preserve"> sem querer algumas bombas á</w:t>
-      </w:r>
-      <w:r>
-        <w:rPr>
-          <w:sz w:val="24"/>
-          <w:lang w:val="pt-BR"/>
-        </w:rPr>
-        <w:t>cidas (cascas de laranja e limã</w:t>
-      </w:r>
-      <w:r>
-        <w:rPr>
-          <w:sz w:val="24"/>
-          <w:lang w:val="pt-BR"/>
-        </w:rPr>
-        <w:t xml:space="preserve">o) e Lili pode usar essas bombas a seu favor. </w:t>
-      </w:r>
     </w:p>
     <w:p>
       <w:pPr>
@@ -1865,198 +2589,6 @@
         </w:tabs>
         <w:ind w:left="0" w:firstLine="360"/>
         <w:rPr>
-          <w:sz w:val="24"/>
-          <w:lang w:val="pt-BR"/>
-        </w:rPr>
-      </w:pPr>
-      <w:r>
-        <w:rPr>
-          <w:sz w:val="24"/>
-          <w:lang w:val="pt-BR"/>
-        </w:rPr>
-        <w:t xml:space="preserve">Seu primeiro inimigo é da mesma espécie, um anelídeo. O sanguessuga </w:t>
-      </w:r>
-      <w:r>
-        <w:rPr>
-          <w:sz w:val="24"/>
-          <w:lang w:val="pt-BR"/>
-        </w:rPr>
-        <w:t>tenta</w:t>
-      </w:r>
-      <w:r>
-        <w:rPr>
-          <w:sz w:val="24"/>
-          <w:lang w:val="pt-BR"/>
-        </w:rPr>
-        <w:t xml:space="preserve"> de tudo para roubar o sangue da pobre Lili e deixa-la anêmica. </w:t>
-      </w:r>
-      <w:r>
-        <w:rPr>
-          <w:sz w:val="24"/>
-          <w:lang w:val="pt-BR"/>
-        </w:rPr>
-        <w:t>É nessa hora que Carmen aparece jogando alguns materiais orgânicos, inclusive as bombas ácidas. Com sorte, Lili precisou apenas de algumas dessas bombas para combater o sanguessuga que a importunava. Fazendo o que ela mais sabe, que é proteger a caixa onde vive, conseguiu despistar esse velho inimigo.</w:t>
-      </w:r>
-      <w:r>
-        <w:rPr>
-          <w:sz w:val="24"/>
-          <w:lang w:val="pt-BR"/>
-        </w:rPr>
-        <w:t xml:space="preserve"> Ela precisou apenas </w:t>
-      </w:r>
-      <w:r>
-        <w:rPr>
-          <w:sz w:val="24"/>
-          <w:lang w:val="pt-BR"/>
-        </w:rPr>
-        <w:t>500 pontos para vencer esse inimigo.</w:t>
-      </w:r>
-    </w:p>
-    <w:p>
-      <w:pPr>
-        <w:pStyle w:val="ListParagraph"/>
-        <w:tabs>
-          <w:tab w:val="left" w:pos="7672"/>
-        </w:tabs>
-        <w:ind w:left="0" w:firstLine="360"/>
-        <w:rPr>
-          <w:sz w:val="24"/>
-          <w:lang w:val="pt-BR"/>
-        </w:rPr>
-      </w:pPr>
-      <w:r>
-        <w:rPr>
-          <w:sz w:val="24"/>
-          <w:lang w:val="pt-BR"/>
-        </w:rPr>
-        <w:t>Foi então que amanheceu o dia e logo os pássaros começaram a cantar, procurar comida</w:t>
-      </w:r>
-      <w:r>
-        <w:rPr>
-          <w:sz w:val="24"/>
-          <w:lang w:val="pt-BR"/>
-        </w:rPr>
-        <w:t xml:space="preserve"> para se alimentar</w:t>
-      </w:r>
-      <w:r>
-        <w:rPr>
-          <w:sz w:val="24"/>
-          <w:lang w:val="pt-BR"/>
-        </w:rPr>
-        <w:t xml:space="preserve">. É claro que o bem-te-vi, tratou de ir logo no minhocário tentar apanhar algo para comer, e quem sabe tirar a vida da Lili, inclusive foi ali que conseguiu eliminar muitas outras minhocas que tentaram defender a casa que a Carmen tinha preparado com carinho. </w:t>
-      </w:r>
-      <w:r>
-        <w:rPr>
-          <w:sz w:val="24"/>
-          <w:lang w:val="pt-BR"/>
-        </w:rPr>
-        <w:lastRenderedPageBreak/>
-        <w:t>Mas era o dia de sorte da Lili. Ela acordou mais cedo e conseguiu comer todos alimentos no topo da caixa que Carmen tinha jogado. O bem-te-vi chegou e com seu bico tentou alcançar a minhoca e</w:t>
-      </w:r>
-      <w:r>
-        <w:rPr>
-          <w:sz w:val="24"/>
-          <w:lang w:val="pt-BR"/>
-        </w:rPr>
-        <w:t xml:space="preserve"> suas comidas. Q</w:t>
-      </w:r>
-      <w:r>
-        <w:rPr>
-          <w:sz w:val="24"/>
-          <w:lang w:val="pt-BR"/>
-        </w:rPr>
-        <w:t>uase conseguiu, mas ela estava atenta com todos movimentos desse pássaro malvado. Vitória para Lili, que usou de rapidez e c</w:t>
-      </w:r>
-      <w:r>
-        <w:rPr>
-          <w:sz w:val="24"/>
-          <w:lang w:val="pt-BR"/>
-        </w:rPr>
-        <w:t>onseguiu passar o resto da manha</w:t>
-      </w:r>
-      <w:r>
-        <w:rPr>
-          <w:sz w:val="24"/>
-          <w:lang w:val="pt-BR"/>
-        </w:rPr>
-        <w:t xml:space="preserve"> com uma somatória de 2000 pontos.</w:t>
-      </w:r>
-    </w:p>
-    <w:p>
-      <w:pPr>
-        <w:pStyle w:val="ListParagraph"/>
-        <w:tabs>
-          <w:tab w:val="left" w:pos="7672"/>
-        </w:tabs>
-        <w:ind w:left="0" w:firstLine="360"/>
-        <w:rPr>
-          <w:sz w:val="24"/>
-          <w:lang w:val="pt-BR"/>
-        </w:rPr>
-      </w:pPr>
-      <w:r>
-        <w:rPr>
-          <w:sz w:val="24"/>
-          <w:lang w:val="pt-BR"/>
-        </w:rPr>
-        <w:t xml:space="preserve">O último e algoz inimigo é um reinado de formigas. Às vezes vai só uma, as vezes aparece o formigueiro para destruir a pequena casa de Lili. Novamente a sorte estava do lado de Lili, pois apenas algumas formigas apareceram. </w:t>
-      </w:r>
-      <w:r>
-        <w:rPr>
-          <w:sz w:val="24"/>
-          <w:lang w:val="pt-BR"/>
-        </w:rPr>
-        <w:t xml:space="preserve">As formigas tinham a intenção de tomar posse uma vez por todas, e começaram invadindo a caixa, comendo a comida da Lili. Foi então que Lili começou a jogar carvão moído no caminho, fazendo com que as formigas ficassem desnorteadas. Com a ajuda de bomba acidas, Lili venceu o desafio e conseguiu fazer as formigas se afastarem da sua caixa. </w:t>
-      </w:r>
-    </w:p>
-    <w:p>
-      <w:pPr>
-        <w:pStyle w:val="ListParagraph"/>
-        <w:tabs>
-          <w:tab w:val="left" w:pos="7672"/>
-        </w:tabs>
-        <w:ind w:left="0" w:firstLine="360"/>
-        <w:rPr>
-          <w:sz w:val="24"/>
-          <w:lang w:val="pt-BR"/>
-        </w:rPr>
-      </w:pPr>
-      <w:r>
-        <w:rPr>
-          <w:sz w:val="24"/>
-          <w:lang w:val="pt-BR"/>
-        </w:rPr>
-        <w:t xml:space="preserve">A partir desse dia, nenhum inimigo quis rodear a caixa de Lili para roubar nada. Ela então teve mais tempo para cuidar </w:t>
-      </w:r>
-      <w:r>
-        <w:rPr>
-          <w:sz w:val="24"/>
-          <w:lang w:val="pt-BR"/>
-        </w:rPr>
-        <w:t>da caixa, e consequentemente trazer adubos com mais qualidade.</w:t>
-      </w:r>
-    </w:p>
-    <w:p>
-      <w:pPr>
-        <w:pStyle w:val="ListParagraph"/>
-        <w:tabs>
-          <w:tab w:val="left" w:pos="7672"/>
-        </w:tabs>
-        <w:ind w:left="0" w:firstLine="360"/>
-        <w:rPr>
-          <w:sz w:val="24"/>
-          <w:lang w:val="pt-BR"/>
-        </w:rPr>
-      </w:pPr>
-    </w:p>
-    <w:p>
-      <w:pPr>
-        <w:pStyle w:val="ListParagraph"/>
-        <w:tabs>
-          <w:tab w:val="left" w:pos="7672"/>
-        </w:tabs>
-        <w:ind w:left="0" w:firstLine="360"/>
-        <w:rPr>
           <w:i/>
           <w:sz w:val="24"/>
           <w:lang w:val="pt-BR"/>
@@ -2068,123 +2600,51 @@
           <w:sz w:val="24"/>
           <w:lang w:val="pt-BR"/>
         </w:rPr>
-        <w:t>As formigas são os piores inimigos pois ela pode morder, roubar a comida e ainda fazer ninho no fundo da caixa da Lili. Precisa ter certeza de comer</w:t>
-      </w:r>
+        <w:t xml:space="preserve">Para combater os passarinhos, </w:t>
+      </w:r>
+      <w:proofErr w:type="spellStart"/>
       <w:r>
         <w:rPr>
           <w:i/>
           <w:sz w:val="24"/>
           <w:lang w:val="pt-BR"/>
         </w:rPr>
-        <w:t xml:space="preserve"> toda comida antes desse inseto. Para vencer as formigas, Lili precisa jogar carvão moído no caminho da formiga, a fim de impedir a penetração delas na caixa.</w:t>
-      </w:r>
-    </w:p>
-    <w:p>
-      <w:pPr>
-        <w:pStyle w:val="ListParagraph"/>
-        <w:tabs>
-          <w:tab w:val="left" w:pos="7672"/>
-        </w:tabs>
-        <w:ind w:left="0" w:firstLine="360"/>
+        <w:t>Nonda</w:t>
+      </w:r>
+      <w:proofErr w:type="spellEnd"/>
+      <w:r>
         <w:rPr>
           <w:i/>
           <w:sz w:val="24"/>
           <w:lang w:val="pt-BR"/>
         </w:rPr>
-      </w:pPr>
+        <w:t xml:space="preserve"> precisa apenas comer a comida que estão no topo da caixa antes que o tal se aposse. Só assim, os passarinhos conseguem deixar o território </w:t>
+      </w:r>
       <w:r>
         <w:rPr>
           <w:i/>
           <w:sz w:val="24"/>
           <w:lang w:val="pt-BR"/>
         </w:rPr>
-        <w:t xml:space="preserve">O sanguessuga </w:t>
-      </w:r>
+        <w:t xml:space="preserve">de </w:t>
+      </w:r>
+      <w:proofErr w:type="spellStart"/>
       <w:r>
         <w:rPr>
           <w:i/>
           <w:sz w:val="24"/>
           <w:lang w:val="pt-BR"/>
         </w:rPr>
-        <w:t>que estão sempre rodeando a casa</w:t>
-      </w:r>
+        <w:t>Nonda</w:t>
+      </w:r>
+      <w:proofErr w:type="spellEnd"/>
       <w:r>
         <w:rPr>
           <w:i/>
           <w:sz w:val="24"/>
           <w:lang w:val="pt-BR"/>
         </w:rPr>
-        <w:t xml:space="preserve">, a fim de roubar a vida de </w:t>
-      </w:r>
-      <w:r>
-        <w:rPr>
-          <w:i/>
-          <w:sz w:val="24"/>
-          <w:lang w:val="pt-BR"/>
-        </w:rPr>
-        <w:t>Lili</w:t>
-      </w:r>
-      <w:r>
-        <w:rPr>
-          <w:i/>
-          <w:sz w:val="24"/>
-          <w:lang w:val="pt-BR"/>
-        </w:rPr>
-        <w:t xml:space="preserve">. Para vencer, </w:t>
-      </w:r>
-      <w:r>
-        <w:rPr>
-          <w:i/>
-          <w:sz w:val="24"/>
-          <w:lang w:val="pt-BR"/>
-        </w:rPr>
-        <w:t>Lili</w:t>
-      </w:r>
-      <w:r>
-        <w:rPr>
-          <w:i/>
-          <w:sz w:val="24"/>
-          <w:lang w:val="pt-BR"/>
-        </w:rPr>
-        <w:t xml:space="preserve"> precisa fugir desses anelídeos e ter certeza que ele vai comer somente a comida ácida.</w:t>
-      </w:r>
-      <w:r>
-        <w:rPr>
-          <w:i/>
-          <w:sz w:val="24"/>
-          <w:lang w:val="pt-BR"/>
-        </w:rPr>
-        <w:t xml:space="preserve"> Não queremos ver Lili anêmica.</w:t>
-      </w:r>
-      <w:r>
-        <w:rPr>
-          <w:i/>
-          <w:sz w:val="24"/>
-          <w:lang w:val="pt-BR"/>
-        </w:rPr>
-        <w:t xml:space="preserve"> </w:t>
-      </w:r>
-    </w:p>
-    <w:p>
-      <w:pPr>
-        <w:pStyle w:val="ListParagraph"/>
-        <w:tabs>
-          <w:tab w:val="left" w:pos="7672"/>
-        </w:tabs>
-        <w:ind w:left="0" w:firstLine="360"/>
-        <w:rPr>
-          <w:i/>
-          <w:sz w:val="24"/>
-          <w:lang w:val="pt-BR"/>
-        </w:rPr>
-      </w:pPr>
-      <w:r>
-        <w:rPr>
-          <w:i/>
-          <w:sz w:val="24"/>
-          <w:lang w:val="pt-BR"/>
-        </w:rPr>
-        <w:t>Para combater os passarinhos, Lili precisa apenas comer a comida que estão no topo da caixa antes que o tal se aposse. Só assim, os passarinhos conseguem deixar o território da Lili. Mas ela pode ter certeza que sempre os passarinhos estarão de volta, pois sabe onde fica os melhores nutrientes.</w:t>
+        <w:t>. Mas ela pode ter certeza que sempre os passarinhos estarão de volta, pois sabe onde fica os melhores nutrientes.</w:t>
       </w:r>
       <w:r>
         <w:rPr>
@@ -4262,11 +4722,19 @@
           <w:lang w:val="pt-BR"/>
         </w:rPr>
       </w:pPr>
-      <w:r>
-        <w:rPr>
-          <w:lang w:val="pt-BR"/>
-        </w:rPr>
-        <w:t xml:space="preserve">Lili tem 1 ano de idade, é uma minhoca (anelídeo), tem um tamanho padrão </w:t>
+      <w:proofErr w:type="spellStart"/>
+      <w:r>
+        <w:rPr>
+          <w:lang w:val="pt-BR"/>
+        </w:rPr>
+        <w:t>Nonda</w:t>
+      </w:r>
+      <w:proofErr w:type="spellEnd"/>
+      <w:r>
+        <w:rPr>
+          <w:lang w:val="pt-BR"/>
+        </w:rPr>
+        <w:t xml:space="preserve"> tem 1 ano de idade, é uma minhoca (anelídeo), tem um tamanho padrão </w:t>
       </w:r>
       <w:proofErr w:type="gramStart"/>
       <w:r>
@@ -4322,12 +4790,21 @@
           <w:lang w:val="pt-BR"/>
         </w:rPr>
       </w:pPr>
-      <w:r>
-        <w:rPr>
-          <w:sz w:val="24"/>
-          <w:lang w:val="pt-BR"/>
-        </w:rPr>
-        <w:t xml:space="preserve">Lili sempre sofreu com a invasão dos inimigos dentro da sua casa. Muitas vezes o solo estava quase pronto quando algum inimigo chegava e destruía tudo o que ela tinha umidificado. </w:t>
+      <w:proofErr w:type="spellStart"/>
+      <w:r>
+        <w:rPr>
+          <w:sz w:val="24"/>
+          <w:lang w:val="pt-BR"/>
+        </w:rPr>
+        <w:t>Nonda</w:t>
+      </w:r>
+      <w:proofErr w:type="spellEnd"/>
+      <w:r>
+        <w:rPr>
+          <w:sz w:val="24"/>
+          <w:lang w:val="pt-BR"/>
+        </w:rPr>
+        <w:t xml:space="preserve"> sempre sofreu com a invasão dos inimigos dentro da sua casa. Muitas vezes o solo estava quase pronto quando algum inimigo chegava e destruía tudo o que ela tinha umidificado. </w:t>
       </w:r>
     </w:p>
     <w:p>
@@ -4364,12 +4841,21 @@
           <w:lang w:val="pt-BR"/>
         </w:rPr>
       </w:pPr>
-      <w:r>
-        <w:rPr>
-          <w:sz w:val="24"/>
-          <w:lang w:val="pt-BR"/>
-        </w:rPr>
-        <w:t xml:space="preserve">Lili é calma, trabalhadeira e protetora. </w:t>
+      <w:proofErr w:type="spellStart"/>
+      <w:r>
+        <w:rPr>
+          <w:sz w:val="24"/>
+          <w:lang w:val="pt-BR"/>
+        </w:rPr>
+        <w:t>Nonda</w:t>
+      </w:r>
+      <w:proofErr w:type="spellEnd"/>
+      <w:r>
+        <w:rPr>
+          <w:sz w:val="24"/>
+          <w:lang w:val="pt-BR"/>
+        </w:rPr>
+        <w:t xml:space="preserve"> é calma, trabalhadeira e protetora. </w:t>
       </w:r>
     </w:p>
     <w:p>
@@ -4406,12 +4892,21 @@
           <w:lang w:val="pt-BR"/>
         </w:rPr>
       </w:pPr>
-      <w:r>
-        <w:rPr>
-          <w:sz w:val="24"/>
-          <w:lang w:val="pt-BR"/>
-        </w:rPr>
-        <w:t>Lili não possui poderes especiais.</w:t>
+      <w:proofErr w:type="spellStart"/>
+      <w:r>
+        <w:rPr>
+          <w:sz w:val="24"/>
+          <w:lang w:val="pt-BR"/>
+        </w:rPr>
+        <w:t>Nonda</w:t>
+      </w:r>
+      <w:proofErr w:type="spellEnd"/>
+      <w:r>
+        <w:rPr>
+          <w:sz w:val="24"/>
+          <w:lang w:val="pt-BR"/>
+        </w:rPr>
+        <w:t xml:space="preserve"> não possui poderes especiais.</w:t>
       </w:r>
       <w:r>
         <w:rPr>
@@ -4523,7 +5018,23 @@
           <w:sz w:val="24"/>
           <w:lang w:val="pt-BR"/>
         </w:rPr>
-        <w:t>A Lili pode andar, correr, arremessar bombas ácidas</w:t>
+        <w:t xml:space="preserve">A </w:t>
+      </w:r>
+      <w:proofErr w:type="spellStart"/>
+      <w:r>
+        <w:rPr>
+          <w:sz w:val="24"/>
+          <w:lang w:val="pt-BR"/>
+        </w:rPr>
+        <w:t>Nonda</w:t>
+      </w:r>
+      <w:proofErr w:type="spellEnd"/>
+      <w:r>
+        <w:rPr>
+          <w:sz w:val="24"/>
+          <w:lang w:val="pt-BR"/>
+        </w:rPr>
+        <w:t xml:space="preserve"> pode andar, correr, arremessar bombas ácidas</w:t>
       </w:r>
       <w:r>
         <w:rPr>
@@ -4545,12 +5056,21 @@
           <w:lang w:val="pt-BR"/>
         </w:rPr>
       </w:pPr>
-      <w:r>
-        <w:rPr>
-          <w:sz w:val="24"/>
-          <w:lang w:val="pt-BR"/>
-        </w:rPr>
-        <w:t>Lili defeca para adubar a terra.</w:t>
+      <w:proofErr w:type="spellStart"/>
+      <w:r>
+        <w:rPr>
+          <w:sz w:val="24"/>
+          <w:lang w:val="pt-BR"/>
+        </w:rPr>
+        <w:t>Nonda</w:t>
+      </w:r>
+      <w:proofErr w:type="spellEnd"/>
+      <w:r>
+        <w:rPr>
+          <w:sz w:val="24"/>
+          <w:lang w:val="pt-BR"/>
+        </w:rPr>
+        <w:t xml:space="preserve"> defeca para adubar a terra.</w:t>
       </w:r>
     </w:p>
     <w:p>
@@ -4869,8 +5389,17 @@
           <w:sz w:val="24"/>
           <w:lang w:val="pt-BR"/>
         </w:rPr>
-        <w:t xml:space="preserve"> Lili</w:t>
-      </w:r>
+        <w:t xml:space="preserve"> </w:t>
+      </w:r>
+      <w:proofErr w:type="spellStart"/>
+      <w:r>
+        <w:rPr>
+          <w:sz w:val="24"/>
+          <w:lang w:val="pt-BR"/>
+        </w:rPr>
+        <w:t>Nonda</w:t>
+      </w:r>
+      <w:proofErr w:type="spellEnd"/>
       <w:r>
         <w:rPr>
           <w:sz w:val="24"/>
@@ -5355,7 +5884,46 @@
           <w:sz w:val="24"/>
           <w:lang w:val="pt-BR"/>
         </w:rPr>
-        <w:t>porém em um ambiente só (cativeiro da Lili). A fase é estilo progressão continuada, quer seja ao indicar qual comida a Lili pode comer ou qual inimigo precisa ser derrotado ou fugir dos predadores.</w:t>
+        <w:t xml:space="preserve">porém em um ambiente só (cativeiro </w:t>
+      </w:r>
+      <w:r>
+        <w:rPr>
+          <w:sz w:val="24"/>
+          <w:lang w:val="pt-BR"/>
+        </w:rPr>
+        <w:t xml:space="preserve">de </w:t>
+      </w:r>
+      <w:proofErr w:type="spellStart"/>
+      <w:r>
+        <w:rPr>
+          <w:sz w:val="24"/>
+          <w:lang w:val="pt-BR"/>
+        </w:rPr>
+        <w:t>Nonda</w:t>
+      </w:r>
+      <w:proofErr w:type="spellEnd"/>
+      <w:r>
+        <w:rPr>
+          <w:sz w:val="24"/>
+          <w:lang w:val="pt-BR"/>
+        </w:rPr>
+        <w:t xml:space="preserve">). A fase é estilo progressão continuada, quer seja ao indicar qual comida a </w:t>
+      </w:r>
+      <w:proofErr w:type="spellStart"/>
+      <w:r>
+        <w:rPr>
+          <w:sz w:val="24"/>
+          <w:lang w:val="pt-BR"/>
+        </w:rPr>
+        <w:t>Nonda</w:t>
+      </w:r>
+      <w:proofErr w:type="spellEnd"/>
+      <w:r>
+        <w:rPr>
+          <w:sz w:val="24"/>
+          <w:lang w:val="pt-BR"/>
+        </w:rPr>
+        <w:t xml:space="preserve"> pode comer ou qual inimigo precisa ser derrotado ou fugir dos predadores.</w:t>
       </w:r>
     </w:p>
     <w:p>
@@ -6150,6 +6718,63 @@
         </w:rPr>
         <w:t>Sanguessuga</w:t>
       </w:r>
+      <w:r>
+        <w:rPr>
+          <w:noProof/>
+          <w:sz w:val="24"/>
+        </w:rPr>
+        <w:drawing>
+          <wp:inline distT="0" distB="0" distL="0" distR="0" wp14:anchorId="311309C7" wp14:editId="1E43ACD9">
+            <wp:extent cx="5933440" cy="2397760"/>
+            <wp:effectExtent l="0" t="0" r="10160" b="0"/>
+            <wp:docPr id="4" name="Picture 4" descr="../../../Jogo%20Compostagem/Drawing/vc_enemy_leech_sanguessuga.png"/>
+            <wp:cNvGraphicFramePr>
+              <a:graphicFrameLocks xmlns:a="http://schemas.openxmlformats.org/drawingml/2006/main" noChangeAspect="1"/>
+            </wp:cNvGraphicFramePr>
+            <a:graphic xmlns:a="http://schemas.openxmlformats.org/drawingml/2006/main">
+              <a:graphicData uri="http://schemas.openxmlformats.org/drawingml/2006/picture">
+                <pic:pic xmlns:pic="http://schemas.openxmlformats.org/drawingml/2006/picture">
+                  <pic:nvPicPr>
+                    <pic:cNvPr id="0" name="Picture 1" descr="../../../Jogo%20Compostagem/Drawing/vc_enemy_leech_sanguessuga.png"/>
+                    <pic:cNvPicPr>
+                      <a:picLocks noChangeAspect="1" noChangeArrowheads="1"/>
+                    </pic:cNvPicPr>
+                  </pic:nvPicPr>
+                  <pic:blipFill rotWithShape="1">
+                    <a:blip r:embed="rId14">
+                      <a:extLst>
+                        <a:ext uri="{28A0092B-C50C-407E-A947-70E740481C1C}">
+                          <a14:useLocalDpi xmlns:a14="http://schemas.microsoft.com/office/drawing/2010/main" val="0"/>
+                        </a:ext>
+                      </a:extLst>
+                    </a:blip>
+                    <a:srcRect t="35165"/>
+                    <a:stretch/>
+                  </pic:blipFill>
+                  <pic:spPr bwMode="auto">
+                    <a:xfrm>
+                      <a:off x="0" y="0"/>
+                      <a:ext cx="5933440" cy="2397760"/>
+                    </a:xfrm>
+                    <a:prstGeom prst="rect">
+                      <a:avLst/>
+                    </a:prstGeom>
+                    <a:noFill/>
+                    <a:ln>
+                      <a:noFill/>
+                    </a:ln>
+                    <a:extLst>
+                      <a:ext uri="{53640926-AAD7-44D8-BBD7-CCE9431645EC}">
+                        <a14:shadowObscured xmlns:a14="http://schemas.microsoft.com/office/drawing/2010/main"/>
+                      </a:ext>
+                    </a:extLst>
+                  </pic:spPr>
+                </pic:pic>
+              </a:graphicData>
+            </a:graphic>
+          </wp:inline>
+        </w:drawing>
+      </w:r>
     </w:p>
     <w:p>
       <w:pPr>
@@ -6196,7 +6821,6 @@
           <w:lang w:val="pt-BR"/>
         </w:rPr>
       </w:pPr>
-      <w:bookmarkStart w:id="7" w:name="_GoBack"/>
       <w:r>
         <w:rPr>
           <w:noProof/>
@@ -6220,7 +6844,7 @@
                     </pic:cNvPicPr>
                   </pic:nvPicPr>
                   <pic:blipFill rotWithShape="1">
-                    <a:blip r:embed="rId14">
+                    <a:blip r:embed="rId15">
                       <a:extLst>
                         <a:ext uri="{28A0092B-C50C-407E-A947-70E740481C1C}">
                           <a14:useLocalDpi xmlns:a14="http://schemas.microsoft.com/office/drawing/2010/main" val="0"/>
@@ -6254,7 +6878,6 @@
           </wp:inline>
         </w:drawing>
       </w:r>
-      <w:bookmarkEnd w:id="7"/>
     </w:p>
     <w:p>
       <w:pPr>
@@ -6273,6 +6896,7 @@
           <w:sz w:val="24"/>
           <w:lang w:val="pt-BR"/>
         </w:rPr>
+        <w:lastRenderedPageBreak/>
         <w:t>Formiga</w:t>
       </w:r>
       <w:r>
@@ -6305,7 +6929,7 @@
                     </pic:cNvPicPr>
                   </pic:nvPicPr>
                   <pic:blipFill rotWithShape="1">
-                    <a:blip r:embed="rId15">
+                    <a:blip r:embed="rId16">
                       <a:extLst>
                         <a:ext uri="{28A0092B-C50C-407E-A947-70E740481C1C}">
                           <a14:useLocalDpi xmlns:a14="http://schemas.microsoft.com/office/drawing/2010/main" val="0"/>
@@ -6384,88 +7008,1197 @@
           <w:sz w:val="24"/>
           <w:lang w:val="pt-BR"/>
         </w:rPr>
+        <w:t>Todos inimigos vão aparecer no mesmo ambiente. Nas fase</w:t>
+      </w:r>
+      <w:r>
+        <w:rPr>
+          <w:sz w:val="24"/>
+          <w:lang w:val="pt-BR"/>
+        </w:rPr>
+        <w:t>s</w:t>
+      </w:r>
+      <w:r>
+        <w:rPr>
+          <w:sz w:val="24"/>
+          <w:lang w:val="pt-BR"/>
+        </w:rPr>
+        <w:t xml:space="preserve"> em que o pássaro aparece, ele ficará na parte de cima da tela.</w:t>
+      </w:r>
+    </w:p>
+    <w:p>
+      <w:pPr>
+        <w:pStyle w:val="ListParagraph"/>
+        <w:tabs>
+          <w:tab w:val="left" w:pos="7672"/>
+        </w:tabs>
+        <w:ind w:left="0" w:firstLine="360"/>
+        <w:rPr>
+          <w:b/>
+          <w:sz w:val="24"/>
+          <w:lang w:val="en-CA"/>
+        </w:rPr>
+      </w:pPr>
+      <w:r>
+        <w:rPr>
+          <w:b/>
+          <w:sz w:val="24"/>
+          <w:lang w:val="pt-BR"/>
+        </w:rPr>
+        <w:t>O</w:t>
+      </w:r>
+      <w:r>
+        <w:rPr>
+          <w:b/>
+          <w:sz w:val="24"/>
+          <w:lang w:val="pt-BR"/>
+        </w:rPr>
+        <w:t xml:space="preserve"> personagem </w:t>
+      </w:r>
+      <w:proofErr w:type="spellStart"/>
+      <w:r>
+        <w:rPr>
+          <w:b/>
+          <w:sz w:val="24"/>
+          <w:lang w:val="pt-BR"/>
+        </w:rPr>
+        <w:t>Nonda</w:t>
+      </w:r>
+      <w:proofErr w:type="spellEnd"/>
+      <w:r>
+        <w:rPr>
+          <w:b/>
+          <w:sz w:val="24"/>
+          <w:lang w:val="pt-BR"/>
+        </w:rPr>
+        <w:t xml:space="preserve"> consegue superar</w:t>
+      </w:r>
+    </w:p>
+    <w:p>
+      <w:pPr>
+        <w:pStyle w:val="ListParagraph"/>
+        <w:tabs>
+          <w:tab w:val="left" w:pos="7672"/>
+        </w:tabs>
+        <w:ind w:left="0" w:firstLine="360"/>
+        <w:rPr>
+          <w:sz w:val="24"/>
+          <w:lang w:val="pt-BR"/>
+        </w:rPr>
+      </w:pPr>
+      <w:r>
+        <w:rPr>
+          <w:sz w:val="24"/>
+          <w:lang w:val="en-CA"/>
+        </w:rPr>
+        <w:t>- o p</w:t>
+      </w:r>
+      <w:proofErr w:type="spellStart"/>
+      <w:r>
+        <w:rPr>
+          <w:sz w:val="24"/>
+          <w:lang w:val="pt-BR"/>
+        </w:rPr>
+        <w:t>ássaro</w:t>
+      </w:r>
+      <w:proofErr w:type="spellEnd"/>
+      <w:r>
+        <w:rPr>
+          <w:sz w:val="24"/>
+          <w:lang w:val="pt-BR"/>
+        </w:rPr>
+        <w:t xml:space="preserve"> comendo todo alimento antes </w:t>
+      </w:r>
+      <w:r>
+        <w:rPr>
+          <w:sz w:val="24"/>
+          <w:lang w:val="pt-BR"/>
+        </w:rPr>
+        <w:t>deles</w:t>
+      </w:r>
+      <w:r>
+        <w:rPr>
+          <w:sz w:val="24"/>
+          <w:lang w:val="pt-BR"/>
+        </w:rPr>
+        <w:t>, principalmente</w:t>
+      </w:r>
+      <w:r>
+        <w:rPr>
+          <w:sz w:val="24"/>
+          <w:lang w:val="en-CA"/>
+        </w:rPr>
+        <w:t xml:space="preserve"> </w:t>
+      </w:r>
+      <w:proofErr w:type="spellStart"/>
+      <w:r>
+        <w:rPr>
+          <w:sz w:val="24"/>
+          <w:lang w:val="en-CA"/>
+        </w:rPr>
+        <w:t>os</w:t>
+      </w:r>
+      <w:proofErr w:type="spellEnd"/>
+      <w:r>
+        <w:rPr>
+          <w:sz w:val="24"/>
+          <w:lang w:val="en-CA"/>
+        </w:rPr>
+        <w:t xml:space="preserve"> </w:t>
+      </w:r>
+      <w:proofErr w:type="spellStart"/>
+      <w:r>
+        <w:rPr>
+          <w:sz w:val="24"/>
+          <w:lang w:val="en-CA"/>
+        </w:rPr>
+        <w:t>alimentos</w:t>
+      </w:r>
+      <w:proofErr w:type="spellEnd"/>
+      <w:r>
+        <w:rPr>
+          <w:sz w:val="24"/>
+          <w:lang w:val="en-CA"/>
+        </w:rPr>
+        <w:t xml:space="preserve"> </w:t>
+      </w:r>
+      <w:proofErr w:type="spellStart"/>
+      <w:r>
+        <w:rPr>
+          <w:sz w:val="24"/>
+          <w:lang w:val="en-CA"/>
+        </w:rPr>
+        <w:t>que</w:t>
+      </w:r>
+      <w:proofErr w:type="spellEnd"/>
+      <w:r>
+        <w:rPr>
+          <w:sz w:val="24"/>
+          <w:lang w:val="en-CA"/>
+        </w:rPr>
+        <w:t xml:space="preserve"> </w:t>
+      </w:r>
+      <w:proofErr w:type="spellStart"/>
+      <w:r>
+        <w:rPr>
+          <w:sz w:val="24"/>
+          <w:lang w:val="en-CA"/>
+        </w:rPr>
+        <w:t>aparecerem</w:t>
+      </w:r>
+      <w:proofErr w:type="spellEnd"/>
+      <w:r>
+        <w:rPr>
+          <w:sz w:val="24"/>
+          <w:lang w:val="en-CA"/>
+        </w:rPr>
+        <w:t xml:space="preserve"> </w:t>
+      </w:r>
+      <w:r>
+        <w:rPr>
+          <w:sz w:val="24"/>
+          <w:lang w:val="pt-BR"/>
+        </w:rPr>
+        <w:t xml:space="preserve">no topo da tela. </w:t>
+      </w:r>
+    </w:p>
+    <w:p>
+      <w:pPr>
+        <w:pStyle w:val="ListParagraph"/>
+        <w:tabs>
+          <w:tab w:val="left" w:pos="7672"/>
+        </w:tabs>
+        <w:ind w:left="0" w:firstLine="360"/>
+        <w:rPr>
+          <w:sz w:val="24"/>
+          <w:lang w:val="en-CA"/>
+        </w:rPr>
+      </w:pPr>
+      <w:r>
+        <w:rPr>
+          <w:sz w:val="24"/>
+          <w:lang w:val="en-CA"/>
+        </w:rPr>
+        <w:t xml:space="preserve">- o </w:t>
+      </w:r>
+      <w:proofErr w:type="spellStart"/>
+      <w:r>
+        <w:rPr>
+          <w:sz w:val="24"/>
+          <w:lang w:val="en-CA"/>
+        </w:rPr>
+        <w:t>sanguessuga</w:t>
+      </w:r>
+      <w:proofErr w:type="spellEnd"/>
+      <w:r>
+        <w:rPr>
+          <w:sz w:val="24"/>
+          <w:lang w:val="en-CA"/>
+        </w:rPr>
+        <w:t xml:space="preserve"> </w:t>
+      </w:r>
+      <w:proofErr w:type="spellStart"/>
+      <w:r>
+        <w:rPr>
+          <w:sz w:val="24"/>
+          <w:lang w:val="en-CA"/>
+        </w:rPr>
+        <w:t>arremessando</w:t>
+      </w:r>
+      <w:proofErr w:type="spellEnd"/>
+      <w:r>
+        <w:rPr>
+          <w:sz w:val="24"/>
+          <w:lang w:val="en-CA"/>
+        </w:rPr>
+        <w:t xml:space="preserve"> </w:t>
+      </w:r>
+      <w:proofErr w:type="spellStart"/>
+      <w:r>
+        <w:rPr>
+          <w:sz w:val="24"/>
+          <w:lang w:val="en-CA"/>
+        </w:rPr>
+        <w:t>Bomba</w:t>
+      </w:r>
+      <w:proofErr w:type="spellEnd"/>
+      <w:r>
+        <w:rPr>
+          <w:sz w:val="24"/>
+          <w:lang w:val="en-CA"/>
+        </w:rPr>
+        <w:t xml:space="preserve"> </w:t>
+      </w:r>
+      <w:proofErr w:type="spellStart"/>
+      <w:r>
+        <w:rPr>
+          <w:sz w:val="24"/>
+          <w:lang w:val="en-CA"/>
+        </w:rPr>
+        <w:t>ácida</w:t>
+      </w:r>
+      <w:proofErr w:type="spellEnd"/>
+      <w:r>
+        <w:rPr>
+          <w:sz w:val="24"/>
+          <w:lang w:val="en-CA"/>
+        </w:rPr>
+        <w:t xml:space="preserve"> contra </w:t>
+      </w:r>
+      <w:proofErr w:type="spellStart"/>
+      <w:r>
+        <w:rPr>
+          <w:sz w:val="24"/>
+          <w:lang w:val="en-CA"/>
+        </w:rPr>
+        <w:t>ele</w:t>
+      </w:r>
+      <w:proofErr w:type="spellEnd"/>
+      <w:r>
+        <w:rPr>
+          <w:sz w:val="24"/>
+          <w:lang w:val="en-CA"/>
+        </w:rPr>
+        <w:t xml:space="preserve">. Comer </w:t>
+      </w:r>
+      <w:proofErr w:type="spellStart"/>
+      <w:r>
+        <w:rPr>
+          <w:sz w:val="24"/>
+          <w:lang w:val="en-CA"/>
+        </w:rPr>
+        <w:t>comidas</w:t>
+      </w:r>
+      <w:proofErr w:type="spellEnd"/>
+      <w:r>
+        <w:rPr>
+          <w:sz w:val="24"/>
+          <w:lang w:val="en-CA"/>
+        </w:rPr>
+        <w:t xml:space="preserve"> </w:t>
+      </w:r>
+      <w:proofErr w:type="spellStart"/>
+      <w:r>
+        <w:rPr>
+          <w:sz w:val="24"/>
+          <w:lang w:val="en-CA"/>
+        </w:rPr>
+        <w:t>que</w:t>
+      </w:r>
+      <w:proofErr w:type="spellEnd"/>
+      <w:r>
+        <w:rPr>
+          <w:sz w:val="24"/>
+          <w:lang w:val="en-CA"/>
+        </w:rPr>
+        <w:t xml:space="preserve"> </w:t>
+      </w:r>
+      <w:proofErr w:type="spellStart"/>
+      <w:r>
+        <w:rPr>
+          <w:sz w:val="24"/>
+          <w:lang w:val="en-CA"/>
+        </w:rPr>
+        <w:t>restauram</w:t>
+      </w:r>
+      <w:proofErr w:type="spellEnd"/>
+      <w:r>
+        <w:rPr>
+          <w:sz w:val="24"/>
+          <w:lang w:val="en-CA"/>
+        </w:rPr>
+        <w:t xml:space="preserve"> a </w:t>
+      </w:r>
+      <w:proofErr w:type="spellStart"/>
+      <w:r>
+        <w:rPr>
+          <w:sz w:val="24"/>
+          <w:lang w:val="en-CA"/>
+        </w:rPr>
+        <w:t>vida</w:t>
+      </w:r>
+      <w:proofErr w:type="spellEnd"/>
+      <w:r>
+        <w:rPr>
+          <w:sz w:val="24"/>
+          <w:lang w:val="en-CA"/>
+        </w:rPr>
+        <w:t xml:space="preserve"> do </w:t>
+      </w:r>
+      <w:r>
+        <w:rPr>
+          <w:sz w:val="24"/>
+          <w:lang w:val="pt-BR"/>
+        </w:rPr>
+        <w:t>sanguessuga</w:t>
+      </w:r>
+      <w:r>
+        <w:rPr>
+          <w:sz w:val="24"/>
+          <w:lang w:val="en-CA"/>
+        </w:rPr>
+        <w:t xml:space="preserve"> </w:t>
+      </w:r>
+      <w:proofErr w:type="spellStart"/>
+      <w:r>
+        <w:rPr>
+          <w:sz w:val="24"/>
+          <w:lang w:val="en-CA"/>
+        </w:rPr>
+        <w:t>também</w:t>
+      </w:r>
+      <w:proofErr w:type="spellEnd"/>
+      <w:r>
+        <w:rPr>
+          <w:sz w:val="24"/>
+          <w:lang w:val="en-CA"/>
+        </w:rPr>
+        <w:t xml:space="preserve"> </w:t>
+      </w:r>
+      <w:proofErr w:type="spellStart"/>
+      <w:r>
+        <w:rPr>
+          <w:sz w:val="24"/>
+          <w:lang w:val="en-CA"/>
+        </w:rPr>
+        <w:t>ajuda</w:t>
+      </w:r>
+      <w:proofErr w:type="spellEnd"/>
+      <w:r>
+        <w:rPr>
+          <w:sz w:val="24"/>
+          <w:lang w:val="en-CA"/>
+        </w:rPr>
+        <w:t xml:space="preserve"> a </w:t>
+      </w:r>
+      <w:proofErr w:type="spellStart"/>
+      <w:r>
+        <w:rPr>
+          <w:sz w:val="24"/>
+          <w:lang w:val="en-CA"/>
+        </w:rPr>
+        <w:t>derrotá</w:t>
+      </w:r>
+      <w:proofErr w:type="spellEnd"/>
+      <w:r>
+        <w:rPr>
+          <w:sz w:val="24"/>
+          <w:lang w:val="en-CA"/>
+        </w:rPr>
+        <w:t>-lo.</w:t>
+      </w:r>
+    </w:p>
+    <w:p>
+      <w:pPr>
+        <w:pStyle w:val="ListParagraph"/>
+        <w:tabs>
+          <w:tab w:val="left" w:pos="7672"/>
+        </w:tabs>
+        <w:ind w:left="0" w:firstLine="360"/>
+        <w:rPr>
+          <w:sz w:val="24"/>
+          <w:lang w:val="en-CA"/>
+        </w:rPr>
+      </w:pPr>
+      <w:r>
+        <w:rPr>
+          <w:sz w:val="24"/>
+          <w:lang w:val="en-CA"/>
+        </w:rPr>
+        <w:t xml:space="preserve">- a </w:t>
+      </w:r>
+      <w:proofErr w:type="spellStart"/>
+      <w:r>
+        <w:rPr>
+          <w:sz w:val="24"/>
+          <w:lang w:val="en-CA"/>
+        </w:rPr>
+        <w:t>formiga</w:t>
+      </w:r>
+      <w:proofErr w:type="spellEnd"/>
+      <w:r>
+        <w:rPr>
+          <w:sz w:val="24"/>
+          <w:lang w:val="en-CA"/>
+        </w:rPr>
+        <w:t xml:space="preserve"> </w:t>
+      </w:r>
+      <w:proofErr w:type="spellStart"/>
+      <w:r>
+        <w:rPr>
+          <w:sz w:val="24"/>
+          <w:lang w:val="en-CA"/>
+        </w:rPr>
+        <w:t>bloqueando</w:t>
+      </w:r>
+      <w:proofErr w:type="spellEnd"/>
+      <w:r>
+        <w:rPr>
+          <w:sz w:val="24"/>
+          <w:lang w:val="en-CA"/>
+        </w:rPr>
+        <w:t xml:space="preserve"> o </w:t>
+      </w:r>
+      <w:proofErr w:type="spellStart"/>
+      <w:r>
+        <w:rPr>
+          <w:sz w:val="24"/>
+          <w:lang w:val="en-CA"/>
+        </w:rPr>
+        <w:t>caminho</w:t>
+      </w:r>
+      <w:proofErr w:type="spellEnd"/>
+      <w:r>
+        <w:rPr>
+          <w:sz w:val="24"/>
+          <w:lang w:val="en-CA"/>
+        </w:rPr>
+        <w:t xml:space="preserve"> com </w:t>
+      </w:r>
+      <w:proofErr w:type="spellStart"/>
+      <w:r>
+        <w:rPr>
+          <w:sz w:val="24"/>
+          <w:lang w:val="en-CA"/>
+        </w:rPr>
+        <w:t>carvão</w:t>
+      </w:r>
+      <w:proofErr w:type="spellEnd"/>
+      <w:r>
+        <w:rPr>
+          <w:sz w:val="24"/>
+          <w:lang w:val="en-CA"/>
+        </w:rPr>
+        <w:t xml:space="preserve"> </w:t>
+      </w:r>
+      <w:proofErr w:type="spellStart"/>
+      <w:r>
+        <w:rPr>
+          <w:sz w:val="24"/>
+          <w:lang w:val="en-CA"/>
+        </w:rPr>
+        <w:t>moído</w:t>
+      </w:r>
+      <w:proofErr w:type="spellEnd"/>
+      <w:r>
+        <w:rPr>
+          <w:sz w:val="24"/>
+          <w:lang w:val="en-CA"/>
+        </w:rPr>
+        <w:t xml:space="preserve"> e, </w:t>
+      </w:r>
+      <w:proofErr w:type="spellStart"/>
+      <w:r>
+        <w:rPr>
+          <w:sz w:val="24"/>
+          <w:lang w:val="en-CA"/>
+        </w:rPr>
+        <w:t>ou</w:t>
+      </w:r>
+      <w:proofErr w:type="spellEnd"/>
+      <w:r>
+        <w:rPr>
+          <w:sz w:val="24"/>
+          <w:lang w:val="en-CA"/>
+        </w:rPr>
+        <w:t xml:space="preserve"> </w:t>
+      </w:r>
+      <w:proofErr w:type="spellStart"/>
+      <w:r>
+        <w:rPr>
+          <w:sz w:val="24"/>
+          <w:lang w:val="en-CA"/>
+        </w:rPr>
+        <w:t>jogando</w:t>
+      </w:r>
+      <w:proofErr w:type="spellEnd"/>
+      <w:r>
+        <w:rPr>
+          <w:sz w:val="24"/>
+          <w:lang w:val="en-CA"/>
+        </w:rPr>
+        <w:t xml:space="preserve"> </w:t>
+      </w:r>
+      <w:proofErr w:type="spellStart"/>
+      <w:r>
+        <w:rPr>
+          <w:sz w:val="24"/>
+          <w:lang w:val="en-CA"/>
+        </w:rPr>
+        <w:t>bomba</w:t>
+      </w:r>
+      <w:proofErr w:type="spellEnd"/>
+      <w:r>
+        <w:rPr>
+          <w:sz w:val="24"/>
+          <w:lang w:val="en-CA"/>
+        </w:rPr>
+        <w:t xml:space="preserve"> </w:t>
+      </w:r>
+      <w:proofErr w:type="spellStart"/>
+      <w:r>
+        <w:rPr>
+          <w:sz w:val="24"/>
+          <w:lang w:val="en-CA"/>
+        </w:rPr>
+        <w:t>ácida</w:t>
+      </w:r>
+      <w:proofErr w:type="spellEnd"/>
+      <w:r>
+        <w:rPr>
+          <w:sz w:val="24"/>
+          <w:lang w:val="en-CA"/>
+        </w:rPr>
+        <w:t xml:space="preserve"> para </w:t>
+      </w:r>
+      <w:proofErr w:type="spellStart"/>
+      <w:r>
+        <w:rPr>
+          <w:sz w:val="24"/>
+          <w:lang w:val="en-CA"/>
+        </w:rPr>
+        <w:t>eliminá</w:t>
+      </w:r>
+      <w:proofErr w:type="spellEnd"/>
+      <w:r>
+        <w:rPr>
+          <w:sz w:val="24"/>
+          <w:lang w:val="en-CA"/>
+        </w:rPr>
+        <w:t>-los.</w:t>
+      </w:r>
+    </w:p>
+    <w:p>
+      <w:pPr>
+        <w:pStyle w:val="ListParagraph"/>
+        <w:tabs>
+          <w:tab w:val="left" w:pos="7672"/>
+        </w:tabs>
+        <w:ind w:left="0" w:firstLine="360"/>
+        <w:rPr>
+          <w:sz w:val="24"/>
+          <w:lang w:val="pt-BR"/>
+        </w:rPr>
+      </w:pPr>
+    </w:p>
+    <w:p>
+      <w:pPr>
+        <w:pStyle w:val="ListParagraph"/>
+        <w:tabs>
+          <w:tab w:val="left" w:pos="7672"/>
+        </w:tabs>
+        <w:ind w:left="0" w:firstLine="360"/>
+        <w:rPr>
+          <w:b/>
+          <w:sz w:val="24"/>
+          <w:lang w:val="pt-BR"/>
+        </w:rPr>
+      </w:pPr>
+      <w:r>
+        <w:rPr>
+          <w:b/>
+          <w:sz w:val="24"/>
+          <w:lang w:val="pt-BR"/>
+        </w:rPr>
+        <w:t>Recompensa por cada inimigo</w:t>
+      </w:r>
+    </w:p>
+    <w:p>
+      <w:pPr>
+        <w:pStyle w:val="ListParagraph"/>
+        <w:tabs>
+          <w:tab w:val="left" w:pos="7672"/>
+        </w:tabs>
+        <w:ind w:left="0" w:firstLine="360"/>
+        <w:rPr>
+          <w:sz w:val="24"/>
+          <w:lang w:val="en-CA"/>
+        </w:rPr>
+      </w:pPr>
+      <w:r>
+        <w:rPr>
+          <w:sz w:val="24"/>
+          <w:lang w:val="pt-BR"/>
+        </w:rPr>
+        <w:t>Sanguessuga</w:t>
+      </w:r>
+    </w:p>
+    <w:p>
+      <w:pPr>
+        <w:pStyle w:val="ListParagraph"/>
+        <w:tabs>
+          <w:tab w:val="left" w:pos="7672"/>
+        </w:tabs>
+        <w:ind w:left="0" w:firstLine="360"/>
+        <w:rPr>
+          <w:sz w:val="24"/>
+          <w:lang w:val="pt-BR"/>
+        </w:rPr>
+      </w:pPr>
+      <w:r>
+        <w:rPr>
+          <w:sz w:val="24"/>
+          <w:lang w:val="en-CA"/>
+        </w:rPr>
+        <w:t xml:space="preserve">- </w:t>
+      </w:r>
+      <w:r>
+        <w:rPr>
+          <w:sz w:val="24"/>
+          <w:lang w:val="en-CA"/>
+        </w:rPr>
+        <w:t xml:space="preserve">150 </w:t>
+      </w:r>
+      <w:proofErr w:type="spellStart"/>
+      <w:r>
+        <w:rPr>
+          <w:sz w:val="24"/>
+          <w:lang w:val="en-CA"/>
+        </w:rPr>
+        <w:t>pontos</w:t>
+      </w:r>
+      <w:proofErr w:type="spellEnd"/>
+      <w:r>
+        <w:rPr>
+          <w:sz w:val="24"/>
+          <w:lang w:val="en-CA"/>
+        </w:rPr>
+        <w:t xml:space="preserve"> extra + </w:t>
+      </w:r>
+      <w:proofErr w:type="spellStart"/>
+      <w:r>
+        <w:rPr>
+          <w:sz w:val="24"/>
+          <w:lang w:val="en-CA"/>
+        </w:rPr>
+        <w:t>desbloqueio</w:t>
+      </w:r>
+      <w:proofErr w:type="spellEnd"/>
+      <w:r>
+        <w:rPr>
+          <w:sz w:val="24"/>
+          <w:lang w:val="en-CA"/>
+        </w:rPr>
+        <w:t xml:space="preserve"> de novo item (</w:t>
+      </w:r>
+      <w:proofErr w:type="spellStart"/>
+      <w:r>
+        <w:rPr>
+          <w:sz w:val="24"/>
+          <w:lang w:val="en-CA"/>
+        </w:rPr>
+        <w:t>Bomba</w:t>
+      </w:r>
+      <w:proofErr w:type="spellEnd"/>
+      <w:r>
+        <w:rPr>
+          <w:sz w:val="24"/>
+          <w:lang w:val="en-CA"/>
+        </w:rPr>
+        <w:t xml:space="preserve"> </w:t>
+      </w:r>
+      <w:r>
+        <w:rPr>
+          <w:sz w:val="24"/>
+          <w:lang w:val="pt-BR"/>
+        </w:rPr>
+        <w:t>Ácida)</w:t>
+      </w:r>
+    </w:p>
+    <w:p>
+      <w:pPr>
+        <w:pStyle w:val="ListParagraph"/>
+        <w:tabs>
+          <w:tab w:val="left" w:pos="7672"/>
+        </w:tabs>
+        <w:ind w:left="0" w:firstLine="360"/>
+        <w:rPr>
+          <w:sz w:val="24"/>
+          <w:lang w:val="en-CA"/>
+        </w:rPr>
+      </w:pPr>
+      <w:proofErr w:type="spellStart"/>
+      <w:r>
+        <w:rPr>
+          <w:sz w:val="24"/>
+          <w:lang w:val="en-CA"/>
+        </w:rPr>
+        <w:t>Pássaro</w:t>
+      </w:r>
+      <w:proofErr w:type="spellEnd"/>
+    </w:p>
+    <w:p>
+      <w:pPr>
+        <w:pStyle w:val="ListParagraph"/>
+        <w:tabs>
+          <w:tab w:val="left" w:pos="7672"/>
+        </w:tabs>
+        <w:ind w:left="0" w:firstLine="360"/>
+        <w:rPr>
+          <w:sz w:val="24"/>
+          <w:lang w:val="en-CA"/>
+        </w:rPr>
+      </w:pPr>
+      <w:r>
+        <w:rPr>
+          <w:sz w:val="24"/>
+          <w:lang w:val="en-CA"/>
+        </w:rPr>
+        <w:t xml:space="preserve">- 300 </w:t>
+      </w:r>
+      <w:proofErr w:type="spellStart"/>
+      <w:r>
+        <w:rPr>
+          <w:sz w:val="24"/>
+          <w:lang w:val="en-CA"/>
+        </w:rPr>
+        <w:t>pontos</w:t>
+      </w:r>
+      <w:proofErr w:type="spellEnd"/>
+      <w:r>
+        <w:rPr>
+          <w:sz w:val="24"/>
+          <w:lang w:val="en-CA"/>
+        </w:rPr>
+        <w:t xml:space="preserve"> extra + </w:t>
+      </w:r>
+      <w:proofErr w:type="spellStart"/>
+      <w:r>
+        <w:rPr>
+          <w:sz w:val="24"/>
+          <w:lang w:val="en-CA"/>
+        </w:rPr>
+        <w:t>desbloqueio</w:t>
+      </w:r>
+      <w:proofErr w:type="spellEnd"/>
+      <w:r>
+        <w:rPr>
+          <w:sz w:val="24"/>
+          <w:lang w:val="en-CA"/>
+        </w:rPr>
+        <w:t xml:space="preserve"> de novo item (comida)</w:t>
+      </w:r>
+    </w:p>
+    <w:p>
+      <w:pPr>
+        <w:pStyle w:val="ListParagraph"/>
+        <w:tabs>
+          <w:tab w:val="left" w:pos="7672"/>
+        </w:tabs>
+        <w:ind w:left="0" w:firstLine="360"/>
+        <w:rPr>
+          <w:sz w:val="24"/>
+          <w:lang w:val="en-CA"/>
+        </w:rPr>
+      </w:pPr>
+      <w:proofErr w:type="spellStart"/>
+      <w:r>
+        <w:rPr>
+          <w:sz w:val="24"/>
+          <w:lang w:val="en-CA"/>
+        </w:rPr>
+        <w:t>Formiga</w:t>
+      </w:r>
+      <w:proofErr w:type="spellEnd"/>
+    </w:p>
+    <w:p>
+      <w:pPr>
+        <w:pStyle w:val="ListParagraph"/>
+        <w:tabs>
+          <w:tab w:val="left" w:pos="7672"/>
+        </w:tabs>
+        <w:ind w:left="0" w:firstLine="360"/>
+        <w:rPr>
+          <w:sz w:val="24"/>
+          <w:lang w:val="en-CA"/>
+        </w:rPr>
+      </w:pPr>
+      <w:r>
+        <w:rPr>
+          <w:sz w:val="24"/>
+          <w:lang w:val="en-CA"/>
+        </w:rPr>
+        <w:t xml:space="preserve">- 400 </w:t>
+      </w:r>
+      <w:proofErr w:type="spellStart"/>
+      <w:r>
+        <w:rPr>
+          <w:sz w:val="24"/>
+          <w:lang w:val="en-CA"/>
+        </w:rPr>
+        <w:t>pontos</w:t>
+      </w:r>
+      <w:proofErr w:type="spellEnd"/>
+      <w:r>
+        <w:rPr>
+          <w:sz w:val="24"/>
+          <w:lang w:val="en-CA"/>
+        </w:rPr>
+        <w:t xml:space="preserve"> extra + </w:t>
+      </w:r>
+      <w:proofErr w:type="spellStart"/>
+      <w:r>
+        <w:rPr>
+          <w:sz w:val="24"/>
+          <w:lang w:val="en-CA"/>
+        </w:rPr>
+        <w:t>desbloqueio</w:t>
+      </w:r>
+      <w:proofErr w:type="spellEnd"/>
+      <w:r>
+        <w:rPr>
+          <w:sz w:val="24"/>
+          <w:lang w:val="en-CA"/>
+        </w:rPr>
+        <w:t xml:space="preserve"> de novo item (</w:t>
+      </w:r>
+      <w:proofErr w:type="spellStart"/>
+      <w:r>
+        <w:rPr>
+          <w:sz w:val="24"/>
+          <w:lang w:val="en-CA"/>
+        </w:rPr>
+        <w:t>Bomba</w:t>
+      </w:r>
+      <w:proofErr w:type="spellEnd"/>
+      <w:r>
+        <w:rPr>
+          <w:sz w:val="24"/>
+          <w:lang w:val="en-CA"/>
+        </w:rPr>
+        <w:t xml:space="preserve"> </w:t>
+      </w:r>
+      <w:proofErr w:type="spellStart"/>
+      <w:r>
+        <w:rPr>
+          <w:sz w:val="24"/>
+          <w:lang w:val="en-CA"/>
+        </w:rPr>
+        <w:t>Ácida</w:t>
+      </w:r>
+      <w:proofErr w:type="spellEnd"/>
+      <w:r>
+        <w:rPr>
+          <w:sz w:val="24"/>
+          <w:lang w:val="en-CA"/>
+        </w:rPr>
+        <w:t xml:space="preserve"> e </w:t>
+      </w:r>
+      <w:proofErr w:type="spellStart"/>
+      <w:r>
+        <w:rPr>
+          <w:sz w:val="24"/>
+          <w:lang w:val="en-CA"/>
+        </w:rPr>
+        <w:t>Carvão</w:t>
+      </w:r>
+      <w:proofErr w:type="spellEnd"/>
+      <w:r>
+        <w:rPr>
+          <w:sz w:val="24"/>
+          <w:lang w:val="en-CA"/>
+        </w:rPr>
+        <w:t xml:space="preserve"> </w:t>
+      </w:r>
+      <w:proofErr w:type="spellStart"/>
+      <w:r>
+        <w:rPr>
+          <w:sz w:val="24"/>
+          <w:lang w:val="en-CA"/>
+        </w:rPr>
+        <w:t>Moído</w:t>
+      </w:r>
+      <w:proofErr w:type="spellEnd"/>
+      <w:r>
+        <w:rPr>
+          <w:sz w:val="24"/>
+          <w:lang w:val="en-CA"/>
+        </w:rPr>
+        <w:t>)</w:t>
+      </w:r>
+    </w:p>
+    <w:p>
+      <w:pPr>
+        <w:pStyle w:val="ListParagraph"/>
+        <w:tabs>
+          <w:tab w:val="left" w:pos="7672"/>
+        </w:tabs>
+        <w:ind w:left="0" w:firstLine="360"/>
+        <w:rPr>
+          <w:sz w:val="24"/>
+          <w:lang w:val="en-CA"/>
+        </w:rPr>
+      </w:pPr>
+    </w:p>
+    <w:p>
+      <w:pPr>
+        <w:pStyle w:val="ListParagraph"/>
+        <w:tabs>
+          <w:tab w:val="left" w:pos="7672"/>
+        </w:tabs>
+        <w:ind w:left="0" w:firstLine="360"/>
+        <w:rPr>
+          <w:b/>
+          <w:sz w:val="24"/>
+          <w:lang w:val="pt-BR"/>
+        </w:rPr>
+      </w:pPr>
+      <w:r>
+        <w:rPr>
+          <w:b/>
+          <w:sz w:val="24"/>
+          <w:lang w:val="pt-BR"/>
+        </w:rPr>
+        <w:t>Comportamento e H</w:t>
+      </w:r>
+      <w:r>
+        <w:rPr>
+          <w:b/>
+          <w:sz w:val="24"/>
+          <w:lang w:val="pt-BR"/>
+        </w:rPr>
+        <w:t>abilidades</w:t>
+      </w:r>
+    </w:p>
+    <w:p>
+      <w:pPr>
+        <w:ind w:firstLine="360"/>
+        <w:rPr>
+          <w:sz w:val="24"/>
+          <w:lang w:val="pt-BR"/>
+        </w:rPr>
+      </w:pPr>
+      <w:r>
+        <w:rPr>
+          <w:sz w:val="24"/>
+          <w:lang w:val="pt-BR"/>
+        </w:rPr>
+        <w:t>Sanguessuga</w:t>
+      </w:r>
+    </w:p>
+    <w:p>
+      <w:pPr>
+        <w:ind w:firstLine="360"/>
+        <w:rPr>
+          <w:sz w:val="24"/>
+          <w:lang w:val="pt-BR"/>
+        </w:rPr>
+      </w:pPr>
+      <w:r>
+        <w:rPr>
+          <w:sz w:val="24"/>
+          <w:lang w:val="pt-BR"/>
+        </w:rPr>
+        <w:t>Comportamento</w:t>
+      </w:r>
+      <w:r>
+        <w:rPr>
+          <w:sz w:val="24"/>
+          <w:lang w:val="en-CA"/>
+        </w:rPr>
+        <w:t xml:space="preserve">: </w:t>
+      </w:r>
+      <w:proofErr w:type="gramStart"/>
+      <w:r>
+        <w:rPr>
+          <w:sz w:val="24"/>
+          <w:lang w:val="pt-BR"/>
+        </w:rPr>
+        <w:t>Agressivo</w:t>
+      </w:r>
+      <w:proofErr w:type="gramEnd"/>
+      <w:r>
+        <w:rPr>
+          <w:sz w:val="24"/>
+          <w:lang w:val="pt-BR"/>
+        </w:rPr>
+        <w:t xml:space="preserve"> porém lento, tira 15% vida quando toca no personagem principal.</w:t>
+      </w:r>
+    </w:p>
+    <w:p>
+      <w:pPr>
+        <w:ind w:firstLine="360"/>
+        <w:rPr>
+          <w:sz w:val="24"/>
+          <w:lang w:val="pt-BR"/>
+        </w:rPr>
+      </w:pPr>
+      <w:r>
+        <w:rPr>
+          <w:sz w:val="24"/>
+          <w:lang w:val="pt-BR"/>
+        </w:rPr>
+        <w:t>Habilidade</w:t>
+      </w:r>
+      <w:r>
+        <w:rPr>
+          <w:sz w:val="24"/>
+          <w:lang w:val="en-CA"/>
+        </w:rPr>
+        <w:t>: N</w:t>
+      </w:r>
+      <w:proofErr w:type="spellStart"/>
+      <w:r>
+        <w:rPr>
+          <w:sz w:val="24"/>
+          <w:lang w:val="pt-BR"/>
+        </w:rPr>
+        <w:t>ão</w:t>
+      </w:r>
+      <w:proofErr w:type="spellEnd"/>
+      <w:r>
+        <w:rPr>
+          <w:sz w:val="24"/>
+          <w:lang w:val="pt-BR"/>
+        </w:rPr>
+        <w:t xml:space="preserve"> possui.</w:t>
+      </w:r>
+    </w:p>
+    <w:p>
+      <w:pPr>
+        <w:ind w:firstLine="360"/>
+        <w:rPr>
+          <w:sz w:val="24"/>
+          <w:lang w:val="pt-BR"/>
+        </w:rPr>
+      </w:pPr>
+    </w:p>
+    <w:p>
+      <w:pPr>
+        <w:ind w:firstLine="360"/>
+        <w:rPr>
+          <w:sz w:val="24"/>
+          <w:lang w:val="pt-BR"/>
+        </w:rPr>
+      </w:pPr>
+      <w:r>
+        <w:rPr>
+          <w:sz w:val="24"/>
+          <w:lang w:val="pt-BR"/>
+        </w:rPr>
         <w:lastRenderedPageBreak/>
-        <w:t xml:space="preserve">Todos inimigos vão aparecer no mesmo ambiente. </w:t>
-      </w:r>
-      <w:proofErr w:type="gramStart"/>
-      <w:r>
-        <w:rPr>
-          <w:sz w:val="24"/>
-          <w:lang w:val="pt-BR"/>
-        </w:rPr>
-        <w:t>Nas fase</w:t>
-      </w:r>
-      <w:proofErr w:type="gramEnd"/>
-      <w:r>
-        <w:rPr>
-          <w:sz w:val="24"/>
-          <w:lang w:val="pt-BR"/>
-        </w:rPr>
-        <w:t xml:space="preserve"> em que o pássaro aparece, ele ficará na parte de cima da tela.</w:t>
-      </w:r>
-    </w:p>
-    <w:p>
-      <w:pPr>
-        <w:pStyle w:val="ListParagraph"/>
-        <w:tabs>
-          <w:tab w:val="left" w:pos="7672"/>
-        </w:tabs>
-        <w:ind w:left="0" w:firstLine="360"/>
-        <w:rPr>
-          <w:b/>
+        <w:t>Pássaro</w:t>
+      </w:r>
+    </w:p>
+    <w:p>
+      <w:pPr>
+        <w:ind w:firstLine="360"/>
+        <w:rPr>
+          <w:sz w:val="24"/>
+          <w:lang w:val="pt-BR"/>
+        </w:rPr>
+      </w:pPr>
+      <w:r>
+        <w:rPr>
+          <w:sz w:val="24"/>
+          <w:lang w:val="pt-BR"/>
+        </w:rPr>
+        <w:t>Comportamento</w:t>
+      </w:r>
+      <w:r>
+        <w:rPr>
           <w:sz w:val="24"/>
           <w:lang w:val="en-CA"/>
         </w:rPr>
-      </w:pPr>
-      <w:r>
-        <w:rPr>
-          <w:b/>
-          <w:sz w:val="24"/>
-          <w:lang w:val="pt-BR"/>
-        </w:rPr>
-        <w:t>A personagem Lili consegue superar</w:t>
-      </w:r>
-    </w:p>
-    <w:p>
-      <w:pPr>
-        <w:pStyle w:val="ListParagraph"/>
-        <w:tabs>
-          <w:tab w:val="left" w:pos="7672"/>
-        </w:tabs>
-        <w:ind w:left="0" w:firstLine="360"/>
-        <w:rPr>
-          <w:sz w:val="24"/>
-          <w:lang w:val="pt-BR"/>
-        </w:rPr>
-      </w:pPr>
+        <w:t xml:space="preserve">: </w:t>
+      </w:r>
+      <w:r>
+        <w:rPr>
+          <w:sz w:val="24"/>
+          <w:lang w:val="pt-BR"/>
+        </w:rPr>
+        <w:t xml:space="preserve">Agressivo e rápido, tira </w:t>
+      </w:r>
+      <w:r>
+        <w:rPr>
+          <w:sz w:val="24"/>
+          <w:lang w:val="pt-BR"/>
+        </w:rPr>
+        <w:t>25</w:t>
+      </w:r>
+      <w:r>
+        <w:rPr>
+          <w:sz w:val="24"/>
+          <w:lang w:val="pt-BR"/>
+        </w:rPr>
+        <w:t>% vida quando toca no personagem principal.</w:t>
+      </w:r>
+    </w:p>
+    <w:p>
+      <w:pPr>
+        <w:ind w:firstLine="360"/>
+        <w:rPr>
+          <w:sz w:val="24"/>
+          <w:lang w:val="pt-BR"/>
+        </w:rPr>
+      </w:pPr>
+      <w:r>
+        <w:rPr>
+          <w:sz w:val="24"/>
+          <w:lang w:val="pt-BR"/>
+        </w:rPr>
+        <w:t>Habilidade</w:t>
+      </w:r>
       <w:r>
         <w:rPr>
           <w:sz w:val="24"/>
           <w:lang w:val="en-CA"/>
         </w:rPr>
-        <w:t>- o p</w:t>
-      </w:r>
-      <w:proofErr w:type="spellStart"/>
-      <w:r>
-        <w:rPr>
-          <w:sz w:val="24"/>
-          <w:lang w:val="pt-BR"/>
-        </w:rPr>
-        <w:t>ássaro</w:t>
-      </w:r>
-      <w:proofErr w:type="spellEnd"/>
-      <w:r>
-        <w:rPr>
-          <w:sz w:val="24"/>
-          <w:lang w:val="pt-BR"/>
-        </w:rPr>
-        <w:t xml:space="preserve"> comendo todo alimento antes dos pássaros, principalmente</w:t>
-      </w:r>
+        <w:t xml:space="preserve">: </w:t>
+      </w:r>
+      <w:proofErr w:type="spellStart"/>
       <w:r>
         <w:rPr>
           <w:sz w:val="24"/>
           <w:lang w:val="en-CA"/>
         </w:rPr>
+        <w:t>Não</w:t>
+      </w:r>
+      <w:proofErr w:type="spellEnd"/>
+      <w:r>
+        <w:rPr>
+          <w:sz w:val="24"/>
+          <w:lang w:val="en-CA"/>
+        </w:rPr>
         <w:t xml:space="preserve"> </w:t>
       </w:r>
       <w:proofErr w:type="spellStart"/>
@@ -6474,634 +8207,15 @@
           <w:sz w:val="24"/>
           <w:lang w:val="en-CA"/>
         </w:rPr>
-        <w:t>os</w:t>
-      </w:r>
-      <w:proofErr w:type="spellEnd"/>
-      <w:r>
-        <w:rPr>
-          <w:sz w:val="24"/>
-          <w:lang w:val="en-CA"/>
-        </w:rPr>
-        <w:t xml:space="preserve"> </w:t>
-      </w:r>
-      <w:r>
-        <w:rPr>
-          <w:sz w:val="24"/>
-          <w:lang w:val="pt-BR"/>
-        </w:rPr>
-        <w:t xml:space="preserve">que estiverem no topo da tela. </w:t>
-      </w:r>
-    </w:p>
-    <w:p>
-      <w:pPr>
-        <w:pStyle w:val="ListParagraph"/>
-        <w:tabs>
-          <w:tab w:val="left" w:pos="7672"/>
-        </w:tabs>
-        <w:ind w:left="0" w:firstLine="360"/>
-        <w:rPr>
-          <w:sz w:val="24"/>
-          <w:lang w:val="en-CA"/>
-        </w:rPr>
-      </w:pPr>
-      <w:r>
-        <w:rPr>
-          <w:sz w:val="24"/>
-          <w:lang w:val="en-CA"/>
-        </w:rPr>
-        <w:t xml:space="preserve">- o </w:t>
-      </w:r>
-      <w:proofErr w:type="spellStart"/>
-      <w:r>
-        <w:rPr>
-          <w:sz w:val="24"/>
-          <w:lang w:val="en-CA"/>
-        </w:rPr>
-        <w:t>sanguessuga</w:t>
-      </w:r>
-      <w:proofErr w:type="spellEnd"/>
-      <w:r>
-        <w:rPr>
-          <w:sz w:val="24"/>
-          <w:lang w:val="en-CA"/>
-        </w:rPr>
-        <w:t xml:space="preserve"> </w:t>
-      </w:r>
-      <w:proofErr w:type="spellStart"/>
-      <w:r>
-        <w:rPr>
-          <w:sz w:val="24"/>
-          <w:lang w:val="en-CA"/>
-        </w:rPr>
-        <w:t>arremessando</w:t>
-      </w:r>
-      <w:proofErr w:type="spellEnd"/>
-      <w:r>
-        <w:rPr>
-          <w:sz w:val="24"/>
-          <w:lang w:val="en-CA"/>
-        </w:rPr>
-        <w:t xml:space="preserve"> </w:t>
-      </w:r>
-      <w:proofErr w:type="spellStart"/>
-      <w:r>
-        <w:rPr>
-          <w:sz w:val="24"/>
-          <w:lang w:val="en-CA"/>
-        </w:rPr>
-        <w:t>Bomba</w:t>
-      </w:r>
-      <w:proofErr w:type="spellEnd"/>
-      <w:r>
-        <w:rPr>
-          <w:sz w:val="24"/>
-          <w:lang w:val="en-CA"/>
-        </w:rPr>
-        <w:t xml:space="preserve"> </w:t>
-      </w:r>
-      <w:proofErr w:type="spellStart"/>
-      <w:r>
-        <w:rPr>
-          <w:sz w:val="24"/>
-          <w:lang w:val="en-CA"/>
-        </w:rPr>
-        <w:t>ácida</w:t>
-      </w:r>
-      <w:proofErr w:type="spellEnd"/>
-      <w:r>
-        <w:rPr>
-          <w:sz w:val="24"/>
-          <w:lang w:val="en-CA"/>
-        </w:rPr>
-        <w:t xml:space="preserve"> contra </w:t>
-      </w:r>
-      <w:proofErr w:type="spellStart"/>
-      <w:r>
-        <w:rPr>
-          <w:sz w:val="24"/>
-          <w:lang w:val="en-CA"/>
-        </w:rPr>
-        <w:t>ele</w:t>
-      </w:r>
-      <w:proofErr w:type="spellEnd"/>
-      <w:r>
-        <w:rPr>
-          <w:sz w:val="24"/>
-          <w:lang w:val="en-CA"/>
-        </w:rPr>
-        <w:t xml:space="preserve">. Comer </w:t>
-      </w:r>
-      <w:proofErr w:type="spellStart"/>
-      <w:r>
-        <w:rPr>
-          <w:sz w:val="24"/>
-          <w:lang w:val="en-CA"/>
-        </w:rPr>
-        <w:t>comidas</w:t>
-      </w:r>
-      <w:proofErr w:type="spellEnd"/>
-      <w:r>
-        <w:rPr>
-          <w:sz w:val="24"/>
-          <w:lang w:val="en-CA"/>
-        </w:rPr>
-        <w:t xml:space="preserve"> </w:t>
-      </w:r>
-      <w:proofErr w:type="spellStart"/>
-      <w:r>
-        <w:rPr>
-          <w:sz w:val="24"/>
-          <w:lang w:val="en-CA"/>
-        </w:rPr>
-        <w:t>que</w:t>
-      </w:r>
-      <w:proofErr w:type="spellEnd"/>
-      <w:r>
-        <w:rPr>
-          <w:sz w:val="24"/>
-          <w:lang w:val="en-CA"/>
-        </w:rPr>
-        <w:t xml:space="preserve"> </w:t>
-      </w:r>
-      <w:proofErr w:type="spellStart"/>
-      <w:r>
-        <w:rPr>
-          <w:sz w:val="24"/>
-          <w:lang w:val="en-CA"/>
-        </w:rPr>
-        <w:t>restauram</w:t>
-      </w:r>
-      <w:proofErr w:type="spellEnd"/>
-      <w:r>
-        <w:rPr>
-          <w:sz w:val="24"/>
-          <w:lang w:val="en-CA"/>
-        </w:rPr>
-        <w:t xml:space="preserve"> a </w:t>
-      </w:r>
-      <w:proofErr w:type="spellStart"/>
-      <w:r>
-        <w:rPr>
-          <w:sz w:val="24"/>
-          <w:lang w:val="en-CA"/>
-        </w:rPr>
-        <w:t>vida</w:t>
-      </w:r>
-      <w:proofErr w:type="spellEnd"/>
-      <w:r>
-        <w:rPr>
-          <w:sz w:val="24"/>
-          <w:lang w:val="en-CA"/>
-        </w:rPr>
-        <w:t xml:space="preserve"> do </w:t>
-      </w:r>
-      <w:r>
-        <w:rPr>
-          <w:sz w:val="24"/>
-          <w:lang w:val="pt-BR"/>
-        </w:rPr>
-        <w:t>sanguessuga</w:t>
-      </w:r>
-      <w:r>
-        <w:rPr>
-          <w:sz w:val="24"/>
-          <w:lang w:val="en-CA"/>
-        </w:rPr>
-        <w:t xml:space="preserve"> </w:t>
-      </w:r>
-      <w:proofErr w:type="spellStart"/>
-      <w:r>
-        <w:rPr>
-          <w:sz w:val="24"/>
-          <w:lang w:val="en-CA"/>
-        </w:rPr>
-        <w:t>também</w:t>
-      </w:r>
-      <w:proofErr w:type="spellEnd"/>
-      <w:r>
-        <w:rPr>
-          <w:sz w:val="24"/>
-          <w:lang w:val="en-CA"/>
-        </w:rPr>
-        <w:t xml:space="preserve"> </w:t>
-      </w:r>
-      <w:proofErr w:type="spellStart"/>
-      <w:r>
-        <w:rPr>
-          <w:sz w:val="24"/>
-          <w:lang w:val="en-CA"/>
-        </w:rPr>
-        <w:t>ajuda</w:t>
-      </w:r>
-      <w:proofErr w:type="spellEnd"/>
-      <w:r>
-        <w:rPr>
-          <w:sz w:val="24"/>
-          <w:lang w:val="en-CA"/>
-        </w:rPr>
-        <w:t xml:space="preserve"> a </w:t>
-      </w:r>
-      <w:proofErr w:type="spellStart"/>
-      <w:r>
-        <w:rPr>
-          <w:sz w:val="24"/>
-          <w:lang w:val="en-CA"/>
-        </w:rPr>
-        <w:t>derrotá</w:t>
-      </w:r>
-      <w:proofErr w:type="spellEnd"/>
-      <w:r>
-        <w:rPr>
-          <w:sz w:val="24"/>
-          <w:lang w:val="en-CA"/>
-        </w:rPr>
-        <w:t>-lo.</w:t>
-      </w:r>
-    </w:p>
-    <w:p>
-      <w:pPr>
-        <w:pStyle w:val="ListParagraph"/>
-        <w:tabs>
-          <w:tab w:val="left" w:pos="7672"/>
-        </w:tabs>
-        <w:ind w:left="0" w:firstLine="360"/>
-        <w:rPr>
-          <w:sz w:val="24"/>
-          <w:lang w:val="en-CA"/>
-        </w:rPr>
-      </w:pPr>
-      <w:r>
-        <w:rPr>
-          <w:sz w:val="24"/>
-          <w:lang w:val="en-CA"/>
-        </w:rPr>
-        <w:t xml:space="preserve">- a </w:t>
-      </w:r>
-      <w:proofErr w:type="spellStart"/>
-      <w:r>
-        <w:rPr>
-          <w:sz w:val="24"/>
-          <w:lang w:val="en-CA"/>
-        </w:rPr>
-        <w:t>formiga</w:t>
-      </w:r>
-      <w:proofErr w:type="spellEnd"/>
-      <w:r>
-        <w:rPr>
-          <w:sz w:val="24"/>
-          <w:lang w:val="en-CA"/>
-        </w:rPr>
-        <w:t>,</w:t>
-      </w:r>
-    </w:p>
-    <w:p>
-      <w:pPr>
-        <w:pStyle w:val="ListParagraph"/>
-        <w:tabs>
-          <w:tab w:val="left" w:pos="7672"/>
-        </w:tabs>
-        <w:ind w:left="0" w:firstLine="360"/>
-        <w:rPr>
-          <w:sz w:val="24"/>
-          <w:lang w:val="pt-BR"/>
-        </w:rPr>
-      </w:pPr>
-    </w:p>
-    <w:p>
-      <w:pPr>
-        <w:pStyle w:val="ListParagraph"/>
-        <w:tabs>
-          <w:tab w:val="left" w:pos="7672"/>
-        </w:tabs>
-        <w:ind w:left="0" w:firstLine="360"/>
-        <w:rPr>
-          <w:b/>
-          <w:sz w:val="24"/>
-          <w:lang w:val="pt-BR"/>
-        </w:rPr>
-      </w:pPr>
-      <w:r>
-        <w:rPr>
-          <w:b/>
-          <w:sz w:val="24"/>
-          <w:lang w:val="pt-BR"/>
-        </w:rPr>
-        <w:t>Recompensa por cada inimigo</w:t>
-      </w:r>
-    </w:p>
-    <w:p>
-      <w:pPr>
-        <w:pStyle w:val="ListParagraph"/>
-        <w:tabs>
-          <w:tab w:val="left" w:pos="7672"/>
-        </w:tabs>
-        <w:ind w:left="0" w:firstLine="360"/>
-        <w:rPr>
-          <w:sz w:val="24"/>
-          <w:lang w:val="en-CA"/>
-        </w:rPr>
-      </w:pPr>
-      <w:r>
-        <w:rPr>
-          <w:sz w:val="24"/>
-          <w:lang w:val="pt-BR"/>
-        </w:rPr>
-        <w:t>Sanguessuga</w:t>
-      </w:r>
-    </w:p>
-    <w:p>
-      <w:pPr>
-        <w:pStyle w:val="ListParagraph"/>
-        <w:tabs>
-          <w:tab w:val="left" w:pos="7672"/>
-        </w:tabs>
-        <w:ind w:left="0" w:firstLine="360"/>
-        <w:rPr>
-          <w:sz w:val="24"/>
-          <w:lang w:val="pt-BR"/>
-        </w:rPr>
-      </w:pPr>
-      <w:r>
-        <w:rPr>
-          <w:sz w:val="24"/>
-          <w:lang w:val="en-CA"/>
-        </w:rPr>
-        <w:t xml:space="preserve">- </w:t>
-      </w:r>
-      <w:r>
-        <w:rPr>
-          <w:sz w:val="24"/>
-          <w:lang w:val="en-CA"/>
-        </w:rPr>
-        <w:t xml:space="preserve">150 </w:t>
-      </w:r>
-      <w:proofErr w:type="spellStart"/>
-      <w:r>
-        <w:rPr>
-          <w:sz w:val="24"/>
-          <w:lang w:val="en-CA"/>
-        </w:rPr>
-        <w:t>pontos</w:t>
-      </w:r>
-      <w:proofErr w:type="spellEnd"/>
-      <w:r>
-        <w:rPr>
-          <w:sz w:val="24"/>
-          <w:lang w:val="en-CA"/>
-        </w:rPr>
-        <w:t xml:space="preserve"> extra + </w:t>
-      </w:r>
-      <w:proofErr w:type="spellStart"/>
-      <w:r>
-        <w:rPr>
-          <w:sz w:val="24"/>
-          <w:lang w:val="en-CA"/>
-        </w:rPr>
-        <w:t>desbloqueio</w:t>
-      </w:r>
-      <w:proofErr w:type="spellEnd"/>
-      <w:r>
-        <w:rPr>
-          <w:sz w:val="24"/>
-          <w:lang w:val="en-CA"/>
-        </w:rPr>
-        <w:t xml:space="preserve"> de novo item (</w:t>
-      </w:r>
-      <w:proofErr w:type="spellStart"/>
-      <w:r>
-        <w:rPr>
-          <w:sz w:val="24"/>
-          <w:lang w:val="en-CA"/>
-        </w:rPr>
-        <w:t>Bomba</w:t>
-      </w:r>
-      <w:proofErr w:type="spellEnd"/>
-      <w:r>
-        <w:rPr>
-          <w:sz w:val="24"/>
-          <w:lang w:val="en-CA"/>
-        </w:rPr>
-        <w:t xml:space="preserve"> </w:t>
-      </w:r>
-      <w:r>
-        <w:rPr>
-          <w:sz w:val="24"/>
-          <w:lang w:val="pt-BR"/>
-        </w:rPr>
-        <w:t>Ácida)</w:t>
-      </w:r>
-    </w:p>
-    <w:p>
-      <w:pPr>
-        <w:pStyle w:val="ListParagraph"/>
-        <w:tabs>
-          <w:tab w:val="left" w:pos="7672"/>
-        </w:tabs>
-        <w:ind w:left="0" w:firstLine="360"/>
-        <w:rPr>
-          <w:sz w:val="24"/>
-          <w:lang w:val="en-CA"/>
-        </w:rPr>
-      </w:pPr>
-      <w:proofErr w:type="spellStart"/>
-      <w:r>
-        <w:rPr>
-          <w:sz w:val="24"/>
-          <w:lang w:val="en-CA"/>
-        </w:rPr>
-        <w:t>Pássaro</w:t>
-      </w:r>
-      <w:proofErr w:type="spellEnd"/>
-    </w:p>
-    <w:p>
-      <w:pPr>
-        <w:pStyle w:val="ListParagraph"/>
-        <w:tabs>
-          <w:tab w:val="left" w:pos="7672"/>
-        </w:tabs>
-        <w:ind w:left="0" w:firstLine="360"/>
-        <w:rPr>
-          <w:sz w:val="24"/>
-          <w:lang w:val="en-CA"/>
-        </w:rPr>
-      </w:pPr>
-      <w:r>
-        <w:rPr>
-          <w:sz w:val="24"/>
-          <w:lang w:val="en-CA"/>
-        </w:rPr>
-        <w:t xml:space="preserve">- 300 </w:t>
-      </w:r>
-      <w:proofErr w:type="spellStart"/>
-      <w:r>
-        <w:rPr>
-          <w:sz w:val="24"/>
-          <w:lang w:val="en-CA"/>
-        </w:rPr>
-        <w:t>pontos</w:t>
-      </w:r>
-      <w:proofErr w:type="spellEnd"/>
-      <w:r>
-        <w:rPr>
-          <w:sz w:val="24"/>
-          <w:lang w:val="en-CA"/>
-        </w:rPr>
-        <w:t xml:space="preserve"> extra + </w:t>
-      </w:r>
-      <w:proofErr w:type="spellStart"/>
-      <w:r>
-        <w:rPr>
-          <w:sz w:val="24"/>
-          <w:lang w:val="en-CA"/>
-        </w:rPr>
-        <w:t>desbloqueio</w:t>
-      </w:r>
-      <w:proofErr w:type="spellEnd"/>
-      <w:r>
-        <w:rPr>
-          <w:sz w:val="24"/>
-          <w:lang w:val="en-CA"/>
-        </w:rPr>
-        <w:t xml:space="preserve"> de novo item (comida)</w:t>
-      </w:r>
-    </w:p>
-    <w:p>
-      <w:pPr>
-        <w:pStyle w:val="ListParagraph"/>
-        <w:tabs>
-          <w:tab w:val="left" w:pos="7672"/>
-        </w:tabs>
-        <w:ind w:left="0" w:firstLine="360"/>
-        <w:rPr>
-          <w:sz w:val="24"/>
-          <w:lang w:val="en-CA"/>
-        </w:rPr>
-      </w:pPr>
-      <w:proofErr w:type="spellStart"/>
-      <w:r>
-        <w:rPr>
-          <w:sz w:val="24"/>
-          <w:lang w:val="en-CA"/>
-        </w:rPr>
-        <w:t>Formiga</w:t>
-      </w:r>
-      <w:proofErr w:type="spellEnd"/>
-    </w:p>
-    <w:p>
-      <w:pPr>
-        <w:pStyle w:val="ListParagraph"/>
-        <w:tabs>
-          <w:tab w:val="left" w:pos="7672"/>
-        </w:tabs>
-        <w:ind w:left="0" w:firstLine="360"/>
-        <w:rPr>
-          <w:sz w:val="24"/>
-          <w:lang w:val="en-CA"/>
-        </w:rPr>
-      </w:pPr>
-      <w:r>
-        <w:rPr>
-          <w:sz w:val="24"/>
-          <w:lang w:val="en-CA"/>
-        </w:rPr>
-        <w:t xml:space="preserve">- 400 </w:t>
-      </w:r>
-      <w:proofErr w:type="spellStart"/>
-      <w:r>
-        <w:rPr>
-          <w:sz w:val="24"/>
-          <w:lang w:val="en-CA"/>
-        </w:rPr>
-        <w:t>pontos</w:t>
-      </w:r>
-      <w:proofErr w:type="spellEnd"/>
-      <w:r>
-        <w:rPr>
-          <w:sz w:val="24"/>
-          <w:lang w:val="en-CA"/>
-        </w:rPr>
-        <w:t xml:space="preserve"> extra + </w:t>
-      </w:r>
-      <w:proofErr w:type="spellStart"/>
-      <w:r>
-        <w:rPr>
-          <w:sz w:val="24"/>
-          <w:lang w:val="en-CA"/>
-        </w:rPr>
-        <w:t>desbloqueio</w:t>
-      </w:r>
-      <w:proofErr w:type="spellEnd"/>
-      <w:r>
-        <w:rPr>
-          <w:sz w:val="24"/>
-          <w:lang w:val="en-CA"/>
-        </w:rPr>
-        <w:t xml:space="preserve"> de novo item (</w:t>
-      </w:r>
-      <w:proofErr w:type="spellStart"/>
-      <w:r>
-        <w:rPr>
-          <w:sz w:val="24"/>
-          <w:lang w:val="en-CA"/>
-        </w:rPr>
-        <w:t>Bomba</w:t>
-      </w:r>
-      <w:proofErr w:type="spellEnd"/>
-      <w:r>
-        <w:rPr>
-          <w:sz w:val="24"/>
-          <w:lang w:val="en-CA"/>
-        </w:rPr>
-        <w:t xml:space="preserve"> </w:t>
-      </w:r>
-      <w:proofErr w:type="spellStart"/>
-      <w:r>
-        <w:rPr>
-          <w:sz w:val="24"/>
-          <w:lang w:val="en-CA"/>
-        </w:rPr>
-        <w:t>Ácida</w:t>
-      </w:r>
-      <w:proofErr w:type="spellEnd"/>
-      <w:r>
-        <w:rPr>
-          <w:sz w:val="24"/>
-          <w:lang w:val="en-CA"/>
-        </w:rPr>
-        <w:t>)</w:t>
-      </w:r>
-    </w:p>
-    <w:p>
-      <w:pPr>
-        <w:pStyle w:val="ListParagraph"/>
-        <w:tabs>
-          <w:tab w:val="left" w:pos="7672"/>
-        </w:tabs>
-        <w:ind w:left="0" w:firstLine="360"/>
-        <w:rPr>
-          <w:sz w:val="24"/>
-          <w:lang w:val="en-CA"/>
-        </w:rPr>
-      </w:pPr>
-    </w:p>
-    <w:p>
-      <w:pPr>
-        <w:pStyle w:val="ListParagraph"/>
-        <w:tabs>
-          <w:tab w:val="left" w:pos="7672"/>
-        </w:tabs>
-        <w:ind w:left="0" w:firstLine="360"/>
-        <w:rPr>
-          <w:sz w:val="24"/>
-          <w:lang w:val="pt-BR"/>
-        </w:rPr>
-      </w:pPr>
-      <w:r>
-        <w:rPr>
-          <w:sz w:val="24"/>
-          <w:lang w:val="pt-BR"/>
-        </w:rPr>
-        <w:t>Comportamento e habilidades</w:t>
+        <w:t>possui</w:t>
+      </w:r>
+      <w:proofErr w:type="spellEnd"/>
+      <w:r>
+        <w:rPr>
+          <w:sz w:val="24"/>
+          <w:lang w:val="pt-BR"/>
+        </w:rPr>
+        <w:t>.</w:t>
       </w:r>
     </w:p>
     <w:p>
@@ -7112,192 +8226,6 @@
           <w:lang w:val="pt-BR"/>
         </w:rPr>
       </w:pPr>
-      <w:r>
-        <w:rPr>
-          <w:sz w:val="24"/>
-          <w:lang w:val="pt-BR"/>
-        </w:rPr>
-        <w:t>Sanguessuga</w:t>
-      </w:r>
-    </w:p>
-    <w:p>
-      <w:pPr>
-        <w:ind w:firstLine="360"/>
-        <w:rPr>
-          <w:sz w:val="24"/>
-          <w:lang w:val="pt-BR"/>
-        </w:rPr>
-      </w:pPr>
-      <w:r>
-        <w:rPr>
-          <w:sz w:val="24"/>
-          <w:lang w:val="pt-BR"/>
-        </w:rPr>
-        <w:t>Comportamento</w:t>
-      </w:r>
-      <w:r>
-        <w:rPr>
-          <w:sz w:val="24"/>
-          <w:lang w:val="en-CA"/>
-        </w:rPr>
-        <w:t xml:space="preserve">: </w:t>
-      </w:r>
-      <w:proofErr w:type="gramStart"/>
-      <w:r>
-        <w:rPr>
-          <w:sz w:val="24"/>
-          <w:lang w:val="pt-BR"/>
-        </w:rPr>
-        <w:t>Agressivo</w:t>
-      </w:r>
-      <w:proofErr w:type="gramEnd"/>
-      <w:r>
-        <w:rPr>
-          <w:sz w:val="24"/>
-          <w:lang w:val="pt-BR"/>
-        </w:rPr>
-        <w:t xml:space="preserve"> porém lento, tira 15% vida quando toca no personagem principal.</w:t>
-      </w:r>
-    </w:p>
-    <w:p>
-      <w:pPr>
-        <w:ind w:firstLine="360"/>
-        <w:rPr>
-          <w:sz w:val="24"/>
-          <w:lang w:val="pt-BR"/>
-        </w:rPr>
-      </w:pPr>
-      <w:r>
-        <w:rPr>
-          <w:sz w:val="24"/>
-          <w:lang w:val="pt-BR"/>
-        </w:rPr>
-        <w:t>Habilidade</w:t>
-      </w:r>
-      <w:r>
-        <w:rPr>
-          <w:sz w:val="24"/>
-          <w:lang w:val="en-CA"/>
-        </w:rPr>
-        <w:t>: N</w:t>
-      </w:r>
-      <w:proofErr w:type="spellStart"/>
-      <w:r>
-        <w:rPr>
-          <w:sz w:val="24"/>
-          <w:lang w:val="pt-BR"/>
-        </w:rPr>
-        <w:t>ão</w:t>
-      </w:r>
-      <w:proofErr w:type="spellEnd"/>
-      <w:r>
-        <w:rPr>
-          <w:sz w:val="24"/>
-          <w:lang w:val="pt-BR"/>
-        </w:rPr>
-        <w:t xml:space="preserve"> possui.</w:t>
-      </w:r>
-    </w:p>
-    <w:p>
-      <w:pPr>
-        <w:ind w:firstLine="360"/>
-        <w:rPr>
-          <w:sz w:val="24"/>
-          <w:lang w:val="pt-BR"/>
-        </w:rPr>
-      </w:pPr>
-      <w:r>
-        <w:rPr>
-          <w:sz w:val="24"/>
-          <w:lang w:val="pt-BR"/>
-        </w:rPr>
-        <w:t>Pássaro</w:t>
-      </w:r>
-    </w:p>
-    <w:p>
-      <w:pPr>
-        <w:ind w:firstLine="360"/>
-        <w:rPr>
-          <w:sz w:val="24"/>
-          <w:lang w:val="pt-BR"/>
-        </w:rPr>
-      </w:pPr>
-      <w:r>
-        <w:rPr>
-          <w:sz w:val="24"/>
-          <w:lang w:val="pt-BR"/>
-        </w:rPr>
-        <w:t>Comportamento</w:t>
-      </w:r>
-      <w:r>
-        <w:rPr>
-          <w:sz w:val="24"/>
-          <w:lang w:val="en-CA"/>
-        </w:rPr>
-        <w:t xml:space="preserve">: </w:t>
-      </w:r>
-      <w:r>
-        <w:rPr>
-          <w:sz w:val="24"/>
-          <w:lang w:val="pt-BR"/>
-        </w:rPr>
-        <w:t>Agressivo e rápido, tira 25% vida quando toca no personagem principal.</w:t>
-      </w:r>
-    </w:p>
-    <w:p>
-      <w:pPr>
-        <w:ind w:firstLine="360"/>
-        <w:rPr>
-          <w:sz w:val="24"/>
-          <w:lang w:val="pt-BR"/>
-        </w:rPr>
-      </w:pPr>
-      <w:r>
-        <w:rPr>
-          <w:sz w:val="24"/>
-          <w:lang w:val="pt-BR"/>
-        </w:rPr>
-        <w:t>Habilidade</w:t>
-      </w:r>
-      <w:r>
-        <w:rPr>
-          <w:sz w:val="24"/>
-          <w:lang w:val="en-CA"/>
-        </w:rPr>
-        <w:t xml:space="preserve">: </w:t>
-      </w:r>
-      <w:proofErr w:type="spellStart"/>
-      <w:r>
-        <w:rPr>
-          <w:sz w:val="24"/>
-          <w:lang w:val="en-CA"/>
-        </w:rPr>
-        <w:t>Não</w:t>
-      </w:r>
-      <w:proofErr w:type="spellEnd"/>
-      <w:r>
-        <w:rPr>
-          <w:sz w:val="24"/>
-          <w:lang w:val="en-CA"/>
-        </w:rPr>
-        <w:t xml:space="preserve"> </w:t>
-      </w:r>
-      <w:proofErr w:type="spellStart"/>
-      <w:r>
-        <w:rPr>
-          <w:sz w:val="24"/>
-          <w:lang w:val="en-CA"/>
-        </w:rPr>
-        <w:t>possui</w:t>
-      </w:r>
-      <w:proofErr w:type="spellEnd"/>
-      <w:r>
-        <w:rPr>
-          <w:sz w:val="24"/>
-          <w:lang w:val="pt-BR"/>
-        </w:rPr>
-        <w:t>.</w:t>
-      </w:r>
     </w:p>
     <w:p>
       <w:pPr>
@@ -7537,7 +8465,7 @@
           <w:lang w:val="pt-BR"/>
         </w:rPr>
       </w:pPr>
-      <w:bookmarkStart w:id="8" w:name="_Toc381728158"/>
+      <w:bookmarkStart w:id="7" w:name="_Toc381728158"/>
       <w:r>
         <w:rPr>
           <w:b/>
@@ -7547,83 +8475,139 @@
         <w:lastRenderedPageBreak/>
         <w:t>Interface</w:t>
       </w:r>
+      <w:bookmarkEnd w:id="7"/>
+    </w:p>
+    <w:p>
+      <w:pPr>
+        <w:pStyle w:val="ListParagraph"/>
+        <w:tabs>
+          <w:tab w:val="left" w:pos="7672"/>
+        </w:tabs>
+        <w:ind w:left="360"/>
+        <w:rPr>
+          <w:sz w:val="28"/>
+          <w:lang w:val="pt-BR"/>
+        </w:rPr>
+      </w:pPr>
+    </w:p>
+    <w:p>
+      <w:pPr>
+        <w:pStyle w:val="ListParagraph"/>
+        <w:tabs>
+          <w:tab w:val="left" w:pos="7672"/>
+        </w:tabs>
+        <w:ind w:left="0" w:firstLine="360"/>
+        <w:rPr>
+          <w:sz w:val="24"/>
+          <w:lang w:val="pt-BR"/>
+        </w:rPr>
+      </w:pPr>
+      <w:r>
+        <w:rPr>
+          <w:sz w:val="24"/>
+          <w:lang w:val="pt-BR"/>
+        </w:rPr>
+        <w:t xml:space="preserve">- </w:t>
+      </w:r>
+      <w:r>
+        <w:rPr>
+          <w:sz w:val="24"/>
+          <w:lang w:val="pt-BR"/>
+        </w:rPr>
+        <w:t>Design e ilus</w:t>
+      </w:r>
+      <w:r>
+        <w:rPr>
+          <w:sz w:val="24"/>
+          <w:lang w:val="pt-BR"/>
+        </w:rPr>
+        <w:t>tração do HUD (</w:t>
+      </w:r>
+      <w:proofErr w:type="spellStart"/>
+      <w:r>
+        <w:rPr>
+          <w:sz w:val="24"/>
+          <w:lang w:val="pt-BR"/>
+        </w:rPr>
+        <w:t>head-up</w:t>
+      </w:r>
+      <w:proofErr w:type="spellEnd"/>
+      <w:r>
+        <w:rPr>
+          <w:sz w:val="24"/>
+          <w:lang w:val="pt-BR"/>
+        </w:rPr>
+        <w:t xml:space="preserve"> display);</w:t>
+      </w:r>
+    </w:p>
+    <w:p>
+      <w:pPr>
+        <w:pStyle w:val="ListParagraph"/>
+        <w:tabs>
+          <w:tab w:val="left" w:pos="7672"/>
+        </w:tabs>
+        <w:ind w:left="0" w:firstLine="360"/>
+        <w:rPr>
+          <w:sz w:val="24"/>
+          <w:lang w:val="pt-BR"/>
+        </w:rPr>
+      </w:pPr>
+      <w:r>
+        <w:rPr>
+          <w:noProof/>
+          <w:sz w:val="24"/>
+        </w:rPr>
+        <w:drawing>
+          <wp:inline distT="0" distB="0" distL="0" distR="0" wp14:anchorId="664EB3AD" wp14:editId="37D30F1D">
+            <wp:extent cx="5933440" cy="3339465"/>
+            <wp:effectExtent l="0" t="0" r="10160" b="0"/>
+            <wp:docPr id="5" name="Picture 5" descr="../../../Jogo%20Compostagem/Game_Design/Level_1_game_HUD.png"/>
+            <wp:cNvGraphicFramePr>
+              <a:graphicFrameLocks xmlns:a="http://schemas.openxmlformats.org/drawingml/2006/main" noChangeAspect="1"/>
+            </wp:cNvGraphicFramePr>
+            <a:graphic xmlns:a="http://schemas.openxmlformats.org/drawingml/2006/main">
+              <a:graphicData uri="http://schemas.openxmlformats.org/drawingml/2006/picture">
+                <pic:pic xmlns:pic="http://schemas.openxmlformats.org/drawingml/2006/picture">
+                  <pic:nvPicPr>
+                    <pic:cNvPr id="0" name="Picture 1" descr="../../../Jogo%20Compostagem/Game_Design/Level_1_game_HUD.png"/>
+                    <pic:cNvPicPr>
+                      <a:picLocks noChangeAspect="1" noChangeArrowheads="1"/>
+                    </pic:cNvPicPr>
+                  </pic:nvPicPr>
+                  <pic:blipFill>
+                    <a:blip r:embed="rId17" cstate="print">
+                      <a:extLst>
+                        <a:ext uri="{28A0092B-C50C-407E-A947-70E740481C1C}">
+                          <a14:useLocalDpi xmlns:a14="http://schemas.microsoft.com/office/drawing/2010/main" val="0"/>
+                        </a:ext>
+                      </a:extLst>
+                    </a:blip>
+                    <a:srcRect/>
+                    <a:stretch>
+                      <a:fillRect/>
+                    </a:stretch>
+                  </pic:blipFill>
+                  <pic:spPr bwMode="auto">
+                    <a:xfrm>
+                      <a:off x="0" y="0"/>
+                      <a:ext cx="5933440" cy="3339465"/>
+                    </a:xfrm>
+                    <a:prstGeom prst="rect">
+                      <a:avLst/>
+                    </a:prstGeom>
+                    <a:noFill/>
+                    <a:ln>
+                      <a:noFill/>
+                    </a:ln>
+                  </pic:spPr>
+                </pic:pic>
+              </a:graphicData>
+            </a:graphic>
+          </wp:inline>
+        </w:drawing>
+      </w:r>
+      <w:bookmarkStart w:id="8" w:name="_GoBack"/>
       <w:bookmarkEnd w:id="8"/>
-    </w:p>
-    <w:p>
-      <w:pPr>
-        <w:pStyle w:val="ListParagraph"/>
-        <w:tabs>
-          <w:tab w:val="left" w:pos="7672"/>
-        </w:tabs>
-        <w:ind w:left="360"/>
-        <w:rPr>
-          <w:sz w:val="28"/>
-          <w:lang w:val="pt-BR"/>
-        </w:rPr>
-      </w:pPr>
-    </w:p>
-    <w:p>
-      <w:pPr>
-        <w:pStyle w:val="ListParagraph"/>
-        <w:tabs>
-          <w:tab w:val="left" w:pos="7672"/>
-        </w:tabs>
-        <w:ind w:left="0" w:firstLine="360"/>
-        <w:rPr>
-          <w:sz w:val="24"/>
-          <w:lang w:val="pt-BR"/>
-        </w:rPr>
-      </w:pPr>
-      <w:r>
-        <w:rPr>
-          <w:sz w:val="24"/>
-          <w:lang w:val="pt-BR"/>
-        </w:rPr>
-        <w:t xml:space="preserve">- </w:t>
-      </w:r>
-      <w:r>
-        <w:rPr>
-          <w:sz w:val="24"/>
-          <w:lang w:val="pt-BR"/>
-        </w:rPr>
-        <w:t>Design e ilus</w:t>
-      </w:r>
-      <w:r>
-        <w:rPr>
-          <w:sz w:val="24"/>
-          <w:lang w:val="pt-BR"/>
-        </w:rPr>
-        <w:t>tração do HUD (</w:t>
-      </w:r>
-      <w:proofErr w:type="spellStart"/>
-      <w:r>
-        <w:rPr>
-          <w:sz w:val="24"/>
-          <w:lang w:val="pt-BR"/>
-        </w:rPr>
-        <w:t>head-up</w:t>
-      </w:r>
-      <w:proofErr w:type="spellEnd"/>
-      <w:r>
-        <w:rPr>
-          <w:sz w:val="24"/>
-          <w:lang w:val="pt-BR"/>
-        </w:rPr>
-        <w:t xml:space="preserve"> display);</w:t>
-      </w:r>
-    </w:p>
-    <w:p>
-      <w:pPr>
-        <w:pStyle w:val="ListParagraph"/>
-        <w:tabs>
-          <w:tab w:val="left" w:pos="7672"/>
-        </w:tabs>
-        <w:ind w:left="0" w:firstLine="360"/>
-        <w:rPr>
-          <w:sz w:val="24"/>
-          <w:lang w:val="pt-BR"/>
-        </w:rPr>
-      </w:pPr>
     </w:p>
     <w:p>
       <w:pPr>
@@ -11513,7 +12497,7 @@
 </file>
 
 <file path=customXml/itemProps1.xml><?xml version="1.0" encoding="utf-8"?>
-<ds:datastoreItem xmlns:ds="http://schemas.openxmlformats.org/officeDocument/2006/customXml" ds:itemID="{E6E89E88-8C52-F14E-8BAE-1C0AF1530EDB}">
+<ds:datastoreItem xmlns:ds="http://schemas.openxmlformats.org/officeDocument/2006/customXml" ds:itemID="{EB88DE12-1639-5346-B385-63C01550E22D}">
   <ds:schemaRefs>
     <ds:schemaRef ds:uri="http://schemas.openxmlformats.org/officeDocument/2006/bibliography"/>
   </ds:schemaRefs>

</xml_diff>